<commit_message>
Modified some of the requirements
</commit_message>
<xml_diff>
--- a/Documentation/SnapPOSReq_Final.docx
+++ b/Documentation/SnapPOSReq_Final.docx
@@ -902,12 +902,7 @@
         </w:numPr>
       </w:pPr>
       <w:r>
-        <w:t>The System shall verify logins to employees</w:t>
-      </w:r>
-      <w:bookmarkStart w:id="2" w:name="_GoBack"/>
-      <w:bookmarkEnd w:id="2"/>
-      <w:r>
-        <w:t xml:space="preserve"> </w:t>
+        <w:t xml:space="preserve">The System shall verify logins to employees </w:t>
       </w:r>
     </w:p>
     <w:p>
@@ -1826,6 +1821,90 @@
     </w:p>
     <w:p>
       <w:pPr>
+        <w:pStyle w:val="ListParagraph"/>
+        <w:numPr>
+          <w:ilvl w:val="0"/>
+          <w:numId w:val="1"/>
+        </w:numPr>
+      </w:pPr>
+      <w:r>
+        <w:t>The system will have procedures to handle common tasks</w:t>
+      </w:r>
+    </w:p>
+    <w:p>
+      <w:pPr>
+        <w:pStyle w:val="ListParagraph"/>
+        <w:numPr>
+          <w:ilvl w:val="1"/>
+          <w:numId w:val="1"/>
+        </w:numPr>
+      </w:pPr>
+      <w:r>
+        <w:t>Fetching data about items, users, and customers</w:t>
+      </w:r>
+    </w:p>
+    <w:p>
+      <w:pPr>
+        <w:pStyle w:val="ListParagraph"/>
+        <w:numPr>
+          <w:ilvl w:val="2"/>
+          <w:numId w:val="1"/>
+        </w:numPr>
+      </w:pPr>
+      <w:r>
+        <w:t>The system will return retrieved data in XML format</w:t>
+      </w:r>
+    </w:p>
+    <w:p>
+      <w:pPr>
+        <w:pStyle w:val="ListParagraph"/>
+        <w:numPr>
+          <w:ilvl w:val="1"/>
+          <w:numId w:val="1"/>
+        </w:numPr>
+      </w:pPr>
+      <w:r>
+        <w:t xml:space="preserve">Adding data about </w:t>
+      </w:r>
+      <w:r>
+        <w:t>items, users, and customers</w:t>
+      </w:r>
+    </w:p>
+    <w:p>
+      <w:pPr>
+        <w:pStyle w:val="ListParagraph"/>
+        <w:numPr>
+          <w:ilvl w:val="1"/>
+          <w:numId w:val="1"/>
+        </w:numPr>
+      </w:pPr>
+      <w:r>
+        <w:t xml:space="preserve">Modifying data about </w:t>
+      </w:r>
+      <w:r>
+        <w:t>items, users, and customers</w:t>
+      </w:r>
+    </w:p>
+    <w:p>
+      <w:pPr>
+        <w:pStyle w:val="ListParagraph"/>
+        <w:numPr>
+          <w:ilvl w:val="1"/>
+          <w:numId w:val="1"/>
+        </w:numPr>
+      </w:pPr>
+      <w:r>
+        <w:t xml:space="preserve">Removing data about </w:t>
+      </w:r>
+      <w:r>
+        <w:t>items, users, and customers</w:t>
+      </w:r>
+      <w:bookmarkStart w:id="2" w:name="_GoBack"/>
+      <w:bookmarkEnd w:id="2"/>
+    </w:p>
+    <w:p/>
+    <w:p>
+      <w:pPr>
         <w:pStyle w:val="Heading1"/>
       </w:pPr>
       <w:bookmarkStart w:id="3" w:name="_Toc433557353"/>
@@ -1902,6 +1981,7 @@
         </w:numPr>
       </w:pPr>
       <w:r>
+        <w:lastRenderedPageBreak/>
         <w:t>Server Side Platform</w:t>
       </w:r>
       <w:r>
@@ -1962,7 +2042,6 @@
       </w:pPr>
       <w:bookmarkStart w:id="5" w:name="_Toc433557355"/>
       <w:r>
-        <w:lastRenderedPageBreak/>
         <w:t>Performance</w:t>
       </w:r>
       <w:bookmarkEnd w:id="5"/>

</xml_diff>

<commit_message>
Updated documents for JP. Added admin use cases.
</commit_message>
<xml_diff>
--- a/Documentation/SnapPOSReq_Final.docx
+++ b/Documentation/SnapPOSReq_Final.docx
@@ -1,60 +1,34 @@
 
 <file path=word/document.xml><?xml version="1.0" encoding="utf-8"?>
-<w:document xmlns:o="urn:schemas-microsoft-com:office:office" xmlns:r="http://schemas.openxmlformats.org/officeDocument/2006/relationships" xmlns:v="urn:schemas-microsoft-com:vml" xmlns:w="http://schemas.openxmlformats.org/wordprocessingml/2006/main" xmlns:w10="urn:schemas-microsoft-com:office:word" xmlns:wp="http://schemas.openxmlformats.org/drawingml/2006/wordprocessingDrawing" xmlns:wps="http://schemas.microsoft.com/office/word/2010/wordprocessingShape" xmlns:wpg="http://schemas.microsoft.com/office/word/2010/wordprocessingGroup" xmlns:mc="http://schemas.openxmlformats.org/markup-compatibility/2006" xmlns:wp14="http://schemas.microsoft.com/office/word/2010/wordprocessingDrawing" xmlns:w14="http://schemas.microsoft.com/office/word/2010/wordml" mc:Ignorable="w14 wp14">
+<w:document xmlns:wpc="http://schemas.microsoft.com/office/word/2010/wordprocessingCanvas" xmlns:mc="http://schemas.openxmlformats.org/markup-compatibility/2006" xmlns:o="urn:schemas-microsoft-com:office:office" xmlns:r="http://schemas.openxmlformats.org/officeDocument/2006/relationships" xmlns:m="http://schemas.openxmlformats.org/officeDocument/2006/math" xmlns:v="urn:schemas-microsoft-com:vml" xmlns:wp14="http://schemas.microsoft.com/office/word/2010/wordprocessingDrawing" xmlns:wp="http://schemas.openxmlformats.org/drawingml/2006/wordprocessingDrawing" xmlns:w10="urn:schemas-microsoft-com:office:word" xmlns:w="http://schemas.openxmlformats.org/wordprocessingml/2006/main" xmlns:w14="http://schemas.microsoft.com/office/word/2010/wordml" xmlns:w15="http://schemas.microsoft.com/office/word/2012/wordml" xmlns:wpg="http://schemas.microsoft.com/office/word/2010/wordprocessingGroup" xmlns:wpi="http://schemas.microsoft.com/office/word/2010/wordprocessingInk" xmlns:wne="http://schemas.microsoft.com/office/word/2006/wordml" xmlns:wps="http://schemas.microsoft.com/office/word/2010/wordprocessingShape" mc:Ignorable="w14 w15 wp14">
   <w:body>
     <w:p>
       <w:pPr>
-        <w:pStyle w:val="Normal"/>
         <w:jc w:val="center"/>
-        <w:rPr/>
-      </w:pPr>
-      <w:r>
-        <w:rPr/>
-      </w:r>
-    </w:p>
-    <w:p>
-      <w:pPr>
-        <w:pStyle w:val="Normal"/>
+      </w:pPr>
+    </w:p>
+    <w:p>
+      <w:pPr>
         <w:jc w:val="center"/>
-        <w:rPr/>
-      </w:pPr>
-      <w:r>
-        <w:rPr/>
-      </w:r>
-    </w:p>
-    <w:p>
-      <w:pPr>
-        <w:pStyle w:val="Normal"/>
+      </w:pPr>
+    </w:p>
+    <w:p>
+      <w:pPr>
         <w:jc w:val="center"/>
-        <w:rPr/>
-      </w:pPr>
-      <w:r>
-        <w:rPr/>
-      </w:r>
-    </w:p>
-    <w:p>
-      <w:pPr>
-        <w:pStyle w:val="Normal"/>
+      </w:pPr>
+    </w:p>
+    <w:p>
+      <w:pPr>
         <w:jc w:val="center"/>
-        <w:rPr/>
-      </w:pPr>
-      <w:r>
-        <w:rPr/>
-      </w:r>
-    </w:p>
-    <w:p>
-      <w:pPr>
-        <w:pStyle w:val="Normal"/>
+      </w:pPr>
+    </w:p>
+    <w:p>
+      <w:pPr>
         <w:jc w:val="center"/>
-        <w:rPr/>
-      </w:pPr>
-      <w:r>
-        <w:rPr/>
-      </w:r>
-    </w:p>
-    <w:p>
-      <w:pPr>
-        <w:pStyle w:val="Normal"/>
+      </w:pPr>
+    </w:p>
+    <w:p>
+      <w:pPr>
         <w:jc w:val="center"/>
         <w:rPr>
           <w:sz w:val="32"/>
@@ -71,7 +45,6 @@
     </w:p>
     <w:p>
       <w:pPr>
-        <w:pStyle w:val="Normal"/>
         <w:jc w:val="center"/>
         <w:rPr>
           <w:sz w:val="32"/>
@@ -88,39 +61,24 @@
     </w:p>
     <w:p>
       <w:pPr>
-        <w:pStyle w:val="Normal"/>
         <w:jc w:val="center"/>
         <w:rPr>
           <w:sz w:val="32"/>
           <w:szCs w:val="32"/>
         </w:rPr>
       </w:pPr>
-      <w:r>
-        <w:rPr>
-          <w:sz w:val="32"/>
-          <w:szCs w:val="32"/>
-        </w:rPr>
-      </w:r>
-    </w:p>
-    <w:p>
-      <w:pPr>
-        <w:pStyle w:val="Normal"/>
+    </w:p>
+    <w:p>
+      <w:pPr>
         <w:jc w:val="center"/>
         <w:rPr>
           <w:sz w:val="32"/>
           <w:szCs w:val="32"/>
         </w:rPr>
       </w:pPr>
-      <w:r>
-        <w:rPr>
-          <w:sz w:val="32"/>
-          <w:szCs w:val="32"/>
-        </w:rPr>
-      </w:r>
-    </w:p>
-    <w:p>
-      <w:pPr>
-        <w:pStyle w:val="Normal"/>
+    </w:p>
+    <w:p>
+      <w:pPr>
         <w:jc w:val="center"/>
         <w:rPr>
           <w:sz w:val="32"/>
@@ -128,12 +86,15 @@
         </w:rPr>
       </w:pPr>
       <w:r>
-        <w:rPr/>
+        <w:rPr>
+          <w:noProof/>
+          <w:lang w:eastAsia="en-US"/>
+        </w:rPr>
         <w:drawing>
           <wp:inline distT="0" distB="0" distL="0" distR="0">
             <wp:extent cx="4417695" cy="3450590"/>
             <wp:effectExtent l="0" t="0" r="0" b="0"/>
-            <wp:docPr id="1" name="Picture 2" descr=""/>
+            <wp:docPr id="1" name="Picture 2"/>
             <wp:cNvGraphicFramePr>
               <a:graphicFrameLocks xmlns:a="http://schemas.openxmlformats.org/drawingml/2006/main" noChangeAspect="1"/>
             </wp:cNvGraphicFramePr>
@@ -141,13 +102,13 @@
               <a:graphicData uri="http://schemas.openxmlformats.org/drawingml/2006/picture">
                 <pic:pic xmlns:pic="http://schemas.openxmlformats.org/drawingml/2006/picture">
                   <pic:nvPicPr>
-                    <pic:cNvPr id="1" name="Picture 2" descr=""/>
+                    <pic:cNvPr id="1" name="Picture 2"/>
                     <pic:cNvPicPr>
                       <a:picLocks noChangeAspect="1" noChangeArrowheads="1"/>
                     </pic:cNvPicPr>
                   </pic:nvPicPr>
                   <pic:blipFill>
-                    <a:blip r:embed="rId2"/>
+                    <a:blip r:embed="rId7"/>
                     <a:stretch>
                       <a:fillRect/>
                     </a:stretch>
@@ -177,64 +138,55 @@
     </w:p>
     <w:p>
       <w:pPr>
-        <w:pStyle w:val="Normal"/>
         <w:jc w:val="center"/>
-        <w:rPr/>
-      </w:pPr>
-      <w:r>
-        <w:rPr/>
-      </w:r>
-    </w:p>
-    <w:p>
-      <w:pPr>
-        <w:pStyle w:val="Normal"/>
+      </w:pPr>
+    </w:p>
+    <w:p>
+      <w:pPr>
         <w:jc w:val="center"/>
-        <w:rPr/>
-      </w:pPr>
-      <w:r>
-        <w:rPr/>
-      </w:r>
-    </w:p>
-    <w:p>
-      <w:pPr>
-        <w:pStyle w:val="Normal"/>
+      </w:pPr>
+    </w:p>
+    <w:p>
+      <w:pPr>
         <w:jc w:val="center"/>
-        <w:rPr/>
-      </w:pPr>
-      <w:r>
-        <w:rPr/>
-      </w:r>
-    </w:p>
-    <w:p>
-      <w:pPr>
-        <w:pStyle w:val="Normal"/>
+      </w:pPr>
+    </w:p>
+    <w:p>
+      <w:pPr>
         <w:jc w:val="center"/>
-        <w:rPr/>
-      </w:pPr>
-      <w:r>
-        <w:rPr/>
-      </w:r>
-    </w:p>
-    <w:p>
-      <w:pPr>
-        <w:pStyle w:val="Normal"/>
-        <w:spacing w:before="0" w:after="0"/>
+      </w:pPr>
+    </w:p>
+    <w:p>
+      <w:pPr>
+        <w:spacing w:after="0"/>
         <w:jc w:val="right"/>
-        <w:rPr/>
-      </w:pPr>
-      <w:r>
-        <w:rPr/>
-        <w:t>Sasha Iliyn, Ryan Williams, Jacob Asmuth, Skyler Swenson, Phillip Smith</w:t>
-      </w:r>
-    </w:p>
-    <w:p>
-      <w:pPr>
-        <w:pStyle w:val="Normal"/>
+      </w:pPr>
+      <w:r>
+        <w:lastRenderedPageBreak/>
+        <w:t xml:space="preserve">Sasha </w:t>
+      </w:r>
+      <w:proofErr w:type="spellStart"/>
+      <w:r>
+        <w:t>Iliyn</w:t>
+      </w:r>
+      <w:proofErr w:type="spellEnd"/>
+      <w:r>
+        <w:t xml:space="preserve">, Ryan Williams, Jacob </w:t>
+      </w:r>
+      <w:proofErr w:type="spellStart"/>
+      <w:r>
+        <w:t>Asmuth</w:t>
+      </w:r>
+      <w:proofErr w:type="spellEnd"/>
+      <w:r>
+        <w:t>, Skyler Swenson, Phillip Smith</w:t>
+      </w:r>
+    </w:p>
+    <w:p>
+      <w:pPr>
         <w:jc w:val="right"/>
-        <w:rPr/>
-      </w:pPr>
-      <w:r>
-        <w:rPr/>
+      </w:pPr>
+      <w:r>
         <w:t>Sunday, October 25, 2015</w:t>
       </w:r>
       <w:r>
@@ -243,20 +195,27 @@
     </w:p>
     <w:sdt>
       <w:sdtPr>
+        <w:rPr>
+          <w:rFonts w:asciiTheme="minorHAnsi" w:eastAsiaTheme="minorHAnsi" w:hAnsiTheme="minorHAnsi" w:cstheme="minorBidi"/>
+          <w:b w:val="0"/>
+          <w:bCs w:val="0"/>
+          <w:color w:val="00000A"/>
+          <w:sz w:val="22"/>
+          <w:szCs w:val="22"/>
+        </w:rPr>
+        <w:id w:val="1331473760"/>
         <w:docPartObj>
           <w:docPartGallery w:val="Table of Contents"/>
-          <w:docPartUnique w:val=""/>
+          <w:docPartUnique/>
         </w:docPartObj>
-        <w:id w:val="1331473760"/>
       </w:sdtPr>
+      <w:sdtEndPr/>
       <w:sdtContent>
         <w:p>
           <w:pPr>
             <w:pStyle w:val="ContentsHeading"/>
-            <w:rPr/>
           </w:pPr>
           <w:r>
-            <w:rPr/>
             <w:t>Table of Contents</w:t>
           </w:r>
         </w:p>
@@ -264,14 +223,14 @@
           <w:pPr>
             <w:pStyle w:val="Contents1"/>
             <w:rPr>
-              <w:rFonts w:eastAsia="宋体" w:eastAsiaTheme="minorEastAsia"/>
+              <w:rFonts w:eastAsiaTheme="minorEastAsia"/>
             </w:rPr>
           </w:pPr>
           <w:r>
             <w:fldChar w:fldCharType="begin"/>
           </w:r>
           <w:r>
-            <w:instrText> TOC \z \o "1-3" \u \h</w:instrText>
+            <w:instrText>TOC \z \o "1-3" \u \h</w:instrText>
           </w:r>
           <w:r>
             <w:fldChar w:fldCharType="separate"/>
@@ -279,11 +238,8 @@
           <w:hyperlink w:anchor="_Toc433557346">
             <w:r>
               <w:rPr>
+                <w:rStyle w:val="IndexLink"/>
                 <w:webHidden/>
-                <w:rStyle w:val="IndexLink"/>
-                <w:vanish w:val="false"/>
-                <w:color w:val="00000A"/>
-                <w:u w:val="none"/>
               </w:rPr>
               <w:t>Introduction</w:t>
             </w:r>
@@ -297,7 +253,18 @@
               <w:rPr>
                 <w:webHidden/>
               </w:rPr>
-              <w:instrText>PAGEREF _Toc433557346 \h</w:instrText>
+              <w:instrText xml:space="preserve">PAGEREF </w:instrText>
+            </w:r>
+            <w:r>
+              <w:rPr>
+                <w:webHidden/>
+              </w:rPr>
+              <w:instrText>_Toc433557346 \h</w:instrText>
+            </w:r>
+            <w:r>
+              <w:rPr>
+                <w:webHidden/>
+              </w:rPr>
             </w:r>
             <w:r>
               <w:rPr>
@@ -308,7 +275,6 @@
             <w:r>
               <w:rPr>
                 <w:rStyle w:val="IndexLink"/>
-                <w:vanish w:val="false"/>
               </w:rPr>
               <w:tab/>
               <w:t>3</w:t>
@@ -325,34 +291,26 @@
           <w:pPr>
             <w:pStyle w:val="Contents1"/>
             <w:rPr>
-              <w:rFonts w:eastAsia="宋体" w:eastAsiaTheme="minorEastAsia"/>
+              <w:rFonts w:eastAsiaTheme="minorEastAsia"/>
             </w:rPr>
           </w:pPr>
           <w:hyperlink w:anchor="_Toc433557347">
             <w:r>
               <w:rPr>
+                <w:rStyle w:val="IndexLink"/>
                 <w:webHidden/>
-                <w:rStyle w:val="IndexLink"/>
-                <w:vanish w:val="false"/>
-                <w:color w:val="00000A"/>
-                <w:u w:val="none"/>
               </w:rPr>
               <w:t>Functional Requirements</w:t>
             </w:r>
             <w:r>
               <w:rPr>
                 <w:rStyle w:val="IndexLink"/>
-                <w:vanish w:val="false"/>
               </w:rPr>
               <w:tab/>
               <w:t>3</w:t>
             </w:r>
           </w:hyperlink>
           <w:r>
-            <w:rPr>
-              <w:color w:val="00000A"/>
-              <w:u w:val="none"/>
-            </w:rPr>
             <w:t>-4</w:t>
           </w:r>
         </w:p>
@@ -360,37 +318,29 @@
           <w:pPr>
             <w:pStyle w:val="Contents2"/>
             <w:tabs>
-              <w:tab w:val="right" w:pos="9350" w:leader="dot"/>
+              <w:tab w:val="right" w:leader="dot" w:pos="9350"/>
             </w:tabs>
             <w:rPr>
-              <w:rFonts w:eastAsia="宋体" w:eastAsiaTheme="minorEastAsia"/>
+              <w:rFonts w:eastAsiaTheme="minorEastAsia"/>
             </w:rPr>
           </w:pPr>
           <w:hyperlink w:anchor="_Toc433557348">
             <w:r>
               <w:rPr>
+                <w:rStyle w:val="IndexLink"/>
                 <w:webHidden/>
-                <w:rStyle w:val="IndexLink"/>
-                <w:vanish w:val="false"/>
-                <w:color w:val="00000A"/>
-                <w:u w:val="none"/>
               </w:rPr>
               <w:t>Register</w:t>
             </w:r>
             <w:r>
               <w:rPr>
                 <w:rStyle w:val="IndexLink"/>
-                <w:vanish w:val="false"/>
               </w:rPr>
               <w:tab/>
               <w:t>3</w:t>
             </w:r>
           </w:hyperlink>
           <w:r>
-            <w:rPr>
-              <w:color w:val="00000A"/>
-              <w:u w:val="none"/>
-            </w:rPr>
             <w:t>-4</w:t>
           </w:r>
         </w:p>
@@ -398,22 +348,26 @@
           <w:pPr>
             <w:pStyle w:val="Contents2"/>
             <w:tabs>
-              <w:tab w:val="right" w:pos="9350" w:leader="dot"/>
+              <w:tab w:val="right" w:leader="dot" w:pos="9350"/>
             </w:tabs>
             <w:rPr>
-              <w:rFonts w:eastAsia="宋体" w:eastAsiaTheme="minorEastAsia"/>
+              <w:rFonts w:eastAsiaTheme="minorEastAsia"/>
             </w:rPr>
           </w:pPr>
           <w:hyperlink w:anchor="_Toc433557349">
             <w:r>
               <w:rPr>
+                <w:rStyle w:val="IndexLink"/>
                 <w:webHidden/>
+              </w:rPr>
+              <w:t>Administrative Progr</w:t>
+            </w:r>
+            <w:r>
+              <w:rPr>
                 <w:rStyle w:val="IndexLink"/>
-                <w:vanish w:val="false"/>
-                <w:color w:val="00000A"/>
-                <w:u w:val="none"/>
+                <w:webHidden/>
               </w:rPr>
-              <w:t>Administrative Program</w:t>
+              <w:t>am</w:t>
             </w:r>
             <w:r>
               <w:rPr>
@@ -431,12 +385,16 @@
               <w:rPr>
                 <w:webHidden/>
               </w:rPr>
+            </w:r>
+            <w:r>
+              <w:rPr>
+                <w:webHidden/>
+              </w:rPr>
               <w:fldChar w:fldCharType="separate"/>
             </w:r>
             <w:r>
               <w:rPr>
                 <w:rStyle w:val="IndexLink"/>
-                <w:vanish w:val="false"/>
               </w:rPr>
               <w:tab/>
               <w:t>4</w:t>
@@ -453,36 +411,28 @@
           <w:pPr>
             <w:pStyle w:val="Contents2"/>
             <w:tabs>
-              <w:tab w:val="right" w:pos="9350" w:leader="dot"/>
+              <w:tab w:val="right" w:leader="dot" w:pos="9350"/>
             </w:tabs>
             <w:rPr>
-              <w:rFonts w:eastAsia="宋体" w:eastAsiaTheme="minorEastAsia"/>
+              <w:rFonts w:eastAsiaTheme="minorEastAsia"/>
             </w:rPr>
           </w:pPr>
           <w:hyperlink w:anchor="_Toc433557350">
             <w:r>
               <w:rPr>
+                <w:rStyle w:val="IndexLink"/>
                 <w:webHidden/>
-                <w:rStyle w:val="IndexLink"/>
-                <w:vanish w:val="false"/>
-                <w:color w:val="00000A"/>
-                <w:u w:val="none"/>
               </w:rPr>
               <w:t>Networking</w:t>
             </w:r>
             <w:r>
               <w:rPr>
                 <w:rStyle w:val="IndexLink"/>
-                <w:vanish w:val="false"/>
               </w:rPr>
               <w:tab/>
             </w:r>
           </w:hyperlink>
           <w:r>
-            <w:rPr>
-              <w:color w:val="00000A"/>
-              <w:u w:val="none"/>
-            </w:rPr>
             <w:t>4</w:t>
           </w:r>
         </w:p>
@@ -490,20 +440,17 @@
           <w:pPr>
             <w:pStyle w:val="Contents2"/>
             <w:tabs>
-              <w:tab w:val="right" w:pos="9350" w:leader="dot"/>
+              <w:tab w:val="right" w:leader="dot" w:pos="9350"/>
             </w:tabs>
             <w:rPr>
-              <w:rFonts w:eastAsia="宋体" w:eastAsiaTheme="minorEastAsia"/>
+              <w:rFonts w:eastAsiaTheme="minorEastAsia"/>
             </w:rPr>
           </w:pPr>
           <w:hyperlink w:anchor="_Toc433557351">
             <w:r>
               <w:rPr>
+                <w:rStyle w:val="IndexLink"/>
                 <w:webHidden/>
-                <w:rStyle w:val="IndexLink"/>
-                <w:vanish w:val="false"/>
-                <w:color w:val="00000A"/>
-                <w:u w:val="none"/>
               </w:rPr>
               <w:t>Database</w:t>
             </w:r>
@@ -523,12 +470,16 @@
               <w:rPr>
                 <w:webHidden/>
               </w:rPr>
+            </w:r>
+            <w:r>
+              <w:rPr>
+                <w:webHidden/>
+              </w:rPr>
               <w:fldChar w:fldCharType="separate"/>
             </w:r>
             <w:r>
               <w:rPr>
                 <w:rStyle w:val="IndexLink"/>
-                <w:vanish w:val="false"/>
               </w:rPr>
               <w:tab/>
               <w:t>4</w:t>
@@ -545,33 +496,25 @@
           <w:pPr>
             <w:pStyle w:val="Contents1"/>
             <w:rPr>
-              <w:rFonts w:eastAsia="宋体" w:eastAsiaTheme="minorEastAsia"/>
+              <w:rFonts w:eastAsiaTheme="minorEastAsia"/>
             </w:rPr>
           </w:pPr>
           <w:hyperlink w:anchor="_Toc433557353">
             <w:r>
               <w:rPr>
+                <w:rStyle w:val="IndexLink"/>
                 <w:webHidden/>
-                <w:rStyle w:val="IndexLink"/>
-                <w:vanish w:val="false"/>
-                <w:color w:val="00000A"/>
-                <w:u w:val="none"/>
               </w:rPr>
               <w:t>Non Functional</w:t>
             </w:r>
             <w:r>
               <w:rPr>
                 <w:rStyle w:val="IndexLink"/>
-                <w:vanish w:val="false"/>
               </w:rPr>
               <w:tab/>
             </w:r>
           </w:hyperlink>
           <w:r>
-            <w:rPr>
-              <w:color w:val="00000A"/>
-              <w:u w:val="none"/>
-            </w:rPr>
             <w:t>4-5</w:t>
           </w:r>
         </w:p>
@@ -579,36 +522,28 @@
           <w:pPr>
             <w:pStyle w:val="Contents2"/>
             <w:tabs>
-              <w:tab w:val="right" w:pos="9350" w:leader="dot"/>
+              <w:tab w:val="right" w:leader="dot" w:pos="9350"/>
             </w:tabs>
             <w:rPr>
-              <w:rFonts w:eastAsia="宋体" w:eastAsiaTheme="minorEastAsia"/>
+              <w:rFonts w:eastAsiaTheme="minorEastAsia"/>
             </w:rPr>
           </w:pPr>
           <w:hyperlink w:anchor="_Toc433557354">
             <w:r>
               <w:rPr>
+                <w:rStyle w:val="IndexLink"/>
                 <w:webHidden/>
-                <w:rStyle w:val="IndexLink"/>
-                <w:vanish w:val="false"/>
-                <w:color w:val="00000A"/>
-                <w:u w:val="none"/>
               </w:rPr>
               <w:t>Platform</w:t>
             </w:r>
             <w:r>
               <w:rPr>
                 <w:rStyle w:val="IndexLink"/>
-                <w:vanish w:val="false"/>
               </w:rPr>
               <w:tab/>
             </w:r>
           </w:hyperlink>
           <w:r>
-            <w:rPr>
-              <w:color w:val="00000A"/>
-              <w:u w:val="none"/>
-            </w:rPr>
             <w:t>4-5</w:t>
           </w:r>
         </w:p>
@@ -616,36 +551,28 @@
           <w:pPr>
             <w:pStyle w:val="Contents2"/>
             <w:tabs>
-              <w:tab w:val="right" w:pos="9350" w:leader="dot"/>
+              <w:tab w:val="right" w:leader="dot" w:pos="9350"/>
             </w:tabs>
             <w:rPr>
-              <w:rFonts w:eastAsia="宋体" w:eastAsiaTheme="minorEastAsia"/>
+              <w:rFonts w:eastAsiaTheme="minorEastAsia"/>
             </w:rPr>
           </w:pPr>
           <w:hyperlink w:anchor="_Toc433557355">
             <w:r>
               <w:rPr>
+                <w:rStyle w:val="IndexLink"/>
                 <w:webHidden/>
-                <w:rStyle w:val="IndexLink"/>
-                <w:vanish w:val="false"/>
-                <w:color w:val="00000A"/>
-                <w:u w:val="none"/>
               </w:rPr>
               <w:t>Performance</w:t>
             </w:r>
             <w:r>
               <w:rPr>
                 <w:rStyle w:val="IndexLink"/>
-                <w:vanish w:val="false"/>
               </w:rPr>
               <w:tab/>
             </w:r>
           </w:hyperlink>
           <w:r>
-            <w:rPr>
-              <w:color w:val="00000A"/>
-              <w:u w:val="none"/>
-            </w:rPr>
             <w:t>5</w:t>
           </w:r>
         </w:p>
@@ -653,34 +580,25 @@
           <w:pPr>
             <w:pStyle w:val="Contents2"/>
             <w:tabs>
-              <w:tab w:val="right" w:pos="9350" w:leader="dot"/>
+              <w:tab w:val="right" w:leader="dot" w:pos="9350"/>
             </w:tabs>
-            <w:rPr/>
           </w:pPr>
           <w:hyperlink w:anchor="_Toc433557356">
             <w:r>
               <w:rPr>
+                <w:rStyle w:val="IndexLink"/>
                 <w:webHidden/>
-                <w:rStyle w:val="IndexLink"/>
-                <w:vanish w:val="false"/>
-                <w:color w:val="00000A"/>
-                <w:u w:val="none"/>
               </w:rPr>
               <w:t>Communication</w:t>
             </w:r>
             <w:r>
               <w:rPr>
                 <w:rStyle w:val="IndexLink"/>
-                <w:vanish w:val="false"/>
               </w:rPr>
               <w:tab/>
             </w:r>
           </w:hyperlink>
           <w:r>
-            <w:rPr>
-              <w:color w:val="00000A"/>
-              <w:u w:val="none"/>
-            </w:rPr>
             <w:t>5</w:t>
           </w:r>
           <w:r>
@@ -689,103 +607,69 @@
         </w:p>
       </w:sdtContent>
     </w:sdt>
-    <w:p>
-      <w:pPr>
-        <w:pStyle w:val="Normal"/>
-        <w:rPr/>
-      </w:pPr>
-      <w:r>
-        <w:rPr/>
-      </w:r>
-    </w:p>
-    <w:p>
-      <w:pPr>
-        <w:pStyle w:val="Normal"/>
-        <w:spacing w:before="0" w:after="0"/>
-        <w:rPr/>
-      </w:pPr>
-      <w:r>
-        <w:rPr/>
-      </w:r>
-    </w:p>
-    <w:p>
-      <w:pPr>
-        <w:pStyle w:val="Normal"/>
+    <w:p/>
+    <w:p>
+      <w:pPr>
+        <w:spacing w:after="0"/>
+      </w:pPr>
+    </w:p>
+    <w:p>
+      <w:pPr>
         <w:rPr>
-          <w:rFonts w:ascii="Cambria" w:hAnsi="Cambria" w:eastAsia="宋体" w:cs="Times New Roman" w:asciiTheme="majorHAnsi" w:cstheme="majorBidi" w:eastAsiaTheme="majorEastAsia" w:hAnsiTheme="majorHAnsi"/>
-          <w:b/>
+          <w:rFonts w:asciiTheme="majorHAnsi" w:eastAsiaTheme="majorEastAsia" w:hAnsiTheme="majorHAnsi" w:cstheme="majorBidi"/>
           <w:b/>
           <w:bCs/>
-          <w:color w:val="365F91" w:themeColor="accent1" w:themeShade="bf"/>
+          <w:color w:val="365F91" w:themeColor="accent1" w:themeShade="BF"/>
           <w:sz w:val="28"/>
           <w:szCs w:val="28"/>
         </w:rPr>
       </w:pPr>
       <w:r>
-        <w:rPr>
-          <w:rFonts w:eastAsia="宋体" w:cs="Times New Roman" w:cstheme="majorBidi" w:eastAsiaTheme="majorEastAsia" w:ascii="Cambria" w:hAnsi="Cambria"/>
-          <w:b/>
-          <w:bCs/>
-          <w:color w:val="365F91" w:themeColor="accent1" w:themeShade="bf"/>
-          <w:sz w:val="28"/>
-          <w:szCs w:val="28"/>
-        </w:rPr>
-      </w:r>
-      <w:r>
         <w:br w:type="page"/>
       </w:r>
     </w:p>
     <w:p>
       <w:pPr>
         <w:pStyle w:val="Heading1"/>
-        <w:rPr/>
       </w:pPr>
       <w:bookmarkStart w:id="0" w:name="_Toc433557346"/>
       <w:bookmarkEnd w:id="0"/>
       <w:r>
-        <w:rPr/>
+        <w:lastRenderedPageBreak/>
         <w:t>Introduction</w:t>
       </w:r>
     </w:p>
     <w:p>
-      <w:pPr>
-        <w:pStyle w:val="Normal"/>
-        <w:rPr/>
-      </w:pPr>
-      <w:r>
-        <w:rPr/>
-        <w:t xml:space="preserve">This document contains a summary of system requirements for the Crackle Pop POS System. The requirements section is broken into two main parts, functional and nonfunctional requirements. Functional requirements are meant to capture all operations the system must be able to perform while non-functional requirements are important aspects of the system but are not visible to the operator.     </w:t>
+      <w:r>
+        <w:t>This document contains a summary of system requirements for the Crackle Pop POS System. The requirements section is broken into two main parts, functional and nonfunctional requirements. Functional requirements are meant to capture all operations the syst</w:t>
+      </w:r>
+      <w:r>
+        <w:t xml:space="preserve">em must be able to perform while non-functional requirements are important aspects of the system but are not visible to the operator.     </w:t>
       </w:r>
     </w:p>
     <w:p>
       <w:pPr>
         <w:pStyle w:val="Heading1"/>
-        <w:rPr/>
       </w:pPr>
       <w:bookmarkStart w:id="1" w:name="_Toc433557347"/>
       <w:bookmarkEnd w:id="1"/>
       <w:r>
-        <w:rPr/>
         <w:t>Functional Requirements</w:t>
       </w:r>
     </w:p>
     <w:p>
-      <w:pPr>
-        <w:pStyle w:val="Normal"/>
-        <w:rPr/>
-      </w:pPr>
-      <w:r>
-        <w:rPr/>
-        <w:t>The area of functional requirements describes operations the system is intended to perform. These operations are captured as short statements; each statement intended to describe a single behavior. These statements are grouped based on similarity. The groups are called functional areas and encompass functional modules to be treated as individual efforts in development, testing and deployment.</w:t>
-      </w:r>
-    </w:p>
-    <w:p>
-      <w:pPr>
-        <w:pStyle w:val="Normal"/>
-        <w:rPr/>
-      </w:pPr>
-      <w:r>
-        <w:rPr/>
+      <w:r>
+        <w:t>The area of functional requirements describes operations the system is intended to perform. T</w:t>
+      </w:r>
+      <w:r>
+        <w:t>hese operations are captured as short statements; each statement intended to describe a single behavior. These statements are grouped based on similarity. The groups are called functional areas and encompass functional modules to be treated as individual e</w:t>
+      </w:r>
+      <w:r>
+        <w:t>fforts in development, testing and deployment.</w:t>
+      </w:r>
+    </w:p>
+    <w:p>
+      <w:r>
         <w:t>Functional Requirements are prioritized as follows:</w:t>
       </w:r>
     </w:p>
@@ -796,11 +680,17 @@
           <w:ilvl w:val="0"/>
           <w:numId w:val="2"/>
         </w:numPr>
-        <w:rPr/>
-      </w:pPr>
-      <w:r>
-        <w:rPr/>
-        <w:t>H-A : High Priority, Architecture – These requirements are mandatory for architectural integrity of the system technical operation.</w:t>
+      </w:pPr>
+      <w:r>
+        <w:t>H-</w:t>
+      </w:r>
+      <w:proofErr w:type="gramStart"/>
+      <w:r>
+        <w:t>A :</w:t>
+      </w:r>
+      <w:proofErr w:type="gramEnd"/>
+      <w:r>
+        <w:t xml:space="preserve"> High Priority, Architecture – These requirements are mandatory for architectural integrity of the system technical operation.</w:t>
       </w:r>
     </w:p>
     <w:p>
@@ -810,11 +700,17 @@
           <w:ilvl w:val="0"/>
           <w:numId w:val="2"/>
         </w:numPr>
-        <w:rPr/>
-      </w:pPr>
-      <w:r>
-        <w:rPr/>
-        <w:t>H : High Priority – These requirements are part of system basic operation. Without these requirements, the system cannot be considered operational.</w:t>
+      </w:pPr>
+      <w:proofErr w:type="gramStart"/>
+      <w:r>
+        <w:t>H :</w:t>
+      </w:r>
+      <w:proofErr w:type="gramEnd"/>
+      <w:r>
+        <w:t xml:space="preserve"> High Priority – These</w:t>
+      </w:r>
+      <w:r>
+        <w:t xml:space="preserve"> requirements are part of system basic operation. Without these requirements, the system cannot be considered operational.</w:t>
       </w:r>
     </w:p>
     <w:p>
@@ -824,11 +720,17 @@
           <w:ilvl w:val="0"/>
           <w:numId w:val="2"/>
         </w:numPr>
-        <w:rPr/>
-      </w:pPr>
-      <w:r>
-        <w:rPr/>
-        <w:t>M : Mid-Level Priority – These requirements are necessary for a final delivered system. The system will function without these operations; however, it may not be useful from and end user perspective.</w:t>
+      </w:pPr>
+      <w:proofErr w:type="gramStart"/>
+      <w:r>
+        <w:t>M :</w:t>
+      </w:r>
+      <w:proofErr w:type="gramEnd"/>
+      <w:r>
+        <w:t xml:space="preserve"> Mid-Level Priority – These requirements are necessary for a final delivered system. The system will function without these operat</w:t>
+      </w:r>
+      <w:r>
+        <w:t>ions; however, it may not be useful from and end user perspective.</w:t>
       </w:r>
     </w:p>
     <w:p>
@@ -838,31 +740,30 @@
           <w:ilvl w:val="0"/>
           <w:numId w:val="2"/>
         </w:numPr>
-        <w:rPr/>
-      </w:pPr>
-      <w:r>
-        <w:rPr/>
-        <w:t>L : Low Level Priority – These requirements are items that would be nice to have implemented but do not add to necessary functions for end system implementation.</w:t>
+      </w:pPr>
+      <w:proofErr w:type="gramStart"/>
+      <w:r>
+        <w:t>L :</w:t>
+      </w:r>
+      <w:proofErr w:type="gramEnd"/>
+      <w:r>
+        <w:t xml:space="preserve"> Low Level Priority – These requirements are items that would be nice to have implemented but do not add to necessary functions for end system implementation.</w:t>
       </w:r>
     </w:p>
     <w:p>
       <w:pPr>
         <w:pStyle w:val="Heading2"/>
-        <w:rPr/>
-      </w:pPr>
-      <w:r>
-        <w:rPr/>
+      </w:pPr>
+      <w:r>
         <w:t>Register</w:t>
       </w:r>
     </w:p>
     <w:p>
-      <w:pPr>
-        <w:pStyle w:val="Normal"/>
-        <w:rPr/>
-      </w:pPr>
-      <w:r>
-        <w:rPr/>
-        <w:t>The Crackle Pop POS Register contains those requirements involved with the register front-end that cashiers will use as part of the system.</w:t>
+      <w:r>
+        <w:t>The Crackle Pop PO</w:t>
+      </w:r>
+      <w:r>
+        <w:t>S Register contains those requirements involved with the register front-end that cashiers will use as part of the system.</w:t>
       </w:r>
     </w:p>
     <w:p>
@@ -872,10 +773,8 @@
           <w:ilvl w:val="0"/>
           <w:numId w:val="1"/>
         </w:numPr>
-        <w:rPr/>
-      </w:pPr>
-      <w:r>
-        <w:rPr/>
+      </w:pPr>
+      <w:r>
         <w:t xml:space="preserve">The System shall verify logins to employees </w:t>
       </w:r>
     </w:p>
@@ -886,15 +785,9 @@
           <w:ilvl w:val="1"/>
           <w:numId w:val="1"/>
         </w:numPr>
-        <w:rPr/>
-      </w:pPr>
-      <w:r>
-        <w:rPr/>
-        <w:t>The system shall allow employees to logout. -</w:t>
-      </w:r>
-      <w:r>
-        <w:rPr/>
-        <w:t>H-A</w:t>
+      </w:pPr>
+      <w:r>
+        <w:t>The system shall allow employees to logout. -H-A</w:t>
       </w:r>
     </w:p>
     <w:p>
@@ -904,11 +797,12 @@
           <w:ilvl w:val="2"/>
           <w:numId w:val="1"/>
         </w:numPr>
-        <w:rPr/>
-      </w:pPr>
-      <w:r>
-        <w:rPr/>
-        <w:t>The system shall not allow employees to exit the program except by logout</w:t>
+      </w:pPr>
+      <w:r>
+        <w:t xml:space="preserve">The system shall not allow employees to </w:t>
+      </w:r>
+      <w:r>
+        <w:t>exit the program except by logout</w:t>
       </w:r>
     </w:p>
     <w:p>
@@ -918,10 +812,8 @@
           <w:ilvl w:val="0"/>
           <w:numId w:val="1"/>
         </w:numPr>
-        <w:rPr/>
-      </w:pPr>
-      <w:r>
-        <w:rPr/>
+      </w:pPr>
+      <w:r>
         <w:t>The system shall display inventory of items as retrieved from the server. H-A</w:t>
       </w:r>
     </w:p>
@@ -932,10 +824,8 @@
           <w:ilvl w:val="0"/>
           <w:numId w:val="1"/>
         </w:numPr>
-        <w:rPr/>
-      </w:pPr>
-      <w:r>
-        <w:rPr/>
+      </w:pPr>
+      <w:r>
         <w:t>The system shall verify and charge digital payments. M</w:t>
       </w:r>
     </w:p>
@@ -946,10 +836,8 @@
           <w:ilvl w:val="1"/>
           <w:numId w:val="1"/>
         </w:numPr>
-        <w:rPr/>
-      </w:pPr>
-      <w:r>
-        <w:rPr/>
+      </w:pPr>
+      <w:r>
         <w:t>The system shall verify and charge credit cards. M</w:t>
       </w:r>
     </w:p>
@@ -960,24 +848,23 @@
           <w:ilvl w:val="1"/>
           <w:numId w:val="1"/>
         </w:numPr>
-        <w:rPr/>
-      </w:pPr>
-      <w:r>
-        <w:rPr/>
-        <w:t>The system shall verify and charge PayPal. L</w:t>
-      </w:r>
-    </w:p>
-    <w:p>
-      <w:pPr>
-        <w:pStyle w:val="ListParagraph"/>
-        <w:numPr>
-          <w:ilvl w:val="1"/>
-          <w:numId w:val="1"/>
-        </w:numPr>
-        <w:rPr/>
-      </w:pPr>
-      <w:r>
-        <w:rPr/>
+      </w:pPr>
+      <w:r>
+        <w:t>The system shall verify and charge Pay</w:t>
+      </w:r>
+      <w:r>
+        <w:t>Pal. L</w:t>
+      </w:r>
+    </w:p>
+    <w:p>
+      <w:pPr>
+        <w:pStyle w:val="ListParagraph"/>
+        <w:numPr>
+          <w:ilvl w:val="1"/>
+          <w:numId w:val="1"/>
+        </w:numPr>
+      </w:pPr>
+      <w:r>
         <w:t>The system shall verify and charge NFC-based payments such as Apple Pay &amp; Android Pay. L</w:t>
       </w:r>
     </w:p>
@@ -988,10 +875,8 @@
           <w:ilvl w:val="0"/>
           <w:numId w:val="1"/>
         </w:numPr>
-        <w:rPr/>
-      </w:pPr>
-      <w:r>
-        <w:rPr/>
+      </w:pPr>
+      <w:r>
         <w:t>The system shall display information about the sale. H</w:t>
       </w:r>
     </w:p>
@@ -1002,10 +887,8 @@
           <w:ilvl w:val="1"/>
           <w:numId w:val="1"/>
         </w:numPr>
-        <w:rPr/>
-      </w:pPr>
-      <w:r>
-        <w:rPr/>
+      </w:pPr>
+      <w:r>
         <w:t>The system shall show the price of each item. H</w:t>
       </w:r>
     </w:p>
@@ -1016,10 +899,8 @@
           <w:ilvl w:val="1"/>
           <w:numId w:val="1"/>
         </w:numPr>
-        <w:rPr/>
-      </w:pPr>
-      <w:r>
-        <w:rPr/>
+      </w:pPr>
+      <w:r>
         <w:t>The system shall show the total price of all items. H</w:t>
       </w:r>
     </w:p>
@@ -1030,24 +911,23 @@
           <w:ilvl w:val="1"/>
           <w:numId w:val="1"/>
         </w:numPr>
-        <w:rPr/>
-      </w:pPr>
-      <w:r>
-        <w:rPr/>
-        <w:t>The system shall show any coupons’ savings. M</w:t>
-      </w:r>
-    </w:p>
-    <w:p>
-      <w:pPr>
-        <w:pStyle w:val="ListParagraph"/>
-        <w:numPr>
-          <w:ilvl w:val="1"/>
-          <w:numId w:val="1"/>
-        </w:numPr>
-        <w:rPr/>
-      </w:pPr>
-      <w:r>
-        <w:rPr/>
+      </w:pPr>
+      <w:r>
+        <w:t>The</w:t>
+      </w:r>
+      <w:r>
+        <w:t xml:space="preserve"> system shall show any coupons’ savings. M</w:t>
+      </w:r>
+    </w:p>
+    <w:p>
+      <w:pPr>
+        <w:pStyle w:val="ListParagraph"/>
+        <w:numPr>
+          <w:ilvl w:val="1"/>
+          <w:numId w:val="1"/>
+        </w:numPr>
+      </w:pPr>
+      <w:r>
         <w:t>The system shall show total coupon savings. M</w:t>
       </w:r>
     </w:p>
@@ -1058,10 +938,9 @@
           <w:ilvl w:val="1"/>
           <w:numId w:val="1"/>
         </w:numPr>
-        <w:rPr/>
-      </w:pPr>
-      <w:r>
-        <w:rPr/>
+      </w:pPr>
+      <w:r>
+        <w:lastRenderedPageBreak/>
         <w:t>The system shall be able to display item weights when a digital scale is connected. M</w:t>
       </w:r>
     </w:p>
@@ -1072,10 +951,8 @@
           <w:ilvl w:val="1"/>
           <w:numId w:val="1"/>
         </w:numPr>
-        <w:rPr/>
-      </w:pPr>
-      <w:r>
-        <w:rPr/>
+      </w:pPr>
+      <w:r>
         <w:t>The system shall show price per unit of items that are sold based on weight. M</w:t>
       </w:r>
     </w:p>
@@ -1086,24 +963,23 @@
           <w:ilvl w:val="0"/>
           <w:numId w:val="1"/>
         </w:numPr>
-        <w:rPr/>
-      </w:pPr>
-      <w:r>
-        <w:rPr/>
-        <w:t>The system shall produce a receipt of each transaction. H</w:t>
-      </w:r>
-    </w:p>
-    <w:p>
-      <w:pPr>
-        <w:pStyle w:val="ListParagraph"/>
-        <w:numPr>
-          <w:ilvl w:val="1"/>
-          <w:numId w:val="1"/>
-        </w:numPr>
-        <w:rPr/>
-      </w:pPr>
-      <w:r>
-        <w:rPr/>
+      </w:pPr>
+      <w:r>
+        <w:t>Th</w:t>
+      </w:r>
+      <w:r>
+        <w:t>e system shall produce a receipt of each transaction. H</w:t>
+      </w:r>
+    </w:p>
+    <w:p>
+      <w:pPr>
+        <w:pStyle w:val="ListParagraph"/>
+        <w:numPr>
+          <w:ilvl w:val="1"/>
+          <w:numId w:val="1"/>
+        </w:numPr>
+      </w:pPr>
+      <w:r>
         <w:t>The system shall be able to print the receipt - H</w:t>
       </w:r>
     </w:p>
@@ -1114,10 +990,8 @@
           <w:ilvl w:val="1"/>
           <w:numId w:val="1"/>
         </w:numPr>
-        <w:rPr/>
-      </w:pPr>
-      <w:r>
-        <w:rPr/>
+      </w:pPr>
+      <w:r>
         <w:t>The system shall be able to e-mail an electronic version of the receipt - L</w:t>
       </w:r>
     </w:p>
@@ -1128,10 +1002,8 @@
           <w:ilvl w:val="1"/>
           <w:numId w:val="1"/>
         </w:numPr>
-        <w:rPr/>
-      </w:pPr>
-      <w:r>
-        <w:rPr/>
+      </w:pPr>
+      <w:r>
         <w:t>The system shall store a copy of all receipts in the internal database – H</w:t>
       </w:r>
     </w:p>
@@ -1142,10 +1014,8 @@
           <w:ilvl w:val="0"/>
           <w:numId w:val="1"/>
         </w:numPr>
-        <w:rPr/>
-      </w:pPr>
-      <w:r>
-        <w:rPr/>
+      </w:pPr>
+      <w:r>
         <w:t>The system shall identify barcodes.</w:t>
       </w:r>
     </w:p>
@@ -1156,10 +1026,8 @@
           <w:ilvl w:val="1"/>
           <w:numId w:val="1"/>
         </w:numPr>
-        <w:rPr/>
-      </w:pPr>
-      <w:r>
-        <w:rPr/>
+      </w:pPr>
+      <w:r>
         <w:t>The system shall obtain a unique item ID from a scanned barcode. - H</w:t>
       </w:r>
     </w:p>
@@ -1170,10 +1038,8 @@
           <w:ilvl w:val="1"/>
           <w:numId w:val="1"/>
         </w:numPr>
-        <w:rPr/>
-      </w:pPr>
-      <w:r>
-        <w:rPr/>
+      </w:pPr>
+      <w:r>
         <w:t>The system shall retrieve product information from the item ID. - H</w:t>
       </w:r>
     </w:p>
@@ -1184,11 +1050,12 @@
           <w:ilvl w:val="1"/>
           <w:numId w:val="1"/>
         </w:numPr>
-        <w:rPr/>
-      </w:pPr>
-      <w:r>
-        <w:rPr/>
-        <w:t>The system shall obtain coupon information from a scanned barcode if it is not an item -H</w:t>
+      </w:pPr>
+      <w:r>
+        <w:t xml:space="preserve">The system shall obtain coupon information from a scanned barcode if it is not an </w:t>
+      </w:r>
+      <w:r>
+        <w:t>item -H</w:t>
       </w:r>
     </w:p>
     <w:p>
@@ -1198,10 +1065,8 @@
           <w:ilvl w:val="0"/>
           <w:numId w:val="1"/>
         </w:numPr>
-        <w:rPr/>
-      </w:pPr>
-      <w:r>
-        <w:rPr/>
+      </w:pPr>
+      <w:r>
         <w:t>The system shall allow the user to enter information manually. – L</w:t>
       </w:r>
     </w:p>
@@ -1212,10 +1077,8 @@
           <w:ilvl w:val="1"/>
           <w:numId w:val="1"/>
         </w:numPr>
-        <w:rPr/>
-      </w:pPr>
-      <w:r>
-        <w:rPr/>
+      </w:pPr>
+      <w:r>
         <w:t>The system shall allow the user to enter a phone number. - L</w:t>
       </w:r>
     </w:p>
@@ -1226,10 +1089,8 @@
           <w:ilvl w:val="1"/>
           <w:numId w:val="1"/>
         </w:numPr>
-        <w:rPr/>
-      </w:pPr>
-      <w:r>
-        <w:rPr/>
+      </w:pPr>
+      <w:r>
         <w:t>The system shall allow the user to enter an address. – L</w:t>
       </w:r>
     </w:p>
@@ -1240,10 +1101,8 @@
           <w:ilvl w:val="1"/>
           <w:numId w:val="1"/>
         </w:numPr>
-        <w:rPr/>
-      </w:pPr>
-      <w:r>
-        <w:rPr/>
+      </w:pPr>
+      <w:r>
         <w:t>The system shall allow the user to enter a name. – L</w:t>
       </w:r>
     </w:p>
@@ -1254,34 +1113,33 @@
           <w:ilvl w:val="1"/>
           <w:numId w:val="1"/>
         </w:numPr>
-        <w:rPr/>
-      </w:pPr>
-      <w:r>
-        <w:rPr/>
-        <w:t>The system shall allow the user to enter a check number. – M</w:t>
-      </w:r>
-    </w:p>
-    <w:p>
-      <w:pPr>
-        <w:pStyle w:val="ListParagraph"/>
-        <w:numPr>
-          <w:ilvl w:val="1"/>
-          <w:numId w:val="1"/>
-        </w:numPr>
-        <w:rPr/>
-      </w:pPr>
-      <w:r>
-        <w:rPr/>
+      </w:pPr>
+      <w:r>
+        <w:t>The system</w:t>
+      </w:r>
+      <w:r>
+        <w:t xml:space="preserve"> shall allow the user to enter a check number. – M</w:t>
+      </w:r>
+    </w:p>
+    <w:p>
+      <w:pPr>
+        <w:pStyle w:val="ListParagraph"/>
+        <w:numPr>
+          <w:ilvl w:val="1"/>
+          <w:numId w:val="1"/>
+        </w:numPr>
+      </w:pPr>
+      <w:bookmarkStart w:id="2" w:name="_GoBack"/>
+      <w:bookmarkEnd w:id="2"/>
+      <w:r>
         <w:t>The system shall allow the user to enter a credit card number manually. – M</w:t>
       </w:r>
     </w:p>
     <w:p>
       <w:pPr>
         <w:pStyle w:val="Heading2"/>
-        <w:rPr/>
-      </w:pPr>
-      <w:r>
-        <w:rPr/>
+      </w:pPr>
+      <w:r>
         <w:t>Admin program</w:t>
       </w:r>
     </w:p>
@@ -1292,38 +1150,80 @@
           <w:ilvl w:val="0"/>
           <w:numId w:val="1"/>
         </w:numPr>
-        <w:rPr/>
-      </w:pPr>
-      <w:r>
-        <w:rPr/>
-        <w:t>The system shall allow the user to enter product types. – H</w:t>
-      </w:r>
-    </w:p>
-    <w:p>
-      <w:pPr>
-        <w:pStyle w:val="ListParagraph"/>
-        <w:numPr>
-          <w:ilvl w:val="1"/>
-          <w:numId w:val="1"/>
-        </w:numPr>
-        <w:rPr/>
-      </w:pPr>
-      <w:r>
-        <w:rPr/>
-        <w:t>The system shall allow the user to enter a product type name. - H</w:t>
-      </w:r>
-    </w:p>
-    <w:p>
-      <w:pPr>
-        <w:pStyle w:val="ListParagraph"/>
-        <w:numPr>
-          <w:ilvl w:val="1"/>
-          <w:numId w:val="1"/>
-        </w:numPr>
-        <w:rPr/>
-      </w:pPr>
-      <w:r>
-        <w:rPr/>
+      </w:pPr>
+      <w:r>
+        <w:t xml:space="preserve">The System shall verify logins to employees </w:t>
+      </w:r>
+    </w:p>
+    <w:p>
+      <w:pPr>
+        <w:pStyle w:val="ListParagraph"/>
+        <w:numPr>
+          <w:ilvl w:val="1"/>
+          <w:numId w:val="1"/>
+        </w:numPr>
+      </w:pPr>
+      <w:r>
+        <w:t>The system shall allow employees to logout. -H-A</w:t>
+      </w:r>
+    </w:p>
+    <w:p>
+      <w:pPr>
+        <w:pStyle w:val="ListParagraph"/>
+        <w:numPr>
+          <w:ilvl w:val="2"/>
+          <w:numId w:val="1"/>
+        </w:numPr>
+      </w:pPr>
+      <w:r>
+        <w:t xml:space="preserve">The system shall not allow </w:t>
+      </w:r>
+      <w:r>
+        <w:t>admin</w:t>
+      </w:r>
+      <w:r>
+        <w:t xml:space="preserve"> to exit the program except by logout</w:t>
+      </w:r>
+    </w:p>
+    <w:p>
+      <w:pPr>
+        <w:pStyle w:val="ListParagraph"/>
+        <w:numPr>
+          <w:ilvl w:val="0"/>
+          <w:numId w:val="1"/>
+        </w:numPr>
+      </w:pPr>
+      <w:r>
+        <w:t>T</w:t>
+      </w:r>
+      <w:r>
+        <w:t>he system shall allow the user to enter product types. – H</w:t>
+      </w:r>
+    </w:p>
+    <w:p>
+      <w:pPr>
+        <w:pStyle w:val="ListParagraph"/>
+        <w:numPr>
+          <w:ilvl w:val="1"/>
+          <w:numId w:val="1"/>
+        </w:numPr>
+      </w:pPr>
+      <w:r>
+        <w:t>The system shall allow the user to enter a product type</w:t>
+      </w:r>
+      <w:r>
+        <w:t xml:space="preserve"> name. - H</w:t>
+      </w:r>
+    </w:p>
+    <w:p>
+      <w:pPr>
+        <w:pStyle w:val="ListParagraph"/>
+        <w:numPr>
+          <w:ilvl w:val="1"/>
+          <w:numId w:val="1"/>
+        </w:numPr>
+      </w:pPr>
+      <w:r>
         <w:t>The system shall allow the user to enter a product type description. – L</w:t>
       </w:r>
     </w:p>
@@ -1334,10 +1234,8 @@
           <w:ilvl w:val="1"/>
           <w:numId w:val="1"/>
         </w:numPr>
-        <w:rPr/>
-      </w:pPr>
-      <w:r>
-        <w:rPr/>
+      </w:pPr>
+      <w:r>
         <w:t>The system shall allow the user to enter a product type brand. - H</w:t>
       </w:r>
     </w:p>
@@ -1348,10 +1246,8 @@
           <w:ilvl w:val="1"/>
           <w:numId w:val="1"/>
         </w:numPr>
-        <w:rPr/>
-      </w:pPr>
-      <w:r>
-        <w:rPr/>
+      </w:pPr>
+      <w:r>
         <w:t>The system shall allow the user to enter a product type cost. - H</w:t>
       </w:r>
     </w:p>
@@ -1362,11 +1258,12 @@
           <w:ilvl w:val="1"/>
           <w:numId w:val="1"/>
         </w:numPr>
-        <w:rPr/>
-      </w:pPr>
-      <w:r>
-        <w:rPr/>
-        <w:t>The system shall allow the user to enter a product type discount. – L</w:t>
+      </w:pPr>
+      <w:r>
+        <w:t>The system shall allow the user to ente</w:t>
+      </w:r>
+      <w:r>
+        <w:t>r a product type discount. – L</w:t>
       </w:r>
     </w:p>
     <w:p>
@@ -1376,10 +1273,8 @@
           <w:ilvl w:val="0"/>
           <w:numId w:val="1"/>
         </w:numPr>
-        <w:rPr/>
-      </w:pPr>
-      <w:r>
-        <w:rPr/>
+      </w:pPr>
+      <w:r>
         <w:t>The system shall allow the entering of individual products.</w:t>
       </w:r>
     </w:p>
@@ -1390,10 +1285,8 @@
           <w:ilvl w:val="1"/>
           <w:numId w:val="1"/>
         </w:numPr>
-        <w:rPr/>
-      </w:pPr>
-      <w:r>
-        <w:rPr/>
+      </w:pPr>
+      <w:r>
         <w:t>The system shall allow the user to update the stock. – H</w:t>
       </w:r>
     </w:p>
@@ -1404,10 +1297,8 @@
           <w:ilvl w:val="1"/>
           <w:numId w:val="1"/>
         </w:numPr>
-        <w:rPr/>
-      </w:pPr>
-      <w:r>
-        <w:rPr/>
+      </w:pPr>
+      <w:r>
         <w:t>The system shall allow the user to set an expiration date. – M</w:t>
       </w:r>
     </w:p>
@@ -1418,11 +1309,12 @@
           <w:ilvl w:val="1"/>
           <w:numId w:val="1"/>
         </w:numPr>
-        <w:rPr/>
-      </w:pPr>
-      <w:r>
-        <w:rPr/>
-        <w:t>The system shall allow the user to flag an item. – L</w:t>
+      </w:pPr>
+      <w:r>
+        <w:t xml:space="preserve">The system shall allow the user to flag an </w:t>
+      </w:r>
+      <w:r>
+        <w:t>item. – L</w:t>
       </w:r>
     </w:p>
     <w:p>
@@ -1432,24 +1324,158 @@
           <w:ilvl w:val="0"/>
           <w:numId w:val="1"/>
         </w:numPr>
-        <w:rPr/>
-      </w:pPr>
-      <w:r>
-        <w:rPr/>
-        <w:t>The system shall generate an XML of company’s earnings. - L</w:t>
-      </w:r>
-    </w:p>
-    <w:p>
-      <w:pPr>
-        <w:pStyle w:val="ListParagraph"/>
-        <w:numPr>
-          <w:ilvl w:val="1"/>
-          <w:numId w:val="1"/>
-        </w:numPr>
-        <w:rPr/>
-      </w:pPr>
-      <w:r>
-        <w:rPr/>
+      </w:pPr>
+      <w:r>
+        <w:t>The system shall allow the entering of employees.</w:t>
+      </w:r>
+    </w:p>
+    <w:p>
+      <w:pPr>
+        <w:pStyle w:val="ListParagraph"/>
+        <w:numPr>
+          <w:ilvl w:val="1"/>
+          <w:numId w:val="1"/>
+        </w:numPr>
+      </w:pPr>
+      <w:r>
+        <w:t>The system shall allow the user to add an employee. – H</w:t>
+      </w:r>
+    </w:p>
+    <w:p>
+      <w:pPr>
+        <w:pStyle w:val="ListParagraph"/>
+        <w:numPr>
+          <w:ilvl w:val="1"/>
+          <w:numId w:val="1"/>
+        </w:numPr>
+      </w:pPr>
+      <w:r>
+        <w:t xml:space="preserve">The system shall allow the user to </w:t>
+      </w:r>
+      <w:r>
+        <w:t>remove</w:t>
+      </w:r>
+      <w:r>
+        <w:t xml:space="preserve"> an employee. - H</w:t>
+      </w:r>
+    </w:p>
+    <w:p>
+      <w:pPr>
+        <w:pStyle w:val="ListParagraph"/>
+        <w:numPr>
+          <w:ilvl w:val="1"/>
+          <w:numId w:val="1"/>
+        </w:numPr>
+      </w:pPr>
+      <w:r>
+        <w:t xml:space="preserve">The system shall allow the user to </w:t>
+      </w:r>
+      <w:r>
+        <w:t>search</w:t>
+      </w:r>
+      <w:r>
+        <w:t xml:space="preserve"> an employee. - H</w:t>
+      </w:r>
+    </w:p>
+    <w:p>
+      <w:pPr>
+        <w:pStyle w:val="ListParagraph"/>
+        <w:numPr>
+          <w:ilvl w:val="0"/>
+          <w:numId w:val="1"/>
+        </w:numPr>
+      </w:pPr>
+      <w:r>
+        <w:t>The system shall</w:t>
+      </w:r>
+      <w:r>
+        <w:t xml:space="preserve"> allow the entering of customers.</w:t>
+      </w:r>
+    </w:p>
+    <w:p>
+      <w:pPr>
+        <w:pStyle w:val="ListParagraph"/>
+        <w:numPr>
+          <w:ilvl w:val="1"/>
+          <w:numId w:val="1"/>
+        </w:numPr>
+      </w:pPr>
+      <w:r>
+        <w:t>The system shall al</w:t>
+      </w:r>
+      <w:r>
+        <w:t>low the user to add a customer</w:t>
+      </w:r>
+      <w:r>
+        <w:t>. - H</w:t>
+      </w:r>
+    </w:p>
+    <w:p>
+      <w:pPr>
+        <w:pStyle w:val="ListParagraph"/>
+        <w:numPr>
+          <w:ilvl w:val="1"/>
+          <w:numId w:val="1"/>
+        </w:numPr>
+      </w:pPr>
+      <w:r>
+        <w:t xml:space="preserve">The system shall allow the user to </w:t>
+      </w:r>
+      <w:r>
+        <w:t>delete a customer</w:t>
+      </w:r>
+      <w:r>
+        <w:t>. - H</w:t>
+      </w:r>
+    </w:p>
+    <w:p>
+      <w:pPr>
+        <w:pStyle w:val="ListParagraph"/>
+        <w:numPr>
+          <w:ilvl w:val="1"/>
+          <w:numId w:val="1"/>
+        </w:numPr>
+      </w:pPr>
+      <w:r>
+        <w:t xml:space="preserve">The system shall allow the user to </w:t>
+      </w:r>
+      <w:r>
+        <w:t>search</w:t>
+      </w:r>
+      <w:r>
+        <w:t xml:space="preserve"> </w:t>
+      </w:r>
+      <w:r>
+        <w:t>a customer</w:t>
+      </w:r>
+      <w:r>
+        <w:t>. - H</w:t>
+      </w:r>
+    </w:p>
+    <w:p>
+      <w:pPr>
+        <w:pStyle w:val="ListParagraph"/>
+        <w:numPr>
+          <w:ilvl w:val="0"/>
+          <w:numId w:val="1"/>
+        </w:numPr>
+      </w:pPr>
+      <w:r>
+        <w:t>T</w:t>
+      </w:r>
+      <w:r>
+        <w:t>he system shall generate an XML of company’s earnings. - L</w:t>
+      </w:r>
+    </w:p>
+    <w:p>
+      <w:pPr>
+        <w:pStyle w:val="ListParagraph"/>
+        <w:numPr>
+          <w:ilvl w:val="1"/>
+          <w:numId w:val="1"/>
+        </w:numPr>
+      </w:pPr>
+      <w:r>
         <w:t>The system shall display yearly earnings. - L</w:t>
       </w:r>
     </w:p>
@@ -1460,10 +1486,8 @@
           <w:ilvl w:val="1"/>
           <w:numId w:val="1"/>
         </w:numPr>
-        <w:rPr/>
-      </w:pPr>
-      <w:r>
-        <w:rPr/>
+      </w:pPr>
+      <w:r>
         <w:t>The system shall display quarterly earnings. - L</w:t>
       </w:r>
     </w:p>
@@ -1474,10 +1498,9 @@
           <w:ilvl w:val="1"/>
           <w:numId w:val="1"/>
         </w:numPr>
-        <w:rPr/>
-      </w:pPr>
-      <w:r>
-        <w:rPr/>
+      </w:pPr>
+      <w:r>
+        <w:lastRenderedPageBreak/>
         <w:t>The system shall display the difference between years. - L</w:t>
       </w:r>
     </w:p>
@@ -1488,11 +1511,12 @@
           <w:ilvl w:val="1"/>
           <w:numId w:val="1"/>
         </w:numPr>
-        <w:rPr/>
-      </w:pPr>
-      <w:r>
-        <w:rPr/>
-        <w:t>The system shall display the difference between quarters. - L</w:t>
+      </w:pPr>
+      <w:r>
+        <w:t>The system shall display the dif</w:t>
+      </w:r>
+      <w:r>
+        <w:t>ference between quarters. - L</w:t>
       </w:r>
     </w:p>
     <w:p>
@@ -1502,10 +1526,8 @@
           <w:ilvl w:val="0"/>
           <w:numId w:val="1"/>
         </w:numPr>
-        <w:rPr/>
-      </w:pPr>
-      <w:r>
-        <w:rPr/>
+      </w:pPr>
+      <w:r>
         <w:t>The system shall allow the permission of users to be changed. – H-A</w:t>
       </w:r>
     </w:p>
@@ -1516,10 +1538,8 @@
           <w:ilvl w:val="1"/>
           <w:numId w:val="1"/>
         </w:numPr>
-        <w:rPr/>
-      </w:pPr>
-      <w:r>
-        <w:rPr/>
+      </w:pPr>
+      <w:r>
         <w:t>The system shall allow the user to update another user’s permissions. - H</w:t>
       </w:r>
     </w:p>
@@ -1530,10 +1550,8 @@
           <w:ilvl w:val="1"/>
           <w:numId w:val="1"/>
         </w:numPr>
-        <w:rPr/>
-      </w:pPr>
-      <w:r>
-        <w:rPr/>
+      </w:pPr>
+      <w:r>
         <w:t>The system shall restrict changes based on original user’s permissions. - H</w:t>
       </w:r>
     </w:p>
@@ -1544,24 +1562,23 @@
           <w:ilvl w:val="0"/>
           <w:numId w:val="1"/>
         </w:numPr>
-        <w:rPr/>
-      </w:pPr>
-      <w:r>
-        <w:rPr/>
-        <w:t>The system shall apply storewide coupons or sales. - M</w:t>
-      </w:r>
-    </w:p>
-    <w:p>
-      <w:pPr>
-        <w:pStyle w:val="ListParagraph"/>
-        <w:numPr>
-          <w:ilvl w:val="1"/>
-          <w:numId w:val="1"/>
-        </w:numPr>
-        <w:rPr/>
-      </w:pPr>
-      <w:r>
-        <w:rPr/>
+      </w:pPr>
+      <w:r>
+        <w:t>The syst</w:t>
+      </w:r>
+      <w:r>
+        <w:t>em shall apply storewide coupons or sales. - M</w:t>
+      </w:r>
+    </w:p>
+    <w:p>
+      <w:pPr>
+        <w:pStyle w:val="ListParagraph"/>
+        <w:numPr>
+          <w:ilvl w:val="1"/>
+          <w:numId w:val="1"/>
+        </w:numPr>
+      </w:pPr>
+      <w:r>
         <w:t>The system shall allow a sale to be applied to all products. - M</w:t>
       </w:r>
     </w:p>
@@ -1572,10 +1589,8 @@
           <w:ilvl w:val="1"/>
           <w:numId w:val="1"/>
         </w:numPr>
-        <w:rPr/>
-      </w:pPr>
-      <w:r>
-        <w:rPr/>
+      </w:pPr>
+      <w:r>
         <w:t>The system shall allow a coupon to be applied to all products. - M</w:t>
       </w:r>
     </w:p>
@@ -1586,10 +1601,8 @@
           <w:ilvl w:val="1"/>
           <w:numId w:val="1"/>
         </w:numPr>
-        <w:rPr/>
-      </w:pPr>
-      <w:r>
-        <w:rPr/>
+      </w:pPr>
+      <w:r>
         <w:t>The system shall allow a sale to be applied to all items of brand X. - M</w:t>
       </w:r>
     </w:p>
@@ -1600,24 +1613,23 @@
           <w:ilvl w:val="1"/>
           <w:numId w:val="1"/>
         </w:numPr>
-        <w:rPr/>
-      </w:pPr>
-      <w:r>
-        <w:rPr/>
-        <w:t>The system shall allow a coupon to be applied to all items of brand X. - M</w:t>
-      </w:r>
-    </w:p>
-    <w:p>
-      <w:pPr>
-        <w:pStyle w:val="ListParagraph"/>
-        <w:numPr>
-          <w:ilvl w:val="1"/>
-          <w:numId w:val="1"/>
-        </w:numPr>
-        <w:rPr/>
-      </w:pPr>
-      <w:r>
-        <w:rPr/>
+      </w:pPr>
+      <w:r>
+        <w:t xml:space="preserve">The </w:t>
+      </w:r>
+      <w:r>
+        <w:t>system shall allow a coupon to be applied to all items of brand X. - M</w:t>
+      </w:r>
+    </w:p>
+    <w:p>
+      <w:pPr>
+        <w:pStyle w:val="ListParagraph"/>
+        <w:numPr>
+          <w:ilvl w:val="1"/>
+          <w:numId w:val="1"/>
+        </w:numPr>
+      </w:pPr>
+      <w:r>
         <w:t>The system shall allow a sale to be applied to all items of category X. - M</w:t>
       </w:r>
     </w:p>
@@ -1628,10 +1640,8 @@
           <w:ilvl w:val="1"/>
           <w:numId w:val="1"/>
         </w:numPr>
-        <w:rPr/>
-      </w:pPr>
-      <w:r>
-        <w:rPr/>
+      </w:pPr>
+      <w:r>
         <w:t>The system shall allow a coupon to be applied to all items of category X. - M</w:t>
       </w:r>
     </w:p>
@@ -1642,24 +1652,23 @@
           <w:ilvl w:val="0"/>
           <w:numId w:val="1"/>
         </w:numPr>
-        <w:rPr/>
-      </w:pPr>
-      <w:r>
-        <w:rPr/>
-        <w:t>The system shall display product statistics. - L</w:t>
-      </w:r>
-    </w:p>
-    <w:p>
-      <w:pPr>
-        <w:pStyle w:val="ListParagraph"/>
-        <w:numPr>
-          <w:ilvl w:val="1"/>
-          <w:numId w:val="1"/>
-        </w:numPr>
-        <w:rPr/>
-      </w:pPr>
-      <w:r>
-        <w:rPr/>
+      </w:pPr>
+      <w:r>
+        <w:t>The system shall display produc</w:t>
+      </w:r>
+      <w:r>
+        <w:t>t statistics. - L</w:t>
+      </w:r>
+    </w:p>
+    <w:p>
+      <w:pPr>
+        <w:pStyle w:val="ListParagraph"/>
+        <w:numPr>
+          <w:ilvl w:val="1"/>
+          <w:numId w:val="1"/>
+        </w:numPr>
+      </w:pPr>
+      <w:r>
         <w:t>The system shall display products that are expiring before selling. - L</w:t>
       </w:r>
     </w:p>
@@ -1670,10 +1679,8 @@
           <w:ilvl w:val="1"/>
           <w:numId w:val="1"/>
         </w:numPr>
-        <w:rPr/>
-      </w:pPr>
-      <w:r>
-        <w:rPr/>
+      </w:pPr>
+      <w:r>
         <w:t>The system shall display products the frequently go out of stock. - L</w:t>
       </w:r>
     </w:p>
@@ -1684,10 +1691,8 @@
           <w:ilvl w:val="1"/>
           <w:numId w:val="1"/>
         </w:numPr>
-        <w:rPr/>
-      </w:pPr>
-      <w:r>
-        <w:rPr/>
+      </w:pPr>
+      <w:r>
         <w:t>The system shall display products that have little movement. - L</w:t>
       </w:r>
     </w:p>
@@ -1698,30 +1703,24 @@
           <w:ilvl w:val="1"/>
           <w:numId w:val="1"/>
         </w:numPr>
-        <w:rPr/>
-      </w:pPr>
-      <w:r>
-        <w:rPr/>
-        <w:t>The system shall display products with a large amount of movement. - L</w:t>
+      </w:pPr>
+      <w:r>
+        <w:t>The system shall display produc</w:t>
+      </w:r>
+      <w:r>
+        <w:t>ts with a large amount of movement. - L</w:t>
       </w:r>
     </w:p>
     <w:p>
       <w:pPr>
         <w:pStyle w:val="Heading2"/>
-        <w:rPr/>
-      </w:pPr>
-      <w:r>
-        <w:rPr/>
+      </w:pPr>
+      <w:r>
         <w:t>Database</w:t>
       </w:r>
     </w:p>
     <w:p>
-      <w:pPr>
-        <w:pStyle w:val="Normal"/>
-        <w:rPr/>
-      </w:pPr>
-      <w:r>
-        <w:rPr/>
+      <w:r>
         <w:t>The Crackle Pop POS System Database contains requirements for the structure of the database as well as what it contains and what its functions are.</w:t>
       </w:r>
     </w:p>
@@ -1732,10 +1731,8 @@
           <w:ilvl w:val="0"/>
           <w:numId w:val="1"/>
         </w:numPr>
-        <w:rPr/>
-      </w:pPr>
-      <w:r>
-        <w:rPr/>
+      </w:pPr>
+      <w:r>
         <w:t>The system shall store employee data. H-A</w:t>
       </w:r>
     </w:p>
@@ -1746,24 +1743,23 @@
           <w:ilvl w:val="1"/>
           <w:numId w:val="1"/>
         </w:numPr>
-        <w:rPr/>
-      </w:pPr>
-      <w:r>
-        <w:rPr/>
-        <w:t>The system shall store employee ID. H-A</w:t>
-      </w:r>
-    </w:p>
-    <w:p>
-      <w:pPr>
-        <w:pStyle w:val="ListParagraph"/>
-        <w:numPr>
-          <w:ilvl w:val="1"/>
-          <w:numId w:val="1"/>
-        </w:numPr>
-        <w:rPr/>
-      </w:pPr>
-      <w:r>
-        <w:rPr/>
+      </w:pPr>
+      <w:r>
+        <w:t xml:space="preserve">The system shall </w:t>
+      </w:r>
+      <w:r>
+        <w:t>store employee ID. H-A</w:t>
+      </w:r>
+    </w:p>
+    <w:p>
+      <w:pPr>
+        <w:pStyle w:val="ListParagraph"/>
+        <w:numPr>
+          <w:ilvl w:val="1"/>
+          <w:numId w:val="1"/>
+        </w:numPr>
+      </w:pPr>
+      <w:r>
         <w:t xml:space="preserve">The system shall store </w:t>
       </w:r>
       <w:r>
@@ -1773,7 +1769,6 @@
         <w:t xml:space="preserve">encrypted </w:t>
       </w:r>
       <w:r>
-        <w:rPr/>
         <w:t>employee passwords. H-A</w:t>
       </w:r>
     </w:p>
@@ -1784,10 +1779,8 @@
           <w:ilvl w:val="1"/>
           <w:numId w:val="1"/>
         </w:numPr>
-        <w:rPr/>
-      </w:pPr>
-      <w:r>
-        <w:rPr/>
+      </w:pPr>
+      <w:r>
         <w:t>The system shall store employee privileges. H-A</w:t>
       </w:r>
     </w:p>
@@ -1798,10 +1791,8 @@
           <w:ilvl w:val="0"/>
           <w:numId w:val="1"/>
         </w:numPr>
-        <w:rPr/>
-      </w:pPr>
-      <w:r>
-        <w:rPr/>
+      </w:pPr>
+      <w:r>
         <w:t>Must contain the item data. H-A</w:t>
       </w:r>
     </w:p>
@@ -1812,10 +1803,8 @@
           <w:ilvl w:val="1"/>
           <w:numId w:val="1"/>
         </w:numPr>
-        <w:rPr/>
-      </w:pPr>
-      <w:r>
-        <w:rPr/>
+      </w:pPr>
+      <w:r>
         <w:t>The system shall store item names. H-A</w:t>
       </w:r>
     </w:p>
@@ -1826,10 +1815,8 @@
           <w:ilvl w:val="1"/>
           <w:numId w:val="1"/>
         </w:numPr>
-        <w:rPr/>
-      </w:pPr>
-      <w:r>
-        <w:rPr/>
+      </w:pPr>
+      <w:r>
         <w:t>The system shall store item prices. H-A</w:t>
       </w:r>
     </w:p>
@@ -1840,24 +1827,23 @@
           <w:ilvl w:val="1"/>
           <w:numId w:val="1"/>
         </w:numPr>
-        <w:rPr/>
-      </w:pPr>
-      <w:r>
-        <w:rPr/>
-        <w:t>The system shall store item ID codes. H-A</w:t>
-      </w:r>
-    </w:p>
-    <w:p>
-      <w:pPr>
-        <w:pStyle w:val="ListParagraph"/>
-        <w:numPr>
-          <w:ilvl w:val="1"/>
-          <w:numId w:val="1"/>
-        </w:numPr>
-        <w:rPr/>
-      </w:pPr>
-      <w:r>
-        <w:rPr/>
+      </w:pPr>
+      <w:r>
+        <w:t xml:space="preserve">The system shall </w:t>
+      </w:r>
+      <w:r>
+        <w:t>store item ID codes. H-A</w:t>
+      </w:r>
+    </w:p>
+    <w:p>
+      <w:pPr>
+        <w:pStyle w:val="ListParagraph"/>
+        <w:numPr>
+          <w:ilvl w:val="1"/>
+          <w:numId w:val="1"/>
+        </w:numPr>
+      </w:pPr>
+      <w:r>
         <w:t>The system shall store item quantities. H-A</w:t>
       </w:r>
     </w:p>
@@ -1868,10 +1854,8 @@
           <w:ilvl w:val="0"/>
           <w:numId w:val="1"/>
         </w:numPr>
-        <w:rPr/>
-      </w:pPr>
-      <w:r>
-        <w:rPr/>
+      </w:pPr>
+      <w:r>
         <w:t>The system shall store customer data. L</w:t>
       </w:r>
     </w:p>
@@ -1882,10 +1866,8 @@
           <w:ilvl w:val="1"/>
           <w:numId w:val="1"/>
         </w:numPr>
-        <w:rPr/>
-      </w:pPr>
-      <w:r>
-        <w:rPr/>
+      </w:pPr>
+      <w:r>
         <w:t>The system shall store customer names. L</w:t>
       </w:r>
     </w:p>
@@ -1896,10 +1878,8 @@
           <w:ilvl w:val="1"/>
           <w:numId w:val="1"/>
         </w:numPr>
-        <w:rPr/>
-      </w:pPr>
-      <w:r>
-        <w:rPr/>
+      </w:pPr>
+      <w:r>
         <w:t>The system shall store customer rewards points. L</w:t>
       </w:r>
     </w:p>
@@ -1910,10 +1890,8 @@
           <w:ilvl w:val="1"/>
           <w:numId w:val="1"/>
         </w:numPr>
-        <w:rPr/>
-      </w:pPr>
-      <w:r>
-        <w:rPr/>
+      </w:pPr>
+      <w:r>
         <w:t>The system shall store customer receipts. L</w:t>
       </w:r>
     </w:p>
@@ -1924,24 +1902,23 @@
           <w:ilvl w:val="0"/>
           <w:numId w:val="1"/>
         </w:numPr>
-        <w:rPr/>
-      </w:pPr>
-      <w:r>
-        <w:rPr/>
-        <w:t>The system will have procedures to handle common tasks</w:t>
-      </w:r>
-    </w:p>
-    <w:p>
-      <w:pPr>
-        <w:pStyle w:val="ListParagraph"/>
-        <w:numPr>
-          <w:ilvl w:val="1"/>
-          <w:numId w:val="1"/>
-        </w:numPr>
-        <w:rPr/>
-      </w:pPr>
-      <w:r>
-        <w:rPr/>
+      </w:pPr>
+      <w:r>
+        <w:t>The system w</w:t>
+      </w:r>
+      <w:r>
+        <w:t>ill have procedures to handle common tasks</w:t>
+      </w:r>
+    </w:p>
+    <w:p>
+      <w:pPr>
+        <w:pStyle w:val="ListParagraph"/>
+        <w:numPr>
+          <w:ilvl w:val="1"/>
+          <w:numId w:val="1"/>
+        </w:numPr>
+      </w:pPr>
+      <w:r>
         <w:t>Fetching data about items, users, and customers</w:t>
       </w:r>
     </w:p>
@@ -1952,10 +1929,8 @@
           <w:ilvl w:val="2"/>
           <w:numId w:val="1"/>
         </w:numPr>
-        <w:rPr/>
-      </w:pPr>
-      <w:r>
-        <w:rPr/>
+      </w:pPr>
+      <w:r>
         <w:t>The system will return retrieved data in XML format</w:t>
       </w:r>
     </w:p>
@@ -1966,10 +1941,8 @@
           <w:ilvl w:val="1"/>
           <w:numId w:val="1"/>
         </w:numPr>
-        <w:rPr/>
-      </w:pPr>
-      <w:r>
-        <w:rPr/>
+      </w:pPr>
+      <w:r>
         <w:t>Adding data about items, users, and customers</w:t>
       </w:r>
     </w:p>
@@ -1980,10 +1953,8 @@
           <w:ilvl w:val="1"/>
           <w:numId w:val="1"/>
         </w:numPr>
-        <w:rPr/>
-      </w:pPr>
-      <w:r>
-        <w:rPr/>
+      </w:pPr>
+      <w:r>
         <w:t>Modifying data about items, users, and customers</w:t>
       </w:r>
     </w:p>
@@ -1994,65 +1965,46 @@
           <w:ilvl w:val="1"/>
           <w:numId w:val="1"/>
         </w:numPr>
-        <w:rPr/>
-      </w:pPr>
-      <w:bookmarkStart w:id="2" w:name="_GoBack"/>
-      <w:bookmarkEnd w:id="2"/>
-      <w:r>
-        <w:rPr/>
-        <w:t>Removing data about items, users, and customers</w:t>
-      </w:r>
-    </w:p>
-    <w:p>
-      <w:pPr>
-        <w:pStyle w:val="Normal"/>
-        <w:rPr/>
-      </w:pPr>
-      <w:r>
-        <w:rPr/>
-      </w:r>
-    </w:p>
+      </w:pPr>
+      <w:r>
+        <w:t>Removing data abou</w:t>
+      </w:r>
+      <w:r>
+        <w:t>t items, users, and customers</w:t>
+      </w:r>
+    </w:p>
+    <w:p/>
     <w:p>
       <w:pPr>
         <w:pStyle w:val="Heading1"/>
-        <w:rPr/>
       </w:pPr>
       <w:bookmarkStart w:id="3" w:name="_Toc433557353"/>
       <w:bookmarkEnd w:id="3"/>
       <w:r>
-        <w:rPr/>
+        <w:lastRenderedPageBreak/>
         <w:t>Non Functional</w:t>
       </w:r>
     </w:p>
     <w:p>
-      <w:pPr>
-        <w:pStyle w:val="Normal"/>
-        <w:rPr/>
-      </w:pPr>
-      <w:r>
-        <w:rPr/>
-        <w:t>The area of Non-Functional requirements contains statements driving system implementation areas not considered to be directly related to operational behavior. These will be items that drive construction and platform details.</w:t>
+      <w:r>
+        <w:t>The area of Non-Functional requirements contains statements driving system implementation areas not considered to be directly related to operational behavior. These will be items that drive construction and pla</w:t>
+      </w:r>
+      <w:r>
+        <w:t>tform details.</w:t>
       </w:r>
     </w:p>
     <w:p>
       <w:pPr>
         <w:pStyle w:val="Heading2"/>
-        <w:rPr/>
       </w:pPr>
       <w:bookmarkStart w:id="4" w:name="_Toc433557354"/>
       <w:bookmarkEnd w:id="4"/>
       <w:r>
-        <w:rPr/>
         <w:t>Platform</w:t>
       </w:r>
     </w:p>
     <w:p>
-      <w:pPr>
-        <w:pStyle w:val="Normal"/>
-        <w:rPr/>
-      </w:pPr>
-      <w:r>
-        <w:rPr/>
+      <w:r>
         <w:t>These requirements are related to underlying computer technology for supporting of the end system.</w:t>
       </w:r>
     </w:p>
@@ -2063,10 +2015,8 @@
           <w:ilvl w:val="0"/>
           <w:numId w:val="1"/>
         </w:numPr>
-        <w:rPr/>
-      </w:pPr>
-      <w:r>
-        <w:rPr/>
+      </w:pPr>
+      <w:r>
         <w:t>Server Side Platform.</w:t>
       </w:r>
     </w:p>
@@ -2077,10 +2027,8 @@
           <w:ilvl w:val="1"/>
           <w:numId w:val="1"/>
         </w:numPr>
-        <w:rPr/>
-      </w:pPr>
-      <w:r>
-        <w:rPr/>
+      </w:pPr>
+      <w:r>
         <w:t>All systems, (register, admin, and data base) will run on a windows platform.</w:t>
       </w:r>
     </w:p>
@@ -2091,24 +2039,23 @@
           <w:ilvl w:val="1"/>
           <w:numId w:val="1"/>
         </w:numPr>
-        <w:rPr/>
-      </w:pPr>
-      <w:r>
-        <w:rPr/>
-        <w:t>The register and admin system will be written in C#.</w:t>
-      </w:r>
-    </w:p>
-    <w:p>
-      <w:pPr>
-        <w:pStyle w:val="ListParagraph"/>
-        <w:numPr>
-          <w:ilvl w:val="1"/>
-          <w:numId w:val="1"/>
-        </w:numPr>
-        <w:rPr/>
-      </w:pPr>
-      <w:r>
-        <w:rPr/>
+      </w:pPr>
+      <w:r>
+        <w:t>The register and admin system wil</w:t>
+      </w:r>
+      <w:r>
+        <w:t>l be written in C#.</w:t>
+      </w:r>
+    </w:p>
+    <w:p>
+      <w:pPr>
+        <w:pStyle w:val="ListParagraph"/>
+        <w:numPr>
+          <w:ilvl w:val="1"/>
+          <w:numId w:val="1"/>
+        </w:numPr>
+      </w:pPr>
+      <w:r>
         <w:t xml:space="preserve">Network between the server and clients will be handled in C++. </w:t>
       </w:r>
     </w:p>
@@ -2119,33 +2066,27 @@
           <w:ilvl w:val="1"/>
           <w:numId w:val="1"/>
         </w:numPr>
-        <w:rPr/>
-      </w:pPr>
-      <w:r>
-        <w:rPr/>
+      </w:pPr>
+      <w:r>
         <w:t>The database will be implemented on a freely distributable SQL platform.</w:t>
       </w:r>
     </w:p>
     <w:p>
       <w:pPr>
         <w:pStyle w:val="Heading2"/>
-        <w:rPr/>
       </w:pPr>
       <w:bookmarkStart w:id="5" w:name="_Toc433557355"/>
       <w:bookmarkEnd w:id="5"/>
       <w:r>
-        <w:rPr/>
         <w:t>Performance</w:t>
       </w:r>
     </w:p>
     <w:p>
-      <w:pPr>
-        <w:pStyle w:val="Normal"/>
-        <w:rPr/>
-      </w:pPr>
-      <w:r>
-        <w:rPr/>
-        <w:t>These statements are related to minimum and maximum criteria for system speed and metrics related to system efficiency and operation.</w:t>
+      <w:r>
+        <w:t>These statements are related to minimum and maximum criteria for system speed and metri</w:t>
+      </w:r>
+      <w:r>
+        <w:t>cs related to system efficiency and operation.</w:t>
       </w:r>
     </w:p>
     <w:p>
@@ -2155,10 +2096,8 @@
           <w:ilvl w:val="0"/>
           <w:numId w:val="1"/>
         </w:numPr>
-        <w:rPr/>
-      </w:pPr>
-      <w:r>
-        <w:rPr/>
+      </w:pPr>
+      <w:r>
         <w:t>Register system will need to show the correct name and price when an item number is entered or scanned.</w:t>
       </w:r>
     </w:p>
@@ -2169,10 +2108,8 @@
           <w:ilvl w:val="0"/>
           <w:numId w:val="1"/>
         </w:numPr>
-        <w:rPr/>
-      </w:pPr>
-      <w:r>
-        <w:rPr/>
+      </w:pPr>
+      <w:r>
         <w:t>Inventory will need to be updated when a sale is completed.</w:t>
       </w:r>
     </w:p>
@@ -2183,32 +2120,26 @@
           <w:ilvl w:val="0"/>
           <w:numId w:val="1"/>
         </w:numPr>
-        <w:rPr/>
-      </w:pPr>
-      <w:r>
-        <w:rPr/>
-        <w:t>Administrative changes will take effect on restart.</w:t>
+      </w:pPr>
+      <w:r>
+        <w:t xml:space="preserve">Administrative changes will take effect on </w:t>
+      </w:r>
+      <w:r>
+        <w:t>restart.</w:t>
       </w:r>
     </w:p>
     <w:p>
       <w:pPr>
         <w:pStyle w:val="Heading2"/>
-        <w:rPr/>
       </w:pPr>
       <w:bookmarkStart w:id="6" w:name="_Toc433557356"/>
       <w:bookmarkEnd w:id="6"/>
       <w:r>
-        <w:rPr/>
         <w:t>Communication</w:t>
       </w:r>
     </w:p>
     <w:p>
-      <w:pPr>
-        <w:pStyle w:val="Normal"/>
-        <w:rPr/>
-      </w:pPr>
-      <w:r>
-        <w:rPr/>
+      <w:r>
         <w:t>These requirements detail implementation and underlying support for digital communications for interlinking the system to other digital systems.</w:t>
       </w:r>
     </w:p>
@@ -2219,10 +2150,8 @@
           <w:ilvl w:val="0"/>
           <w:numId w:val="1"/>
         </w:numPr>
-        <w:rPr/>
-      </w:pPr>
-      <w:r>
-        <w:rPr/>
+      </w:pPr>
+      <w:r>
         <w:t>System will be mostly a local network for the register to admin.</w:t>
       </w:r>
     </w:p>
@@ -2233,11 +2162,12 @@
           <w:ilvl w:val="0"/>
           <w:numId w:val="1"/>
         </w:numPr>
-        <w:rPr/>
-      </w:pPr>
-      <w:r>
-        <w:rPr/>
-        <w:t>Registers will communicate to the admin after every sale.</w:t>
+      </w:pPr>
+      <w:r>
+        <w:t>Registers will communic</w:t>
+      </w:r>
+      <w:r>
+        <w:t>ate to the admin after every sale.</w:t>
       </w:r>
     </w:p>
     <w:p>
@@ -2247,10 +2177,8 @@
           <w:ilvl w:val="0"/>
           <w:numId w:val="1"/>
         </w:numPr>
-        <w:rPr/>
-      </w:pPr>
-      <w:r>
-        <w:rPr/>
+      </w:pPr>
+      <w:r>
         <w:t>System will use either a local or secured internet connection for admin to server connection.</w:t>
       </w:r>
     </w:p>
@@ -2261,73 +2189,83 @@
           <w:ilvl w:val="0"/>
           <w:numId w:val="1"/>
         </w:numPr>
-        <w:rPr/>
-      </w:pPr>
-      <w:r>
-        <w:rPr/>
+      </w:pPr>
+      <w:r>
         <w:t>Admin program will communicate to the database after every sale.</w:t>
       </w:r>
     </w:p>
-    <w:p>
-      <w:pPr>
-        <w:pStyle w:val="Normal"/>
-        <w:widowControl/>
-        <w:suppressAutoHyphens w:val="true"/>
-        <w:bidi w:val="0"/>
-        <w:spacing w:lineRule="auto" w:line="276" w:before="0" w:after="200"/>
-        <w:jc w:val="left"/>
-        <w:rPr/>
-      </w:pPr>
-      <w:r>
-        <w:rPr/>
-      </w:r>
-    </w:p>
+    <w:p/>
     <w:sectPr>
-      <w:headerReference w:type="default" r:id="rId3"/>
-      <w:headerReference w:type="first" r:id="rId4"/>
-      <w:footerReference w:type="default" r:id="rId5"/>
-      <w:footerReference w:type="first" r:id="rId6"/>
-      <w:type w:val="nextPage"/>
+      <w:headerReference w:type="default" r:id="rId8"/>
+      <w:footerReference w:type="default" r:id="rId9"/>
+      <w:headerReference w:type="first" r:id="rId10"/>
+      <w:footerReference w:type="first" r:id="rId11"/>
       <w:pgSz w:w="12240" w:h="15840"/>
-      <w:pgMar w:left="1440" w:right="1440" w:header="720" w:top="1440" w:footer="720" w:bottom="1440" w:gutter="0"/>
-      <w:pgNumType w:fmt="decimal"/>
-      <w:formProt w:val="false"/>
+      <w:pgMar w:top="1440" w:right="1440" w:bottom="1440" w:left="1440" w:header="720" w:footer="720" w:gutter="0"/>
+      <w:cols w:space="720"/>
+      <w:formProt w:val="0"/>
       <w:titlePg/>
-      <w:textDirection w:val="lrTb"/>
-      <w:docGrid w:type="default" w:linePitch="360" w:charSpace="4294965247"/>
+      <w:docGrid w:linePitch="360" w:charSpace="-2049"/>
     </w:sectPr>
   </w:body>
 </w:document>
 </file>
 
+<file path=word/endnotes.xml><?xml version="1.0" encoding="utf-8"?>
+<w:endnotes xmlns:wpc="http://schemas.microsoft.com/office/word/2010/wordprocessingCanvas" xmlns:mc="http://schemas.openxmlformats.org/markup-compatibility/2006" xmlns:o="urn:schemas-microsoft-com:office:office" xmlns:r="http://schemas.openxmlformats.org/officeDocument/2006/relationships" xmlns:m="http://schemas.openxmlformats.org/officeDocument/2006/math" xmlns:v="urn:schemas-microsoft-com:vml" xmlns:wp14="http://schemas.microsoft.com/office/word/2010/wordprocessingDrawing" xmlns:wp="http://schemas.openxmlformats.org/drawingml/2006/wordprocessingDrawing" xmlns:w10="urn:schemas-microsoft-com:office:word" xmlns:w="http://schemas.openxmlformats.org/wordprocessingml/2006/main" xmlns:w14="http://schemas.microsoft.com/office/word/2010/wordml" xmlns:w15="http://schemas.microsoft.com/office/word/2012/wordml" xmlns:wpg="http://schemas.microsoft.com/office/word/2010/wordprocessingGroup" xmlns:wpi="http://schemas.microsoft.com/office/word/2010/wordprocessingInk" xmlns:wne="http://schemas.microsoft.com/office/word/2006/wordml" xmlns:wps="http://schemas.microsoft.com/office/word/2010/wordprocessingShape" mc:Ignorable="w14 w15 wp14">
+  <w:endnote w:type="separator" w:id="-1">
+    <w:p>
+      <w:pPr>
+        <w:spacing w:after="0" w:line="240" w:lineRule="auto"/>
+      </w:pPr>
+      <w:r>
+        <w:separator/>
+      </w:r>
+    </w:p>
+  </w:endnote>
+  <w:endnote w:type="continuationSeparator" w:id="0">
+    <w:p>
+      <w:pPr>
+        <w:spacing w:after="0" w:line="240" w:lineRule="auto"/>
+      </w:pPr>
+      <w:r>
+        <w:continuationSeparator/>
+      </w:r>
+    </w:p>
+  </w:endnote>
+</w:endnotes>
+</file>
+
 <file path=word/footer1.xml><?xml version="1.0" encoding="utf-8"?>
-<w:ftr xmlns:o="urn:schemas-microsoft-com:office:office" xmlns:r="http://schemas.openxmlformats.org/officeDocument/2006/relationships" xmlns:v="urn:schemas-microsoft-com:vml" xmlns:w="http://schemas.openxmlformats.org/wordprocessingml/2006/main" xmlns:w10="urn:schemas-microsoft-com:office:word" xmlns:wp="http://schemas.openxmlformats.org/drawingml/2006/wordprocessingDrawing" xmlns:wps="http://schemas.microsoft.com/office/word/2010/wordprocessingShape" xmlns:wpg="http://schemas.microsoft.com/office/word/2010/wordprocessingGroup" xmlns:mc="http://schemas.openxmlformats.org/markup-compatibility/2006" xmlns:wp14="http://schemas.microsoft.com/office/word/2010/wordprocessingDrawing" xmlns:w14="http://schemas.microsoft.com/office/word/2010/wordml" mc:Ignorable="w14 wp14">
+<w:ftr xmlns:wpc="http://schemas.microsoft.com/office/word/2010/wordprocessingCanvas" xmlns:mc="http://schemas.openxmlformats.org/markup-compatibility/2006" xmlns:o="urn:schemas-microsoft-com:office:office" xmlns:r="http://schemas.openxmlformats.org/officeDocument/2006/relationships" xmlns:m="http://schemas.openxmlformats.org/officeDocument/2006/math" xmlns:v="urn:schemas-microsoft-com:vml" xmlns:wp14="http://schemas.microsoft.com/office/word/2010/wordprocessingDrawing" xmlns:wp="http://schemas.openxmlformats.org/drawingml/2006/wordprocessingDrawing" xmlns:w10="urn:schemas-microsoft-com:office:word" xmlns:w="http://schemas.openxmlformats.org/wordprocessingml/2006/main" xmlns:w14="http://schemas.microsoft.com/office/word/2010/wordml" xmlns:w15="http://schemas.microsoft.com/office/word/2012/wordml" xmlns:wpg="http://schemas.microsoft.com/office/word/2010/wordprocessingGroup" xmlns:wpi="http://schemas.microsoft.com/office/word/2010/wordprocessingInk" xmlns:wne="http://schemas.microsoft.com/office/word/2006/wordml" xmlns:wps="http://schemas.microsoft.com/office/word/2010/wordprocessingShape" mc:Ignorable="w14 w15 wp14">
   <w:sdt>
     <w:sdtPr>
+      <w:id w:val="1106997989"/>
       <w:docPartObj>
         <w:docPartGallery w:val="Page Numbers (Bottom of Page)"/>
-        <w:docPartUnique w:val=""/>
+        <w:docPartUnique/>
       </w:docPartObj>
-      <w:id w:val="1106997989"/>
     </w:sdtPr>
+    <w:sdtEndPr/>
     <w:sdtContent>
       <w:p>
         <w:pPr>
           <w:pStyle w:val="Footer"/>
           <w:jc w:val="right"/>
-          <w:rPr/>
         </w:pPr>
         <w:r>
-          <w:rPr/>
           <w:fldChar w:fldCharType="begin"/>
         </w:r>
         <w:r>
-          <w:instrText> PAGE </w:instrText>
+          <w:instrText>PAGE</w:instrText>
         </w:r>
         <w:r>
           <w:fldChar w:fldCharType="separate"/>
         </w:r>
         <w:r>
+          <w:rPr>
+            <w:noProof/>
+          </w:rPr>
           <w:t>7</w:t>
         </w:r>
         <w:r>
@@ -2339,30 +2277,17 @@
   <w:p>
     <w:pPr>
       <w:pStyle w:val="Footer"/>
-      <w:rPr/>
     </w:pPr>
-    <w:r>
-      <w:rPr/>
-    </w:r>
   </w:p>
 </w:ftr>
 </file>
 
 <file path=word/footer2.xml><?xml version="1.0" encoding="utf-8"?>
-<w:ftr xmlns:o="urn:schemas-microsoft-com:office:office" xmlns:r="http://schemas.openxmlformats.org/officeDocument/2006/relationships" xmlns:v="urn:schemas-microsoft-com:vml" xmlns:w="http://schemas.openxmlformats.org/wordprocessingml/2006/main" xmlns:w10="urn:schemas-microsoft-com:office:word" xmlns:wp="http://schemas.openxmlformats.org/drawingml/2006/wordprocessingDrawing" xmlns:wps="http://schemas.microsoft.com/office/word/2010/wordprocessingShape" xmlns:wpg="http://schemas.microsoft.com/office/word/2010/wordprocessingGroup" xmlns:mc="http://schemas.openxmlformats.org/markup-compatibility/2006" xmlns:wp14="http://schemas.microsoft.com/office/word/2010/wordprocessingDrawing" xmlns:w14="http://schemas.microsoft.com/office/word/2010/wordml" mc:Ignorable="w14 wp14">
+<w:ftr xmlns:wpc="http://schemas.microsoft.com/office/word/2010/wordprocessingCanvas" xmlns:mc="http://schemas.openxmlformats.org/markup-compatibility/2006" xmlns:o="urn:schemas-microsoft-com:office:office" xmlns:r="http://schemas.openxmlformats.org/officeDocument/2006/relationships" xmlns:m="http://schemas.openxmlformats.org/officeDocument/2006/math" xmlns:v="urn:schemas-microsoft-com:vml" xmlns:wp14="http://schemas.microsoft.com/office/word/2010/wordprocessingDrawing" xmlns:wp="http://schemas.openxmlformats.org/drawingml/2006/wordprocessingDrawing" xmlns:w10="urn:schemas-microsoft-com:office:word" xmlns:w="http://schemas.openxmlformats.org/wordprocessingml/2006/main" xmlns:w14="http://schemas.microsoft.com/office/word/2010/wordml" xmlns:w15="http://schemas.microsoft.com/office/word/2012/wordml" xmlns:wpg="http://schemas.microsoft.com/office/word/2010/wordprocessingGroup" xmlns:wpi="http://schemas.microsoft.com/office/word/2010/wordprocessingInk" xmlns:wne="http://schemas.microsoft.com/office/word/2006/wordml" xmlns:wps="http://schemas.microsoft.com/office/word/2010/wordprocessingShape" mc:Ignorable="w14 w15 wp14">
   <w:tbl>
     <w:tblPr>
       <w:tblW w:w="9359" w:type="dxa"/>
-      <w:jc w:val="left"/>
-      <w:tblInd w:w="0" w:type="dxa"/>
-      <w:tblBorders/>
-      <w:tblCellMar>
-        <w:top w:w="0" w:type="dxa"/>
-        <w:left w:w="108" w:type="dxa"/>
-        <w:bottom w:w="0" w:type="dxa"/>
-        <w:right w:w="108" w:type="dxa"/>
-      </w:tblCellMar>
-      <w:tblLook w:noVBand="1" w:val="04a0" w:noHBand="0" w:lastColumn="0" w:firstColumn="1" w:lastRow="0" w:firstRow="1"/>
+      <w:tblLook w:val="04A0" w:firstRow="1" w:lastRow="0" w:firstColumn="1" w:lastColumn="0" w:noHBand="0" w:noVBand="1"/>
     </w:tblPr>
     <w:tblGrid>
       <w:gridCol w:w="3119"/>
@@ -2370,57 +2295,39 @@
       <w:gridCol w:w="3120"/>
     </w:tblGrid>
     <w:tr>
-      <w:trPr/>
       <w:tc>
         <w:tcPr>
           <w:tcW w:w="3119" w:type="dxa"/>
-          <w:tcBorders/>
-          <w:shd w:fill="auto" w:val="clear"/>
+          <w:shd w:val="clear" w:color="auto" w:fill="auto"/>
         </w:tcPr>
         <w:p>
           <w:pPr>
             <w:pStyle w:val="Header"/>
-            <w:ind w:left="0" w:hanging="0"/>
-            <w:rPr/>
           </w:pPr>
-          <w:r>
-            <w:rPr/>
-          </w:r>
         </w:p>
       </w:tc>
       <w:tc>
         <w:tcPr>
           <w:tcW w:w="3120" w:type="dxa"/>
-          <w:tcBorders/>
-          <w:shd w:fill="auto" w:val="clear"/>
+          <w:shd w:val="clear" w:color="auto" w:fill="auto"/>
         </w:tcPr>
         <w:p>
           <w:pPr>
             <w:pStyle w:val="Header"/>
             <w:jc w:val="center"/>
-            <w:rPr/>
           </w:pPr>
-          <w:r>
-            <w:rPr/>
-          </w:r>
         </w:p>
       </w:tc>
       <w:tc>
         <w:tcPr>
           <w:tcW w:w="3120" w:type="dxa"/>
-          <w:tcBorders/>
-          <w:shd w:fill="auto" w:val="clear"/>
+          <w:shd w:val="clear" w:color="auto" w:fill="auto"/>
         </w:tcPr>
         <w:p>
           <w:pPr>
             <w:pStyle w:val="Header"/>
-            <w:ind w:right="0" w:hanging="0"/>
             <w:jc w:val="right"/>
-            <w:rPr/>
           </w:pPr>
-          <w:r>
-            <w:rPr/>
-          </w:r>
         </w:p>
       </w:tc>
     </w:tr>
@@ -2428,30 +2335,42 @@
   <w:p>
     <w:pPr>
       <w:pStyle w:val="Footer"/>
-      <w:rPr/>
     </w:pPr>
-    <w:r>
-      <w:rPr/>
-    </w:r>
   </w:p>
 </w:ftr>
 </file>
 
+<file path=word/footnotes.xml><?xml version="1.0" encoding="utf-8"?>
+<w:footnotes xmlns:wpc="http://schemas.microsoft.com/office/word/2010/wordprocessingCanvas" xmlns:mc="http://schemas.openxmlformats.org/markup-compatibility/2006" xmlns:o="urn:schemas-microsoft-com:office:office" xmlns:r="http://schemas.openxmlformats.org/officeDocument/2006/relationships" xmlns:m="http://schemas.openxmlformats.org/officeDocument/2006/math" xmlns:v="urn:schemas-microsoft-com:vml" xmlns:wp14="http://schemas.microsoft.com/office/word/2010/wordprocessingDrawing" xmlns:wp="http://schemas.openxmlformats.org/drawingml/2006/wordprocessingDrawing" xmlns:w10="urn:schemas-microsoft-com:office:word" xmlns:w="http://schemas.openxmlformats.org/wordprocessingml/2006/main" xmlns:w14="http://schemas.microsoft.com/office/word/2010/wordml" xmlns:w15="http://schemas.microsoft.com/office/word/2012/wordml" xmlns:wpg="http://schemas.microsoft.com/office/word/2010/wordprocessingGroup" xmlns:wpi="http://schemas.microsoft.com/office/word/2010/wordprocessingInk" xmlns:wne="http://schemas.microsoft.com/office/word/2006/wordml" xmlns:wps="http://schemas.microsoft.com/office/word/2010/wordprocessingShape" mc:Ignorable="w14 w15 wp14">
+  <w:footnote w:type="separator" w:id="-1">
+    <w:p>
+      <w:pPr>
+        <w:spacing w:after="0" w:line="240" w:lineRule="auto"/>
+      </w:pPr>
+      <w:r>
+        <w:separator/>
+      </w:r>
+    </w:p>
+  </w:footnote>
+  <w:footnote w:type="continuationSeparator" w:id="0">
+    <w:p>
+      <w:pPr>
+        <w:spacing w:after="0" w:line="240" w:lineRule="auto"/>
+      </w:pPr>
+      <w:r>
+        <w:continuationSeparator/>
+      </w:r>
+    </w:p>
+  </w:footnote>
+</w:footnotes>
+</file>
+
 <file path=word/header1.xml><?xml version="1.0" encoding="utf-8"?>
-<w:hdr xmlns:o="urn:schemas-microsoft-com:office:office" xmlns:r="http://schemas.openxmlformats.org/officeDocument/2006/relationships" xmlns:v="urn:schemas-microsoft-com:vml" xmlns:w="http://schemas.openxmlformats.org/wordprocessingml/2006/main" xmlns:w10="urn:schemas-microsoft-com:office:word" xmlns:wp="http://schemas.openxmlformats.org/drawingml/2006/wordprocessingDrawing" xmlns:wps="http://schemas.microsoft.com/office/word/2010/wordprocessingShape" xmlns:wpg="http://schemas.microsoft.com/office/word/2010/wordprocessingGroup" xmlns:mc="http://schemas.openxmlformats.org/markup-compatibility/2006" xmlns:wp14="http://schemas.microsoft.com/office/word/2010/wordprocessingDrawing" xmlns:w14="http://schemas.microsoft.com/office/word/2010/wordml" mc:Ignorable="w14 wp14">
+<w:hdr xmlns:wpc="http://schemas.microsoft.com/office/word/2010/wordprocessingCanvas" xmlns:mc="http://schemas.openxmlformats.org/markup-compatibility/2006" xmlns:o="urn:schemas-microsoft-com:office:office" xmlns:r="http://schemas.openxmlformats.org/officeDocument/2006/relationships" xmlns:m="http://schemas.openxmlformats.org/officeDocument/2006/math" xmlns:v="urn:schemas-microsoft-com:vml" xmlns:wp14="http://schemas.microsoft.com/office/word/2010/wordprocessingDrawing" xmlns:wp="http://schemas.openxmlformats.org/drawingml/2006/wordprocessingDrawing" xmlns:w10="urn:schemas-microsoft-com:office:word" xmlns:w="http://schemas.openxmlformats.org/wordprocessingml/2006/main" xmlns:w14="http://schemas.microsoft.com/office/word/2010/wordml" xmlns:w15="http://schemas.microsoft.com/office/word/2012/wordml" xmlns:wpg="http://schemas.microsoft.com/office/word/2010/wordprocessingGroup" xmlns:wpi="http://schemas.microsoft.com/office/word/2010/wordprocessingInk" xmlns:wne="http://schemas.microsoft.com/office/word/2006/wordml" xmlns:wps="http://schemas.microsoft.com/office/word/2010/wordprocessingShape" mc:Ignorable="w14 w15 wp14">
   <w:tbl>
     <w:tblPr>
       <w:tblW w:w="9359" w:type="dxa"/>
-      <w:jc w:val="left"/>
-      <w:tblInd w:w="0" w:type="dxa"/>
-      <w:tblBorders/>
-      <w:tblCellMar>
-        <w:top w:w="0" w:type="dxa"/>
-        <w:left w:w="108" w:type="dxa"/>
-        <w:bottom w:w="0" w:type="dxa"/>
-        <w:right w:w="108" w:type="dxa"/>
-      </w:tblCellMar>
-      <w:tblLook w:noVBand="1" w:val="04a0" w:noHBand="0" w:lastColumn="0" w:firstColumn="1" w:lastRow="0" w:firstRow="1"/>
+      <w:tblLook w:val="04A0" w:firstRow="1" w:lastRow="0" w:firstColumn="1" w:lastColumn="0" w:noHBand="0" w:noVBand="1"/>
     </w:tblPr>
     <w:tblGrid>
       <w:gridCol w:w="3119"/>
@@ -2459,57 +2378,39 @@
       <w:gridCol w:w="3120"/>
     </w:tblGrid>
     <w:tr>
-      <w:trPr/>
       <w:tc>
         <w:tcPr>
           <w:tcW w:w="3119" w:type="dxa"/>
-          <w:tcBorders/>
-          <w:shd w:fill="auto" w:val="clear"/>
+          <w:shd w:val="clear" w:color="auto" w:fill="auto"/>
         </w:tcPr>
         <w:p>
           <w:pPr>
             <w:pStyle w:val="Header"/>
-            <w:ind w:left="0" w:hanging="0"/>
-            <w:rPr/>
           </w:pPr>
-          <w:r>
-            <w:rPr/>
-          </w:r>
         </w:p>
       </w:tc>
       <w:tc>
         <w:tcPr>
           <w:tcW w:w="3120" w:type="dxa"/>
-          <w:tcBorders/>
-          <w:shd w:fill="auto" w:val="clear"/>
+          <w:shd w:val="clear" w:color="auto" w:fill="auto"/>
         </w:tcPr>
         <w:p>
           <w:pPr>
             <w:pStyle w:val="Header"/>
             <w:jc w:val="center"/>
-            <w:rPr/>
           </w:pPr>
-          <w:r>
-            <w:rPr/>
-          </w:r>
         </w:p>
       </w:tc>
       <w:tc>
         <w:tcPr>
           <w:tcW w:w="3120" w:type="dxa"/>
-          <w:tcBorders/>
-          <w:shd w:fill="auto" w:val="clear"/>
+          <w:shd w:val="clear" w:color="auto" w:fill="auto"/>
         </w:tcPr>
         <w:p>
           <w:pPr>
             <w:pStyle w:val="Header"/>
-            <w:ind w:right="0" w:hanging="0"/>
             <w:jc w:val="right"/>
-            <w:rPr/>
           </w:pPr>
-          <w:r>
-            <w:rPr/>
-          </w:r>
         </w:p>
       </w:tc>
     </w:tr>
@@ -2517,30 +2418,17 @@
   <w:p>
     <w:pPr>
       <w:pStyle w:val="Header"/>
-      <w:rPr/>
     </w:pPr>
-    <w:r>
-      <w:rPr/>
-    </w:r>
   </w:p>
 </w:hdr>
 </file>
 
 <file path=word/header2.xml><?xml version="1.0" encoding="utf-8"?>
-<w:hdr xmlns:o="urn:schemas-microsoft-com:office:office" xmlns:r="http://schemas.openxmlformats.org/officeDocument/2006/relationships" xmlns:v="urn:schemas-microsoft-com:vml" xmlns:w="http://schemas.openxmlformats.org/wordprocessingml/2006/main" xmlns:w10="urn:schemas-microsoft-com:office:word" xmlns:wp="http://schemas.openxmlformats.org/drawingml/2006/wordprocessingDrawing" xmlns:wps="http://schemas.microsoft.com/office/word/2010/wordprocessingShape" xmlns:wpg="http://schemas.microsoft.com/office/word/2010/wordprocessingGroup" xmlns:mc="http://schemas.openxmlformats.org/markup-compatibility/2006" xmlns:wp14="http://schemas.microsoft.com/office/word/2010/wordprocessingDrawing" xmlns:w14="http://schemas.microsoft.com/office/word/2010/wordml" mc:Ignorable="w14 wp14">
+<w:hdr xmlns:wpc="http://schemas.microsoft.com/office/word/2010/wordprocessingCanvas" xmlns:mc="http://schemas.openxmlformats.org/markup-compatibility/2006" xmlns:o="urn:schemas-microsoft-com:office:office" xmlns:r="http://schemas.openxmlformats.org/officeDocument/2006/relationships" xmlns:m="http://schemas.openxmlformats.org/officeDocument/2006/math" xmlns:v="urn:schemas-microsoft-com:vml" xmlns:wp14="http://schemas.microsoft.com/office/word/2010/wordprocessingDrawing" xmlns:wp="http://schemas.openxmlformats.org/drawingml/2006/wordprocessingDrawing" xmlns:w10="urn:schemas-microsoft-com:office:word" xmlns:w="http://schemas.openxmlformats.org/wordprocessingml/2006/main" xmlns:w14="http://schemas.microsoft.com/office/word/2010/wordml" xmlns:w15="http://schemas.microsoft.com/office/word/2012/wordml" xmlns:wpg="http://schemas.microsoft.com/office/word/2010/wordprocessingGroup" xmlns:wpi="http://schemas.microsoft.com/office/word/2010/wordprocessingInk" xmlns:wne="http://schemas.microsoft.com/office/word/2006/wordml" xmlns:wps="http://schemas.microsoft.com/office/word/2010/wordprocessingShape" mc:Ignorable="w14 w15 wp14">
   <w:tbl>
     <w:tblPr>
       <w:tblW w:w="9359" w:type="dxa"/>
-      <w:jc w:val="left"/>
-      <w:tblInd w:w="0" w:type="dxa"/>
-      <w:tblBorders/>
-      <w:tblCellMar>
-        <w:top w:w="0" w:type="dxa"/>
-        <w:left w:w="108" w:type="dxa"/>
-        <w:bottom w:w="0" w:type="dxa"/>
-        <w:right w:w="108" w:type="dxa"/>
-      </w:tblCellMar>
-      <w:tblLook w:noVBand="1" w:val="04a0" w:noHBand="0" w:lastColumn="0" w:firstColumn="1" w:lastRow="0" w:firstRow="1"/>
+      <w:tblLook w:val="04A0" w:firstRow="1" w:lastRow="0" w:firstColumn="1" w:lastColumn="0" w:noHBand="0" w:noVBand="1"/>
     </w:tblPr>
     <w:tblGrid>
       <w:gridCol w:w="3119"/>
@@ -2548,57 +2436,39 @@
       <w:gridCol w:w="3120"/>
     </w:tblGrid>
     <w:tr>
-      <w:trPr/>
       <w:tc>
         <w:tcPr>
           <w:tcW w:w="3119" w:type="dxa"/>
-          <w:tcBorders/>
-          <w:shd w:fill="auto" w:val="clear"/>
+          <w:shd w:val="clear" w:color="auto" w:fill="auto"/>
         </w:tcPr>
         <w:p>
           <w:pPr>
             <w:pStyle w:val="Header"/>
-            <w:ind w:left="0" w:hanging="0"/>
-            <w:rPr/>
           </w:pPr>
-          <w:r>
-            <w:rPr/>
-          </w:r>
         </w:p>
       </w:tc>
       <w:tc>
         <w:tcPr>
           <w:tcW w:w="3120" w:type="dxa"/>
-          <w:tcBorders/>
-          <w:shd w:fill="auto" w:val="clear"/>
+          <w:shd w:val="clear" w:color="auto" w:fill="auto"/>
         </w:tcPr>
         <w:p>
           <w:pPr>
             <w:pStyle w:val="Header"/>
             <w:jc w:val="center"/>
-            <w:rPr/>
           </w:pPr>
-          <w:r>
-            <w:rPr/>
-          </w:r>
         </w:p>
       </w:tc>
       <w:tc>
         <w:tcPr>
           <w:tcW w:w="3120" w:type="dxa"/>
-          <w:tcBorders/>
-          <w:shd w:fill="auto" w:val="clear"/>
+          <w:shd w:val="clear" w:color="auto" w:fill="auto"/>
         </w:tcPr>
         <w:p>
           <w:pPr>
             <w:pStyle w:val="Header"/>
-            <w:ind w:right="0" w:hanging="0"/>
             <w:jc w:val="right"/>
-            <w:rPr/>
           </w:pPr>
-          <w:r>
-            <w:rPr/>
-          </w:r>
         </w:p>
       </w:tc>
     </w:tr>
@@ -2606,101 +2476,139 @@
   <w:p>
     <w:pPr>
       <w:pStyle w:val="Header"/>
-      <w:rPr/>
     </w:pPr>
-    <w:r>
-      <w:rPr/>
-    </w:r>
   </w:p>
 </w:hdr>
 </file>
 
 <file path=word/numbering.xml><?xml version="1.0" encoding="utf-8"?>
-<w:numbering xmlns:w="http://schemas.openxmlformats.org/wordprocessingml/2006/main" xmlns:o="urn:schemas-microsoft-com:office:office" xmlns:r="http://schemas.openxmlformats.org/officeDocument/2006/relationships" xmlns:v="urn:schemas-microsoft-com:vml">
-  <w:abstractNum w:abstractNumId="1">
+<w:numbering xmlns:wpc="http://schemas.microsoft.com/office/word/2010/wordprocessingCanvas" xmlns:mc="http://schemas.openxmlformats.org/markup-compatibility/2006" xmlns:o="urn:schemas-microsoft-com:office:office" xmlns:r="http://schemas.openxmlformats.org/officeDocument/2006/relationships" xmlns:m="http://schemas.openxmlformats.org/officeDocument/2006/math" xmlns:v="urn:schemas-microsoft-com:vml" xmlns:wp14="http://schemas.microsoft.com/office/word/2010/wordprocessingDrawing" xmlns:wp="http://schemas.openxmlformats.org/drawingml/2006/wordprocessingDrawing" xmlns:w10="urn:schemas-microsoft-com:office:word" xmlns:w="http://schemas.openxmlformats.org/wordprocessingml/2006/main" xmlns:w14="http://schemas.microsoft.com/office/word/2010/wordml" xmlns:w15="http://schemas.microsoft.com/office/word/2012/wordml" xmlns:wpg="http://schemas.microsoft.com/office/word/2010/wordprocessingGroup" xmlns:wpi="http://schemas.microsoft.com/office/word/2010/wordprocessingInk" xmlns:wne="http://schemas.microsoft.com/office/word/2006/wordml" xmlns:wps="http://schemas.microsoft.com/office/word/2010/wordprocessingShape" mc:Ignorable="w14 w15 wp14">
+  <w:abstractNum w:abstractNumId="0" w15:restartNumberingAfterBreak="0">
+    <w:nsid w:val="24922B4F"/>
+    <w:multiLevelType w:val="multilevel"/>
+    <w:tmpl w:val="65027F4C"/>
     <w:lvl w:ilvl="0">
       <w:start w:val="1"/>
       <w:numFmt w:val="decimal"/>
-      <w:lvlText w:val="%1."/>
+      <w:suff w:val="nothing"/>
+      <w:lvlText w:val=""/>
       <w:lvlJc w:val="left"/>
       <w:pPr>
-        <w:ind w:left="360" w:hanging="360"/>
+        <w:tabs>
+          <w:tab w:val="num" w:pos="432"/>
+        </w:tabs>
+        <w:ind w:left="432" w:hanging="432"/>
       </w:pPr>
     </w:lvl>
     <w:lvl w:ilvl="1">
       <w:start w:val="1"/>
       <w:numFmt w:val="decimal"/>
-      <w:lvlText w:val="%1.%2."/>
+      <w:suff w:val="nothing"/>
+      <w:lvlText w:val=""/>
       <w:lvlJc w:val="left"/>
       <w:pPr>
-        <w:ind w:left="792" w:hanging="432"/>
+        <w:tabs>
+          <w:tab w:val="num" w:pos="576"/>
+        </w:tabs>
+        <w:ind w:left="576" w:hanging="576"/>
       </w:pPr>
     </w:lvl>
     <w:lvl w:ilvl="2">
       <w:start w:val="1"/>
       <w:numFmt w:val="decimal"/>
-      <w:lvlText w:val="%1.%2.%3."/>
+      <w:suff w:val="nothing"/>
+      <w:lvlText w:val=""/>
       <w:lvlJc w:val="left"/>
       <w:pPr>
-        <w:ind w:left="1224" w:hanging="504"/>
+        <w:tabs>
+          <w:tab w:val="num" w:pos="720"/>
+        </w:tabs>
+        <w:ind w:left="720" w:hanging="720"/>
       </w:pPr>
     </w:lvl>
     <w:lvl w:ilvl="3">
       <w:start w:val="1"/>
       <w:numFmt w:val="decimal"/>
-      <w:lvlText w:val="%1.%2.%3.%4."/>
+      <w:suff w:val="nothing"/>
+      <w:lvlText w:val=""/>
       <w:lvlJc w:val="left"/>
       <w:pPr>
-        <w:ind w:left="1728" w:hanging="648"/>
+        <w:tabs>
+          <w:tab w:val="num" w:pos="864"/>
+        </w:tabs>
+        <w:ind w:left="864" w:hanging="864"/>
       </w:pPr>
     </w:lvl>
     <w:lvl w:ilvl="4">
       <w:start w:val="1"/>
       <w:numFmt w:val="decimal"/>
-      <w:lvlText w:val="%1.%2.%3.%4.%5."/>
+      <w:suff w:val="nothing"/>
+      <w:lvlText w:val=""/>
       <w:lvlJc w:val="left"/>
       <w:pPr>
-        <w:ind w:left="2232" w:hanging="792"/>
+        <w:tabs>
+          <w:tab w:val="num" w:pos="1008"/>
+        </w:tabs>
+        <w:ind w:left="1008" w:hanging="1008"/>
       </w:pPr>
     </w:lvl>
     <w:lvl w:ilvl="5">
       <w:start w:val="1"/>
       <w:numFmt w:val="decimal"/>
-      <w:lvlText w:val="%1.%2.%3.%4.%5.%6."/>
+      <w:suff w:val="nothing"/>
+      <w:lvlText w:val=""/>
       <w:lvlJc w:val="left"/>
       <w:pPr>
-        <w:ind w:left="2736" w:hanging="936"/>
+        <w:tabs>
+          <w:tab w:val="num" w:pos="1152"/>
+        </w:tabs>
+        <w:ind w:left="1152" w:hanging="1152"/>
       </w:pPr>
     </w:lvl>
     <w:lvl w:ilvl="6">
       <w:start w:val="1"/>
       <w:numFmt w:val="decimal"/>
-      <w:lvlText w:val="%1.%2.%3.%4.%5.%6.%7."/>
+      <w:suff w:val="nothing"/>
+      <w:lvlText w:val=""/>
       <w:lvlJc w:val="left"/>
       <w:pPr>
-        <w:ind w:left="3240" w:hanging="1080"/>
+        <w:tabs>
+          <w:tab w:val="num" w:pos="1296"/>
+        </w:tabs>
+        <w:ind w:left="1296" w:hanging="1296"/>
       </w:pPr>
     </w:lvl>
     <w:lvl w:ilvl="7">
       <w:start w:val="1"/>
       <w:numFmt w:val="decimal"/>
-      <w:lvlText w:val="%1.%2.%3.%4.%5.%6.%7.%8."/>
+      <w:suff w:val="nothing"/>
+      <w:lvlText w:val=""/>
       <w:lvlJc w:val="left"/>
       <w:pPr>
-        <w:ind w:left="3744" w:hanging="1224"/>
+        <w:tabs>
+          <w:tab w:val="num" w:pos="1440"/>
+        </w:tabs>
+        <w:ind w:left="1440" w:hanging="1440"/>
       </w:pPr>
     </w:lvl>
     <w:lvl w:ilvl="8">
       <w:start w:val="1"/>
       <w:numFmt w:val="decimal"/>
-      <w:lvlText w:val="%1.%2.%3.%4.%5.%6.%7.%8.%9."/>
+      <w:suff w:val="nothing"/>
+      <w:lvlText w:val=""/>
       <w:lvlJc w:val="left"/>
       <w:pPr>
-        <w:ind w:left="4320" w:hanging="1440"/>
+        <w:tabs>
+          <w:tab w:val="num" w:pos="1584"/>
+        </w:tabs>
+        <w:ind w:left="1584" w:hanging="1584"/>
       </w:pPr>
     </w:lvl>
   </w:abstractNum>
-  <w:abstractNum w:abstractNumId="2">
+  <w:abstractNum w:abstractNumId="1" w15:restartNumberingAfterBreak="0">
+    <w:nsid w:val="4F6D3B78"/>
+    <w:multiLevelType w:val="multilevel"/>
+    <w:tmpl w:val="63C855EA"/>
     <w:lvl w:ilvl="0">
       <w:start w:val="1"/>
       <w:numFmt w:val="bullet"/>
@@ -2810,164 +2718,131 @@
       </w:rPr>
     </w:lvl>
   </w:abstractNum>
-  <w:abstractNum w:abstractNumId="3">
+  <w:abstractNum w:abstractNumId="2" w15:restartNumberingAfterBreak="0">
+    <w:nsid w:val="744433A7"/>
+    <w:multiLevelType w:val="multilevel"/>
+    <w:tmpl w:val="0409001F"/>
     <w:lvl w:ilvl="0">
       <w:start w:val="1"/>
       <w:numFmt w:val="decimal"/>
-      <w:suff w:val="nothing"/>
-      <w:lvlText w:val=""/>
+      <w:lvlText w:val="%1."/>
       <w:lvlJc w:val="left"/>
       <w:pPr>
-        <w:tabs>
-          <w:tab w:val="num" w:pos="432"/>
-        </w:tabs>
-        <w:ind w:left="432" w:hanging="432"/>
+        <w:ind w:left="360" w:hanging="360"/>
       </w:pPr>
     </w:lvl>
     <w:lvl w:ilvl="1">
       <w:start w:val="1"/>
       <w:numFmt w:val="decimal"/>
-      <w:suff w:val="nothing"/>
-      <w:lvlText w:val=""/>
+      <w:lvlText w:val="%1.%2."/>
       <w:lvlJc w:val="left"/>
       <w:pPr>
-        <w:tabs>
-          <w:tab w:val="num" w:pos="576"/>
-        </w:tabs>
-        <w:ind w:left="576" w:hanging="576"/>
+        <w:ind w:left="792" w:hanging="432"/>
       </w:pPr>
     </w:lvl>
     <w:lvl w:ilvl="2">
       <w:start w:val="1"/>
       <w:numFmt w:val="decimal"/>
-      <w:suff w:val="nothing"/>
-      <w:lvlText w:val=""/>
+      <w:lvlText w:val="%1.%2.%3."/>
       <w:lvlJc w:val="left"/>
       <w:pPr>
-        <w:tabs>
-          <w:tab w:val="num" w:pos="720"/>
-        </w:tabs>
-        <w:ind w:left="720" w:hanging="720"/>
+        <w:ind w:left="1224" w:hanging="504"/>
       </w:pPr>
     </w:lvl>
     <w:lvl w:ilvl="3">
       <w:start w:val="1"/>
       <w:numFmt w:val="decimal"/>
-      <w:suff w:val="nothing"/>
-      <w:lvlText w:val=""/>
+      <w:lvlText w:val="%1.%2.%3.%4."/>
       <w:lvlJc w:val="left"/>
       <w:pPr>
-        <w:tabs>
-          <w:tab w:val="num" w:pos="864"/>
-        </w:tabs>
-        <w:ind w:left="864" w:hanging="864"/>
+        <w:ind w:left="1728" w:hanging="648"/>
       </w:pPr>
     </w:lvl>
     <w:lvl w:ilvl="4">
       <w:start w:val="1"/>
       <w:numFmt w:val="decimal"/>
-      <w:suff w:val="nothing"/>
-      <w:lvlText w:val=""/>
+      <w:lvlText w:val="%1.%2.%3.%4.%5."/>
       <w:lvlJc w:val="left"/>
       <w:pPr>
-        <w:tabs>
-          <w:tab w:val="num" w:pos="1008"/>
-        </w:tabs>
-        <w:ind w:left="1008" w:hanging="1008"/>
+        <w:ind w:left="2232" w:hanging="792"/>
       </w:pPr>
     </w:lvl>
     <w:lvl w:ilvl="5">
       <w:start w:val="1"/>
       <w:numFmt w:val="decimal"/>
-      <w:suff w:val="nothing"/>
-      <w:lvlText w:val=""/>
+      <w:lvlText w:val="%1.%2.%3.%4.%5.%6."/>
       <w:lvlJc w:val="left"/>
       <w:pPr>
-        <w:tabs>
-          <w:tab w:val="num" w:pos="1152"/>
-        </w:tabs>
-        <w:ind w:left="1152" w:hanging="1152"/>
+        <w:ind w:left="2736" w:hanging="936"/>
       </w:pPr>
     </w:lvl>
     <w:lvl w:ilvl="6">
       <w:start w:val="1"/>
       <w:numFmt w:val="decimal"/>
-      <w:suff w:val="nothing"/>
-      <w:lvlText w:val=""/>
+      <w:lvlText w:val="%1.%2.%3.%4.%5.%6.%7."/>
       <w:lvlJc w:val="left"/>
       <w:pPr>
-        <w:tabs>
-          <w:tab w:val="num" w:pos="1296"/>
-        </w:tabs>
-        <w:ind w:left="1296" w:hanging="1296"/>
+        <w:ind w:left="3240" w:hanging="1080"/>
       </w:pPr>
     </w:lvl>
     <w:lvl w:ilvl="7">
       <w:start w:val="1"/>
       <w:numFmt w:val="decimal"/>
-      <w:suff w:val="nothing"/>
-      <w:lvlText w:val=""/>
+      <w:lvlText w:val="%1.%2.%3.%4.%5.%6.%7.%8."/>
       <w:lvlJc w:val="left"/>
       <w:pPr>
-        <w:tabs>
-          <w:tab w:val="num" w:pos="1440"/>
-        </w:tabs>
-        <w:ind w:left="1440" w:hanging="1440"/>
+        <w:ind w:left="3744" w:hanging="1224"/>
       </w:pPr>
     </w:lvl>
     <w:lvl w:ilvl="8">
       <w:start w:val="1"/>
       <w:numFmt w:val="decimal"/>
-      <w:suff w:val="nothing"/>
-      <w:lvlText w:val=""/>
+      <w:lvlText w:val="%1.%2.%3.%4.%5.%6.%7.%8.%9."/>
       <w:lvlJc w:val="left"/>
       <w:pPr>
-        <w:tabs>
-          <w:tab w:val="num" w:pos="1584"/>
-        </w:tabs>
-        <w:ind w:left="1584" w:hanging="1584"/>
+        <w:ind w:left="4320" w:hanging="1440"/>
       </w:pPr>
     </w:lvl>
   </w:abstractNum>
   <w:num w:numId="1">
+    <w:abstractNumId w:val="2"/>
+  </w:num>
+  <w:num w:numId="2">
     <w:abstractNumId w:val="1"/>
   </w:num>
-  <w:num w:numId="2">
-    <w:abstractNumId w:val="2"/>
-  </w:num>
   <w:num w:numId="3">
-    <w:abstractNumId w:val="3"/>
+    <w:abstractNumId w:val="0"/>
   </w:num>
 </w:numbering>
 </file>
 
 <file path=word/styles.xml><?xml version="1.0" encoding="utf-8"?>
-<w:styles xmlns:w="http://schemas.openxmlformats.org/wordprocessingml/2006/main" xmlns:w14="http://schemas.microsoft.com/office/word/2010/wordml" xmlns:mc="http://schemas.openxmlformats.org/markup-compatibility/2006" mc:Ignorable="w14">
+<w:styles xmlns:mc="http://schemas.openxmlformats.org/markup-compatibility/2006" xmlns:r="http://schemas.openxmlformats.org/officeDocument/2006/relationships" xmlns:w="http://schemas.openxmlformats.org/wordprocessingml/2006/main" xmlns:w14="http://schemas.microsoft.com/office/word/2010/wordml" xmlns:w15="http://schemas.microsoft.com/office/word/2012/wordml" mc:Ignorable="w14 w15">
   <w:docDefaults>
     <w:rPrDefault>
       <w:rPr>
-        <w:rFonts w:ascii="Calibri" w:hAnsi="Calibri" w:eastAsia="宋体" w:cs="Arial" w:asciiTheme="minorHAnsi" w:cstheme="minorBidi" w:eastAsiaTheme="minorEastAsia" w:hAnsiTheme="minorHAnsi"/>
+        <w:rFonts w:asciiTheme="minorHAnsi" w:eastAsiaTheme="minorEastAsia" w:hAnsiTheme="minorHAnsi" w:cstheme="minorBidi"/>
         <w:szCs w:val="22"/>
         <w:lang w:val="en-US" w:eastAsia="zh-CN" w:bidi="ar-SA"/>
       </w:rPr>
     </w:rPrDefault>
     <w:pPrDefault>
       <w:pPr>
-        <w:spacing w:lineRule="auto" w:line="276"/>
+        <w:spacing w:line="276" w:lineRule="auto"/>
       </w:pPr>
     </w:pPrDefault>
   </w:docDefaults>
   <w:latentStyles w:defLockedState="0" w:defUIPriority="99" w:defSemiHidden="0" w:defUnhideWhenUsed="0" w:defQFormat="0" w:count="371">
     <w:lsdException w:name="Normal" w:uiPriority="0" w:qFormat="1"/>
     <w:lsdException w:name="heading 1" w:uiPriority="9" w:qFormat="1"/>
-    <w:lsdException w:name="heading 2" w:uiPriority="9" w:semiHidden="1" w:unhideWhenUsed="1" w:qFormat="1"/>
-    <w:lsdException w:name="heading 3" w:uiPriority="9" w:semiHidden="1" w:unhideWhenUsed="1" w:qFormat="1"/>
-    <w:lsdException w:name="heading 4" w:uiPriority="9" w:semiHidden="1" w:unhideWhenUsed="1" w:qFormat="1"/>
-    <w:lsdException w:name="heading 5" w:uiPriority="9" w:semiHidden="1" w:unhideWhenUsed="1" w:qFormat="1"/>
-    <w:lsdException w:name="heading 6" w:uiPriority="9" w:semiHidden="1" w:unhideWhenUsed="1" w:qFormat="1"/>
-    <w:lsdException w:name="heading 7" w:uiPriority="9" w:semiHidden="1" w:unhideWhenUsed="1" w:qFormat="1"/>
-    <w:lsdException w:name="heading 8" w:uiPriority="9" w:semiHidden="1" w:unhideWhenUsed="1" w:qFormat="1"/>
-    <w:lsdException w:name="heading 9" w:uiPriority="9" w:semiHidden="1" w:unhideWhenUsed="1" w:qFormat="1"/>
+    <w:lsdException w:name="heading 2" w:semiHidden="1" w:uiPriority="9" w:unhideWhenUsed="1" w:qFormat="1"/>
+    <w:lsdException w:name="heading 3" w:semiHidden="1" w:uiPriority="9" w:unhideWhenUsed="1" w:qFormat="1"/>
+    <w:lsdException w:name="heading 4" w:semiHidden="1" w:uiPriority="9" w:unhideWhenUsed="1" w:qFormat="1"/>
+    <w:lsdException w:name="heading 5" w:semiHidden="1" w:uiPriority="9" w:unhideWhenUsed="1" w:qFormat="1"/>
+    <w:lsdException w:name="heading 6" w:semiHidden="1" w:uiPriority="9" w:unhideWhenUsed="1" w:qFormat="1"/>
+    <w:lsdException w:name="heading 7" w:semiHidden="1" w:uiPriority="9" w:unhideWhenUsed="1" w:qFormat="1"/>
+    <w:lsdException w:name="heading 8" w:semiHidden="1" w:uiPriority="9" w:unhideWhenUsed="1" w:qFormat="1"/>
+    <w:lsdException w:name="heading 9" w:semiHidden="1" w:uiPriority="9" w:unhideWhenUsed="1" w:qFormat="1"/>
     <w:lsdException w:name="index 1" w:semiHidden="1" w:unhideWhenUsed="1"/>
     <w:lsdException w:name="index 2" w:semiHidden="1" w:unhideWhenUsed="1"/>
     <w:lsdException w:name="index 3" w:semiHidden="1" w:unhideWhenUsed="1"/>
@@ -2977,22 +2852,22 @@
     <w:lsdException w:name="index 7" w:semiHidden="1" w:unhideWhenUsed="1"/>
     <w:lsdException w:name="index 8" w:semiHidden="1" w:unhideWhenUsed="1"/>
     <w:lsdException w:name="index 9" w:semiHidden="1" w:unhideWhenUsed="1"/>
-    <w:lsdException w:name="toc 1" w:uiPriority="39" w:semiHidden="1" w:unhideWhenUsed="1"/>
-    <w:lsdException w:name="toc 2" w:uiPriority="39" w:semiHidden="1" w:unhideWhenUsed="1"/>
-    <w:lsdException w:name="toc 3" w:uiPriority="39" w:semiHidden="1" w:unhideWhenUsed="1"/>
-    <w:lsdException w:name="toc 4" w:uiPriority="39" w:semiHidden="1" w:unhideWhenUsed="1"/>
-    <w:lsdException w:name="toc 5" w:uiPriority="39" w:semiHidden="1" w:unhideWhenUsed="1"/>
-    <w:lsdException w:name="toc 6" w:uiPriority="39" w:semiHidden="1" w:unhideWhenUsed="1"/>
-    <w:lsdException w:name="toc 7" w:uiPriority="39" w:semiHidden="1" w:unhideWhenUsed="1"/>
-    <w:lsdException w:name="toc 8" w:uiPriority="39" w:semiHidden="1" w:unhideWhenUsed="1"/>
-    <w:lsdException w:name="toc 9" w:uiPriority="39" w:semiHidden="1" w:unhideWhenUsed="1"/>
+    <w:lsdException w:name="toc 1" w:semiHidden="1" w:uiPriority="39" w:unhideWhenUsed="1"/>
+    <w:lsdException w:name="toc 2" w:semiHidden="1" w:uiPriority="39" w:unhideWhenUsed="1"/>
+    <w:lsdException w:name="toc 3" w:semiHidden="1" w:uiPriority="39" w:unhideWhenUsed="1"/>
+    <w:lsdException w:name="toc 4" w:semiHidden="1" w:uiPriority="39" w:unhideWhenUsed="1"/>
+    <w:lsdException w:name="toc 5" w:semiHidden="1" w:uiPriority="39" w:unhideWhenUsed="1"/>
+    <w:lsdException w:name="toc 6" w:semiHidden="1" w:uiPriority="39" w:unhideWhenUsed="1"/>
+    <w:lsdException w:name="toc 7" w:semiHidden="1" w:uiPriority="39" w:unhideWhenUsed="1"/>
+    <w:lsdException w:name="toc 8" w:semiHidden="1" w:uiPriority="39" w:unhideWhenUsed="1"/>
+    <w:lsdException w:name="toc 9" w:semiHidden="1" w:uiPriority="39" w:unhideWhenUsed="1"/>
     <w:lsdException w:name="Normal Indent" w:semiHidden="1" w:unhideWhenUsed="1"/>
     <w:lsdException w:name="footnote text" w:semiHidden="1" w:unhideWhenUsed="1"/>
     <w:lsdException w:name="annotation text" w:semiHidden="1" w:unhideWhenUsed="1"/>
     <w:lsdException w:name="header" w:semiHidden="1" w:unhideWhenUsed="1"/>
     <w:lsdException w:name="footer" w:semiHidden="1" w:unhideWhenUsed="1"/>
     <w:lsdException w:name="index heading" w:semiHidden="1" w:unhideWhenUsed="1"/>
-    <w:lsdException w:name="caption" w:uiPriority="35" w:semiHidden="1" w:unhideWhenUsed="1" w:qFormat="1"/>
+    <w:lsdException w:name="caption" w:semiHidden="1" w:uiPriority="35" w:unhideWhenUsed="1" w:qFormat="1"/>
     <w:lsdException w:name="table of figures" w:semiHidden="1" w:unhideWhenUsed="1"/>
     <w:lsdException w:name="envelope address" w:semiHidden="1" w:unhideWhenUsed="1"/>
     <w:lsdException w:name="envelope return" w:semiHidden="1" w:unhideWhenUsed="1"/>
@@ -3023,7 +2898,7 @@
     <w:lsdException w:name="Title" w:uiPriority="10" w:qFormat="1"/>
     <w:lsdException w:name="Closing" w:semiHidden="1" w:unhideWhenUsed="1"/>
     <w:lsdException w:name="Signature" w:semiHidden="1" w:unhideWhenUsed="1"/>
-    <w:lsdException w:name="Default Paragraph Font" w:uiPriority="1" w:semiHidden="1" w:unhideWhenUsed="1"/>
+    <w:lsdException w:name="Default Paragraph Font" w:semiHidden="1" w:uiPriority="1" w:unhideWhenUsed="1"/>
     <w:lsdException w:name="Body Text" w:semiHidden="1" w:unhideWhenUsed="1"/>
     <w:lsdException w:name="Body Text Indent" w:semiHidden="1" w:unhideWhenUsed="1"/>
     <w:lsdException w:name="List Continue" w:semiHidden="1" w:unhideWhenUsed="1"/>
@@ -3223,8 +3098,8 @@
     <w:lsdException w:name="Subtle Reference" w:uiPriority="31" w:qFormat="1"/>
     <w:lsdException w:name="Intense Reference" w:uiPriority="32" w:qFormat="1"/>
     <w:lsdException w:name="Book Title" w:uiPriority="33" w:qFormat="1"/>
-    <w:lsdException w:name="Bibliography" w:uiPriority="37" w:semiHidden="1" w:unhideWhenUsed="1"/>
-    <w:lsdException w:name="TOC Heading" w:uiPriority="39" w:semiHidden="1" w:unhideWhenUsed="1" w:qFormat="1"/>
+    <w:lsdException w:name="Bibliography" w:semiHidden="1" w:uiPriority="37" w:unhideWhenUsed="1"/>
+    <w:lsdException w:name="TOC Heading" w:semiHidden="1" w:uiPriority="39" w:unhideWhenUsed="1" w:qFormat="1"/>
     <w:lsdException w:name="Plain Table 1" w:uiPriority="41"/>
     <w:lsdException w:name="Plain Table 2" w:uiPriority="42"/>
     <w:lsdException w:name="Plain Table 3" w:uiPriority="43"/>
@@ -3330,32 +3205,26 @@
     <w:lsdException w:name="List Table 6 Colorful Accent 6" w:uiPriority="51"/>
     <w:lsdException w:name="List Table 7 Colorful Accent 6" w:uiPriority="52"/>
   </w:latentStyles>
-  <w:style w:type="paragraph" w:styleId="Normal" w:default="1">
+  <w:style w:type="paragraph" w:default="1" w:styleId="Normal">
     <w:name w:val="Normal"/>
     <w:qFormat/>
     <w:pPr>
-      <w:widowControl/>
-      <w:suppressAutoHyphens w:val="true"/>
-      <w:bidi w:val="0"/>
-      <w:spacing w:lineRule="auto" w:line="276" w:before="0" w:after="200"/>
-      <w:jc w:val="left"/>
+      <w:suppressAutoHyphens/>
+      <w:spacing w:after="200"/>
     </w:pPr>
     <w:rPr>
-      <w:rFonts w:ascii="Calibri" w:hAnsi="Calibri" w:eastAsia="宋体" w:cs="Arial" w:asciiTheme="minorHAnsi" w:cstheme="minorBidi" w:eastAsiaTheme="minorEastAsia" w:hAnsiTheme="minorHAnsi"/>
       <w:color w:val="00000A"/>
       <w:sz w:val="22"/>
-      <w:szCs w:val="22"/>
-      <w:lang w:val="en-US" w:eastAsia="zh-CN" w:bidi="ar-SA"/>
     </w:rPr>
   </w:style>
   <w:style w:type="paragraph" w:styleId="Heading1">
-    <w:name w:val="Heading 1"/>
+    <w:name w:val="heading 1"/>
     <w:basedOn w:val="Normal"/>
     <w:next w:val="Normal"/>
     <w:link w:val="Heading1Char"/>
     <w:uiPriority w:val="9"/>
     <w:qFormat/>
-    <w:rsid w:val="003a1d37"/>
+    <w:rsid w:val="003A1D37"/>
     <w:pPr>
       <w:keepNext/>
       <w:keepLines/>
@@ -3363,24 +3232,24 @@
       <w:outlineLvl w:val="0"/>
     </w:pPr>
     <w:rPr>
-      <w:rFonts w:ascii="Cambria" w:hAnsi="Cambria" w:eastAsia="宋体" w:cs="Times New Roman" w:asciiTheme="majorHAnsi" w:cstheme="majorBidi" w:eastAsiaTheme="majorEastAsia" w:hAnsiTheme="majorHAnsi"/>
+      <w:rFonts w:asciiTheme="majorHAnsi" w:eastAsiaTheme="majorEastAsia" w:hAnsiTheme="majorHAnsi" w:cstheme="majorBidi"/>
       <w:b/>
       <w:bCs/>
-      <w:color w:val="365F91" w:themeColor="accent1" w:themeShade="bf"/>
+      <w:color w:val="365F91" w:themeColor="accent1" w:themeShade="BF"/>
       <w:sz w:val="28"/>
       <w:szCs w:val="28"/>
       <w:lang w:eastAsia="en-US"/>
     </w:rPr>
   </w:style>
   <w:style w:type="paragraph" w:styleId="Heading2">
-    <w:name w:val="Heading 2"/>
+    <w:name w:val="heading 2"/>
     <w:basedOn w:val="Normal"/>
     <w:next w:val="Normal"/>
     <w:link w:val="Heading2Char"/>
     <w:uiPriority w:val="9"/>
     <w:unhideWhenUsed/>
     <w:qFormat/>
-    <w:rsid w:val="003a1d37"/>
+    <w:rsid w:val="003A1D37"/>
     <w:pPr>
       <w:keepNext/>
       <w:keepLines/>
@@ -3388,7 +3257,7 @@
       <w:outlineLvl w:val="1"/>
     </w:pPr>
     <w:rPr>
-      <w:rFonts w:ascii="Cambria" w:hAnsi="Cambria" w:eastAsia="宋体" w:cs="Times New Roman" w:asciiTheme="majorHAnsi" w:cstheme="majorBidi" w:eastAsiaTheme="majorEastAsia" w:hAnsiTheme="majorHAnsi"/>
+      <w:rFonts w:asciiTheme="majorHAnsi" w:eastAsiaTheme="majorEastAsia" w:hAnsiTheme="majorHAnsi" w:cstheme="majorBidi"/>
       <w:b/>
       <w:bCs/>
       <w:color w:val="4F81BD" w:themeColor="accent1"/>
@@ -3397,363 +3266,9 @@
       <w:lang w:eastAsia="en-US"/>
     </w:rPr>
   </w:style>
-  <w:style w:type="character" w:styleId="DefaultParagraphFont" w:default="1">
+  <w:style w:type="character" w:default="1" w:styleId="DefaultParagraphFont">
     <w:name w:val="Default Paragraph Font"/>
     <w:uiPriority w:val="1"/>
-    <w:semiHidden/>
-    <w:unhideWhenUsed/>
-    <w:qFormat/>
-    <w:rPr/>
-  </w:style>
-  <w:style w:type="character" w:styleId="Heading1Char" w:customStyle="1">
-    <w:name w:val="Heading 1 Char"/>
-    <w:basedOn w:val="DefaultParagraphFont"/>
-    <w:link w:val="Heading1"/>
-    <w:uiPriority w:val="9"/>
-    <w:qFormat/>
-    <w:rsid w:val="003a1d37"/>
-    <w:rPr>
-      <w:rFonts w:ascii="Cambria" w:hAnsi="Cambria" w:eastAsia="宋体" w:cs="Times New Roman" w:asciiTheme="majorHAnsi" w:cstheme="majorBidi" w:eastAsiaTheme="majorEastAsia" w:hAnsiTheme="majorHAnsi"/>
-      <w:b/>
-      <w:bCs/>
-      <w:color w:val="365F91" w:themeColor="accent1" w:themeShade="bf"/>
-      <w:sz w:val="28"/>
-      <w:szCs w:val="28"/>
-      <w:lang w:eastAsia="en-US"/>
-    </w:rPr>
-  </w:style>
-  <w:style w:type="character" w:styleId="Heading2Char" w:customStyle="1">
-    <w:name w:val="Heading 2 Char"/>
-    <w:basedOn w:val="DefaultParagraphFont"/>
-    <w:link w:val="Heading2"/>
-    <w:uiPriority w:val="9"/>
-    <w:qFormat/>
-    <w:rsid w:val="003a1d37"/>
-    <w:rPr>
-      <w:rFonts w:ascii="Cambria" w:hAnsi="Cambria" w:eastAsia="宋体" w:cs="Times New Roman" w:asciiTheme="majorHAnsi" w:cstheme="majorBidi" w:eastAsiaTheme="majorEastAsia" w:hAnsiTheme="majorHAnsi"/>
-      <w:b/>
-      <w:bCs/>
-      <w:color w:val="4F81BD" w:themeColor="accent1"/>
-      <w:sz w:val="26"/>
-      <w:szCs w:val="26"/>
-      <w:lang w:eastAsia="en-US"/>
-    </w:rPr>
-  </w:style>
-  <w:style w:type="character" w:styleId="InternetLink">
-    <w:name w:val="Internet Link"/>
-    <w:basedOn w:val="DefaultParagraphFont"/>
-    <w:uiPriority w:val="99"/>
-    <w:unhideWhenUsed/>
-    <w:rsid w:val="003a1d37"/>
-    <w:rPr>
-      <w:color w:val="0000FF" w:themeColor="hyperlink"/>
-      <w:u w:val="single"/>
-    </w:rPr>
-  </w:style>
-  <w:style w:type="character" w:styleId="FooterChar" w:customStyle="1">
-    <w:name w:val="Footer Char"/>
-    <w:basedOn w:val="DefaultParagraphFont"/>
-    <w:link w:val="Footer"/>
-    <w:uiPriority w:val="99"/>
-    <w:qFormat/>
-    <w:rsid w:val="003a1d37"/>
-    <w:rPr>
-      <w:rFonts w:eastAsia="Calibri" w:eastAsiaTheme="minorHAnsi"/>
-      <w:lang w:eastAsia="en-US"/>
-    </w:rPr>
-  </w:style>
-  <w:style w:type="character" w:styleId="HeaderChar" w:customStyle="1">
-    <w:name w:val="Header Char"/>
-    <w:basedOn w:val="DefaultParagraphFont"/>
-    <w:link w:val="Header"/>
-    <w:uiPriority w:val="99"/>
-    <w:qFormat/>
-    <w:rPr/>
-  </w:style>
-  <w:style w:type="character" w:styleId="CommentTextChar" w:customStyle="1">
-    <w:name w:val="Comment Text Char"/>
-    <w:basedOn w:val="DefaultParagraphFont"/>
-    <w:link w:val="CommentText"/>
-    <w:uiPriority w:val="99"/>
-    <w:semiHidden/>
-    <w:qFormat/>
-    <w:rPr>
-      <w:sz w:val="20"/>
-      <w:szCs w:val="20"/>
-    </w:rPr>
-  </w:style>
-  <w:style w:type="character" w:styleId="Annotationreference">
-    <w:name w:val="annotation reference"/>
-    <w:basedOn w:val="DefaultParagraphFont"/>
-    <w:uiPriority w:val="99"/>
-    <w:semiHidden/>
-    <w:unhideWhenUsed/>
-    <w:qFormat/>
-    <w:rPr>
-      <w:sz w:val="16"/>
-      <w:szCs w:val="16"/>
-    </w:rPr>
-  </w:style>
-  <w:style w:type="character" w:styleId="BalloonTextChar" w:customStyle="1">
-    <w:name w:val="Balloon Text Char"/>
-    <w:basedOn w:val="DefaultParagraphFont"/>
-    <w:link w:val="BalloonText"/>
-    <w:uiPriority w:val="99"/>
-    <w:semiHidden/>
-    <w:qFormat/>
-    <w:rsid w:val="00971b01"/>
-    <w:rPr>
-      <w:rFonts w:ascii="Segoe UI" w:hAnsi="Segoe UI" w:cs="Segoe UI"/>
-      <w:sz w:val="18"/>
-      <w:szCs w:val="18"/>
-    </w:rPr>
-  </w:style>
-  <w:style w:type="character" w:styleId="ListLabel1">
-    <w:name w:val="ListLabel 1"/>
-    <w:qFormat/>
-    <w:rPr>
-      <w:rFonts w:cs="Courier New"/>
-    </w:rPr>
-  </w:style>
-  <w:style w:type="character" w:styleId="IndexLink">
-    <w:name w:val="Index Link"/>
-    <w:qFormat/>
-    <w:rPr/>
-  </w:style>
-  <w:style w:type="character" w:styleId="ListLabel2">
-    <w:name w:val="ListLabel 2"/>
-    <w:qFormat/>
-    <w:rPr>
-      <w:rFonts w:cs="Symbol"/>
-    </w:rPr>
-  </w:style>
-  <w:style w:type="character" w:styleId="ListLabel3">
-    <w:name w:val="ListLabel 3"/>
-    <w:qFormat/>
-    <w:rPr>
-      <w:rFonts w:cs="Courier New"/>
-    </w:rPr>
-  </w:style>
-  <w:style w:type="character" w:styleId="ListLabel4">
-    <w:name w:val="ListLabel 4"/>
-    <w:qFormat/>
-    <w:rPr>
-      <w:rFonts w:cs="Wingdings"/>
-    </w:rPr>
-  </w:style>
-  <w:style w:type="character" w:styleId="ListLabel5">
-    <w:name w:val="ListLabel 5"/>
-    <w:qFormat/>
-    <w:rPr>
-      <w:rFonts w:cs="Symbol"/>
-    </w:rPr>
-  </w:style>
-  <w:style w:type="character" w:styleId="ListLabel6">
-    <w:name w:val="ListLabel 6"/>
-    <w:qFormat/>
-    <w:rPr>
-      <w:rFonts w:cs="Courier New"/>
-    </w:rPr>
-  </w:style>
-  <w:style w:type="character" w:styleId="ListLabel7">
-    <w:name w:val="ListLabel 7"/>
-    <w:qFormat/>
-    <w:rPr>
-      <w:rFonts w:cs="Wingdings"/>
-    </w:rPr>
-  </w:style>
-  <w:style w:type="paragraph" w:styleId="Heading">
-    <w:name w:val="Heading"/>
-    <w:basedOn w:val="Normal"/>
-    <w:next w:val="TextBody"/>
-    <w:qFormat/>
-    <w:pPr>
-      <w:keepNext/>
-      <w:spacing w:before="240" w:after="120"/>
-    </w:pPr>
-    <w:rPr>
-      <w:rFonts w:ascii="Liberation Sans" w:hAnsi="Liberation Sans" w:eastAsia="Microsoft YaHei" w:cs="Mangal"/>
-      <w:sz w:val="28"/>
-      <w:szCs w:val="28"/>
-    </w:rPr>
-  </w:style>
-  <w:style w:type="paragraph" w:styleId="TextBody">
-    <w:name w:val="Text Body"/>
-    <w:basedOn w:val="Normal"/>
-    <w:pPr>
-      <w:spacing w:lineRule="auto" w:line="288" w:before="0" w:after="140"/>
-    </w:pPr>
-    <w:rPr/>
-  </w:style>
-  <w:style w:type="paragraph" w:styleId="List">
-    <w:name w:val="List"/>
-    <w:basedOn w:val="TextBody"/>
-    <w:pPr/>
-    <w:rPr>
-      <w:rFonts w:cs="Mangal"/>
-    </w:rPr>
-  </w:style>
-  <w:style w:type="paragraph" w:styleId="Caption">
-    <w:name w:val="Caption"/>
-    <w:basedOn w:val="Normal"/>
-    <w:qFormat/>
-    <w:pPr>
-      <w:suppressLineNumbers/>
-      <w:spacing w:before="120" w:after="120"/>
-    </w:pPr>
-    <w:rPr>
-      <w:rFonts w:cs="Mangal"/>
-      <w:i/>
-      <w:iCs/>
-      <w:sz w:val="24"/>
-      <w:szCs w:val="24"/>
-    </w:rPr>
-  </w:style>
-  <w:style w:type="paragraph" w:styleId="Index">
-    <w:name w:val="Index"/>
-    <w:basedOn w:val="Normal"/>
-    <w:qFormat/>
-    <w:pPr>
-      <w:suppressLineNumbers/>
-    </w:pPr>
-    <w:rPr>
-      <w:rFonts w:cs="Mangal"/>
-    </w:rPr>
-  </w:style>
-  <w:style w:type="paragraph" w:styleId="ListParagraph">
-    <w:name w:val="List Paragraph"/>
-    <w:basedOn w:val="Normal"/>
-    <w:uiPriority w:val="34"/>
-    <w:qFormat/>
-    <w:rsid w:val="003a1d37"/>
-    <w:pPr>
-      <w:spacing w:before="0" w:after="200"/>
-      <w:ind w:left="720" w:hanging="0"/>
-      <w:contextualSpacing/>
-    </w:pPr>
-    <w:rPr>
-      <w:rFonts w:eastAsia="Calibri" w:eastAsiaTheme="minorHAnsi"/>
-      <w:lang w:eastAsia="en-US"/>
-    </w:rPr>
-  </w:style>
-  <w:style w:type="paragraph" w:styleId="ContentsHeading">
-    <w:name w:val="Contents Heading"/>
-    <w:basedOn w:val="Heading1"/>
-    <w:next w:val="Normal"/>
-    <w:uiPriority w:val="39"/>
-    <w:unhideWhenUsed/>
-    <w:qFormat/>
-    <w:rsid w:val="003a1d37"/>
-    <w:pPr/>
-    <w:rPr/>
-  </w:style>
-  <w:style w:type="paragraph" w:styleId="Contents1">
-    <w:name w:val="Contents 1"/>
-    <w:basedOn w:val="Normal"/>
-    <w:next w:val="Normal"/>
-    <w:autoRedefine/>
-    <w:uiPriority w:val="39"/>
-    <w:unhideWhenUsed/>
-    <w:rsid w:val="003a1d37"/>
-    <w:pPr>
-      <w:tabs>
-        <w:tab w:val="right" w:pos="9350" w:leader="dot"/>
-      </w:tabs>
-      <w:spacing w:before="0" w:after="100"/>
-    </w:pPr>
-    <w:rPr>
-      <w:rFonts w:eastAsia="Calibri" w:eastAsiaTheme="minorHAnsi"/>
-      <w:lang w:eastAsia="en-US"/>
-    </w:rPr>
-  </w:style>
-  <w:style w:type="paragraph" w:styleId="Contents2">
-    <w:name w:val="Contents 2"/>
-    <w:basedOn w:val="Normal"/>
-    <w:next w:val="Normal"/>
-    <w:autoRedefine/>
-    <w:uiPriority w:val="39"/>
-    <w:unhideWhenUsed/>
-    <w:rsid w:val="003a1d37"/>
-    <w:pPr>
-      <w:spacing w:before="0" w:after="100"/>
-      <w:ind w:left="220" w:hanging="0"/>
-    </w:pPr>
-    <w:rPr>
-      <w:rFonts w:eastAsia="Calibri" w:eastAsiaTheme="minorHAnsi"/>
-      <w:lang w:eastAsia="en-US"/>
-    </w:rPr>
-  </w:style>
-  <w:style w:type="paragraph" w:styleId="Footer">
-    <w:name w:val="Footer"/>
-    <w:basedOn w:val="Normal"/>
-    <w:link w:val="FooterChar"/>
-    <w:uiPriority w:val="99"/>
-    <w:unhideWhenUsed/>
-    <w:rsid w:val="003a1d37"/>
-    <w:pPr>
-      <w:tabs>
-        <w:tab w:val="center" w:pos="4680" w:leader="none"/>
-        <w:tab w:val="right" w:pos="9360" w:leader="none"/>
-      </w:tabs>
-      <w:spacing w:lineRule="auto" w:line="240" w:before="0" w:after="0"/>
-    </w:pPr>
-    <w:rPr>
-      <w:rFonts w:eastAsia="Calibri" w:eastAsiaTheme="minorHAnsi"/>
-      <w:lang w:eastAsia="en-US"/>
-    </w:rPr>
-  </w:style>
-  <w:style w:type="paragraph" w:styleId="Header">
-    <w:name w:val="Header"/>
-    <w:basedOn w:val="Normal"/>
-    <w:link w:val="HeaderChar"/>
-    <w:uiPriority w:val="99"/>
-    <w:unhideWhenUsed/>
-    <w:pPr>
-      <w:tabs>
-        <w:tab w:val="center" w:pos="4680" w:leader="none"/>
-        <w:tab w:val="right" w:pos="9360" w:leader="none"/>
-      </w:tabs>
-      <w:spacing w:lineRule="auto" w:line="240" w:before="0" w:after="0"/>
-    </w:pPr>
-    <w:rPr/>
-  </w:style>
-  <w:style w:type="paragraph" w:styleId="Annotationtext">
-    <w:name w:val="annotation text"/>
-    <w:basedOn w:val="Normal"/>
-    <w:link w:val="CommentTextChar"/>
-    <w:uiPriority w:val="99"/>
-    <w:semiHidden/>
-    <w:unhideWhenUsed/>
-    <w:qFormat/>
-    <w:pPr>
-      <w:spacing w:lineRule="auto" w:line="240"/>
-    </w:pPr>
-    <w:rPr>
-      <w:sz w:val="20"/>
-      <w:szCs w:val="20"/>
-    </w:rPr>
-  </w:style>
-  <w:style w:type="paragraph" w:styleId="BalloonText">
-    <w:name w:val="Balloon Text"/>
-    <w:basedOn w:val="Normal"/>
-    <w:link w:val="BalloonTextChar"/>
-    <w:uiPriority w:val="99"/>
-    <w:semiHidden/>
-    <w:unhideWhenUsed/>
-    <w:qFormat/>
-    <w:rsid w:val="00971b01"/>
-    <w:pPr>
-      <w:spacing w:lineRule="auto" w:line="240" w:before="0" w:after="0"/>
-    </w:pPr>
-    <w:rPr>
-      <w:rFonts w:ascii="Segoe UI" w:hAnsi="Segoe UI" w:cs="Segoe UI"/>
-      <w:sz w:val="18"/>
-      <w:szCs w:val="18"/>
-    </w:rPr>
-  </w:style>
-  <w:style w:type="numbering" w:styleId="NoList" w:default="1">
-    <w:name w:val="No List"/>
-    <w:uiPriority w:val="99"/>
     <w:semiHidden/>
     <w:unhideWhenUsed/>
   </w:style>
@@ -3772,22 +3287,366 @@
       </w:tblCellMar>
     </w:tblPr>
   </w:style>
+  <w:style w:type="numbering" w:default="1" w:styleId="NoList">
+    <w:name w:val="No List"/>
+    <w:uiPriority w:val="99"/>
+    <w:semiHidden/>
+    <w:unhideWhenUsed/>
+  </w:style>
+  <w:style w:type="character" w:customStyle="1" w:styleId="Heading1Char">
+    <w:name w:val="Heading 1 Char"/>
+    <w:basedOn w:val="DefaultParagraphFont"/>
+    <w:link w:val="Heading1"/>
+    <w:uiPriority w:val="9"/>
+    <w:qFormat/>
+    <w:rsid w:val="003A1D37"/>
+    <w:rPr>
+      <w:rFonts w:asciiTheme="majorHAnsi" w:eastAsiaTheme="majorEastAsia" w:hAnsiTheme="majorHAnsi" w:cstheme="majorBidi"/>
+      <w:b/>
+      <w:bCs/>
+      <w:color w:val="365F91" w:themeColor="accent1" w:themeShade="BF"/>
+      <w:sz w:val="28"/>
+      <w:szCs w:val="28"/>
+      <w:lang w:eastAsia="en-US"/>
+    </w:rPr>
+  </w:style>
+  <w:style w:type="character" w:customStyle="1" w:styleId="Heading2Char">
+    <w:name w:val="Heading 2 Char"/>
+    <w:basedOn w:val="DefaultParagraphFont"/>
+    <w:link w:val="Heading2"/>
+    <w:uiPriority w:val="9"/>
+    <w:qFormat/>
+    <w:rsid w:val="003A1D37"/>
+    <w:rPr>
+      <w:rFonts w:asciiTheme="majorHAnsi" w:eastAsiaTheme="majorEastAsia" w:hAnsiTheme="majorHAnsi" w:cstheme="majorBidi"/>
+      <w:b/>
+      <w:bCs/>
+      <w:color w:val="4F81BD" w:themeColor="accent1"/>
+      <w:sz w:val="26"/>
+      <w:szCs w:val="26"/>
+      <w:lang w:eastAsia="en-US"/>
+    </w:rPr>
+  </w:style>
+  <w:style w:type="character" w:customStyle="1" w:styleId="InternetLink">
+    <w:name w:val="Internet Link"/>
+    <w:basedOn w:val="DefaultParagraphFont"/>
+    <w:uiPriority w:val="99"/>
+    <w:unhideWhenUsed/>
+    <w:rsid w:val="003A1D37"/>
+    <w:rPr>
+      <w:color w:val="0000FF" w:themeColor="hyperlink"/>
+      <w:u w:val="single"/>
+    </w:rPr>
+  </w:style>
+  <w:style w:type="character" w:customStyle="1" w:styleId="FooterChar">
+    <w:name w:val="Footer Char"/>
+    <w:basedOn w:val="DefaultParagraphFont"/>
+    <w:link w:val="Footer"/>
+    <w:uiPriority w:val="99"/>
+    <w:qFormat/>
+    <w:rsid w:val="003A1D37"/>
+    <w:rPr>
+      <w:rFonts w:eastAsiaTheme="minorHAnsi"/>
+      <w:lang w:eastAsia="en-US"/>
+    </w:rPr>
+  </w:style>
+  <w:style w:type="character" w:customStyle="1" w:styleId="HeaderChar">
+    <w:name w:val="Header Char"/>
+    <w:basedOn w:val="DefaultParagraphFont"/>
+    <w:link w:val="Header"/>
+    <w:uiPriority w:val="99"/>
+    <w:qFormat/>
+  </w:style>
+  <w:style w:type="character" w:customStyle="1" w:styleId="CommentTextChar">
+    <w:name w:val="Comment Text Char"/>
+    <w:basedOn w:val="DefaultParagraphFont"/>
+    <w:link w:val="CommentText"/>
+    <w:uiPriority w:val="99"/>
+    <w:semiHidden/>
+    <w:qFormat/>
+    <w:rPr>
+      <w:sz w:val="20"/>
+      <w:szCs w:val="20"/>
+    </w:rPr>
+  </w:style>
+  <w:style w:type="character" w:styleId="CommentReference">
+    <w:name w:val="annotation reference"/>
+    <w:basedOn w:val="DefaultParagraphFont"/>
+    <w:uiPriority w:val="99"/>
+    <w:semiHidden/>
+    <w:unhideWhenUsed/>
+    <w:qFormat/>
+    <w:rPr>
+      <w:sz w:val="16"/>
+      <w:szCs w:val="16"/>
+    </w:rPr>
+  </w:style>
+  <w:style w:type="character" w:customStyle="1" w:styleId="BalloonTextChar">
+    <w:name w:val="Balloon Text Char"/>
+    <w:basedOn w:val="DefaultParagraphFont"/>
+    <w:link w:val="BalloonText"/>
+    <w:uiPriority w:val="99"/>
+    <w:semiHidden/>
+    <w:qFormat/>
+    <w:rsid w:val="00971B01"/>
+    <w:rPr>
+      <w:rFonts w:ascii="Segoe UI" w:hAnsi="Segoe UI" w:cs="Segoe UI"/>
+      <w:sz w:val="18"/>
+      <w:szCs w:val="18"/>
+    </w:rPr>
+  </w:style>
+  <w:style w:type="character" w:customStyle="1" w:styleId="ListLabel1">
+    <w:name w:val="ListLabel 1"/>
+    <w:qFormat/>
+    <w:rPr>
+      <w:rFonts w:cs="Courier New"/>
+    </w:rPr>
+  </w:style>
+  <w:style w:type="character" w:customStyle="1" w:styleId="IndexLink">
+    <w:name w:val="Index Link"/>
+    <w:qFormat/>
+  </w:style>
+  <w:style w:type="character" w:customStyle="1" w:styleId="ListLabel2">
+    <w:name w:val="ListLabel 2"/>
+    <w:qFormat/>
+    <w:rPr>
+      <w:rFonts w:cs="Symbol"/>
+    </w:rPr>
+  </w:style>
+  <w:style w:type="character" w:customStyle="1" w:styleId="ListLabel3">
+    <w:name w:val="ListLabel 3"/>
+    <w:qFormat/>
+    <w:rPr>
+      <w:rFonts w:cs="Courier New"/>
+    </w:rPr>
+  </w:style>
+  <w:style w:type="character" w:customStyle="1" w:styleId="ListLabel4">
+    <w:name w:val="ListLabel 4"/>
+    <w:qFormat/>
+    <w:rPr>
+      <w:rFonts w:cs="Wingdings"/>
+    </w:rPr>
+  </w:style>
+  <w:style w:type="character" w:customStyle="1" w:styleId="ListLabel5">
+    <w:name w:val="ListLabel 5"/>
+    <w:qFormat/>
+    <w:rPr>
+      <w:rFonts w:cs="Symbol"/>
+    </w:rPr>
+  </w:style>
+  <w:style w:type="character" w:customStyle="1" w:styleId="ListLabel6">
+    <w:name w:val="ListLabel 6"/>
+    <w:qFormat/>
+    <w:rPr>
+      <w:rFonts w:cs="Courier New"/>
+    </w:rPr>
+  </w:style>
+  <w:style w:type="character" w:customStyle="1" w:styleId="ListLabel7">
+    <w:name w:val="ListLabel 7"/>
+    <w:qFormat/>
+    <w:rPr>
+      <w:rFonts w:cs="Wingdings"/>
+    </w:rPr>
+  </w:style>
+  <w:style w:type="paragraph" w:customStyle="1" w:styleId="Heading">
+    <w:name w:val="Heading"/>
+    <w:basedOn w:val="Normal"/>
+    <w:next w:val="TextBody"/>
+    <w:qFormat/>
+    <w:pPr>
+      <w:keepNext/>
+      <w:spacing w:before="240" w:after="120"/>
+    </w:pPr>
+    <w:rPr>
+      <w:rFonts w:ascii="Liberation Sans" w:eastAsia="Microsoft YaHei" w:hAnsi="Liberation Sans" w:cs="Mangal"/>
+      <w:sz w:val="28"/>
+      <w:szCs w:val="28"/>
+    </w:rPr>
+  </w:style>
+  <w:style w:type="paragraph" w:customStyle="1" w:styleId="TextBody">
+    <w:name w:val="Text Body"/>
+    <w:basedOn w:val="Normal"/>
+    <w:pPr>
+      <w:spacing w:after="140" w:line="288" w:lineRule="auto"/>
+    </w:pPr>
+  </w:style>
+  <w:style w:type="paragraph" w:styleId="List">
+    <w:name w:val="List"/>
+    <w:basedOn w:val="TextBody"/>
+    <w:rPr>
+      <w:rFonts w:cs="Mangal"/>
+    </w:rPr>
+  </w:style>
+  <w:style w:type="paragraph" w:styleId="Caption">
+    <w:name w:val="caption"/>
+    <w:basedOn w:val="Normal"/>
+    <w:qFormat/>
+    <w:pPr>
+      <w:suppressLineNumbers/>
+      <w:spacing w:before="120" w:after="120"/>
+    </w:pPr>
+    <w:rPr>
+      <w:rFonts w:cs="Mangal"/>
+      <w:i/>
+      <w:iCs/>
+      <w:sz w:val="24"/>
+      <w:szCs w:val="24"/>
+    </w:rPr>
+  </w:style>
+  <w:style w:type="paragraph" w:customStyle="1" w:styleId="Index">
+    <w:name w:val="Index"/>
+    <w:basedOn w:val="Normal"/>
+    <w:qFormat/>
+    <w:pPr>
+      <w:suppressLineNumbers/>
+    </w:pPr>
+    <w:rPr>
+      <w:rFonts w:cs="Mangal"/>
+    </w:rPr>
+  </w:style>
+  <w:style w:type="paragraph" w:styleId="ListParagraph">
+    <w:name w:val="List Paragraph"/>
+    <w:basedOn w:val="Normal"/>
+    <w:uiPriority w:val="34"/>
+    <w:qFormat/>
+    <w:rsid w:val="003A1D37"/>
+    <w:pPr>
+      <w:ind w:left="720"/>
+      <w:contextualSpacing/>
+    </w:pPr>
+    <w:rPr>
+      <w:rFonts w:eastAsiaTheme="minorHAnsi"/>
+      <w:lang w:eastAsia="en-US"/>
+    </w:rPr>
+  </w:style>
+  <w:style w:type="paragraph" w:customStyle="1" w:styleId="ContentsHeading">
+    <w:name w:val="Contents Heading"/>
+    <w:basedOn w:val="Heading1"/>
+    <w:next w:val="Normal"/>
+    <w:uiPriority w:val="39"/>
+    <w:unhideWhenUsed/>
+    <w:qFormat/>
+    <w:rsid w:val="003A1D37"/>
+  </w:style>
+  <w:style w:type="paragraph" w:customStyle="1" w:styleId="Contents1">
+    <w:name w:val="Contents 1"/>
+    <w:basedOn w:val="Normal"/>
+    <w:next w:val="Normal"/>
+    <w:autoRedefine/>
+    <w:uiPriority w:val="39"/>
+    <w:unhideWhenUsed/>
+    <w:rsid w:val="003A1D37"/>
+    <w:pPr>
+      <w:tabs>
+        <w:tab w:val="right" w:leader="dot" w:pos="9350"/>
+      </w:tabs>
+      <w:spacing w:after="100"/>
+    </w:pPr>
+    <w:rPr>
+      <w:rFonts w:eastAsiaTheme="minorHAnsi"/>
+      <w:lang w:eastAsia="en-US"/>
+    </w:rPr>
+  </w:style>
+  <w:style w:type="paragraph" w:customStyle="1" w:styleId="Contents2">
+    <w:name w:val="Contents 2"/>
+    <w:basedOn w:val="Normal"/>
+    <w:next w:val="Normal"/>
+    <w:autoRedefine/>
+    <w:uiPriority w:val="39"/>
+    <w:unhideWhenUsed/>
+    <w:rsid w:val="003A1D37"/>
+    <w:pPr>
+      <w:spacing w:after="100"/>
+      <w:ind w:left="220"/>
+    </w:pPr>
+    <w:rPr>
+      <w:rFonts w:eastAsiaTheme="minorHAnsi"/>
+      <w:lang w:eastAsia="en-US"/>
+    </w:rPr>
+  </w:style>
+  <w:style w:type="paragraph" w:styleId="Footer">
+    <w:name w:val="footer"/>
+    <w:basedOn w:val="Normal"/>
+    <w:link w:val="FooterChar"/>
+    <w:uiPriority w:val="99"/>
+    <w:unhideWhenUsed/>
+    <w:rsid w:val="003A1D37"/>
+    <w:pPr>
+      <w:tabs>
+        <w:tab w:val="center" w:pos="4680"/>
+        <w:tab w:val="right" w:pos="9360"/>
+      </w:tabs>
+      <w:spacing w:after="0" w:line="240" w:lineRule="auto"/>
+    </w:pPr>
+    <w:rPr>
+      <w:rFonts w:eastAsiaTheme="minorHAnsi"/>
+      <w:lang w:eastAsia="en-US"/>
+    </w:rPr>
+  </w:style>
+  <w:style w:type="paragraph" w:styleId="Header">
+    <w:name w:val="header"/>
+    <w:basedOn w:val="Normal"/>
+    <w:link w:val="HeaderChar"/>
+    <w:uiPriority w:val="99"/>
+    <w:unhideWhenUsed/>
+    <w:pPr>
+      <w:tabs>
+        <w:tab w:val="center" w:pos="4680"/>
+        <w:tab w:val="right" w:pos="9360"/>
+      </w:tabs>
+      <w:spacing w:after="0" w:line="240" w:lineRule="auto"/>
+    </w:pPr>
+  </w:style>
+  <w:style w:type="paragraph" w:styleId="CommentText">
+    <w:name w:val="annotation text"/>
+    <w:basedOn w:val="Normal"/>
+    <w:link w:val="CommentTextChar"/>
+    <w:uiPriority w:val="99"/>
+    <w:semiHidden/>
+    <w:unhideWhenUsed/>
+    <w:qFormat/>
+    <w:pPr>
+      <w:spacing w:line="240" w:lineRule="auto"/>
+    </w:pPr>
+    <w:rPr>
+      <w:sz w:val="20"/>
+      <w:szCs w:val="20"/>
+    </w:rPr>
+  </w:style>
+  <w:style w:type="paragraph" w:styleId="BalloonText">
+    <w:name w:val="Balloon Text"/>
+    <w:basedOn w:val="Normal"/>
+    <w:link w:val="BalloonTextChar"/>
+    <w:uiPriority w:val="99"/>
+    <w:semiHidden/>
+    <w:unhideWhenUsed/>
+    <w:qFormat/>
+    <w:rsid w:val="00971B01"/>
+    <w:pPr>
+      <w:spacing w:after="0" w:line="240" w:lineRule="auto"/>
+    </w:pPr>
+    <w:rPr>
+      <w:rFonts w:ascii="Segoe UI" w:hAnsi="Segoe UI" w:cs="Segoe UI"/>
+      <w:sz w:val="18"/>
+      <w:szCs w:val="18"/>
+    </w:rPr>
+  </w:style>
   <w:style w:type="table" w:styleId="TableGrid">
     <w:name w:val="Table Grid"/>
     <w:basedOn w:val="TableNormal"/>
     <w:uiPriority w:val="59"/>
-    <w:rsid w:val="00fb4123"/>
+    <w:rsid w:val="00FB4123"/>
     <w:pPr>
-      <w:spacing w:after="0" w:line="240" w:lineRule="auto"/>
+      <w:spacing w:line="240" w:lineRule="auto"/>
     </w:pPr>
     <w:tblPr>
       <w:tblBorders>
-        <w:top w:val="single" w:color="000000" w:themeColor="text1" w:sz="4" w:space="0"/>
-        <w:left w:val="single" w:color="000000" w:themeColor="text1" w:sz="4" w:space="0"/>
-        <w:bottom w:val="single" w:color="000000" w:themeColor="text1" w:sz="4" w:space="0"/>
-        <w:right w:val="single" w:color="000000" w:themeColor="text1" w:sz="4" w:space="0"/>
-        <w:insideH w:val="single" w:color="000000" w:themeColor="text1" w:sz="4" w:space="0"/>
-        <w:insideV w:val="single" w:color="000000" w:themeColor="text1" w:sz="4" w:space="0"/>
+        <w:top w:val="single" w:sz="4" w:space="0" w:color="000000" w:themeColor="text1"/>
+        <w:left w:val="single" w:sz="4" w:space="0" w:color="000000" w:themeColor="text1"/>
+        <w:bottom w:val="single" w:sz="4" w:space="0" w:color="000000" w:themeColor="text1"/>
+        <w:right w:val="single" w:sz="4" w:space="0" w:color="000000" w:themeColor="text1"/>
+        <w:insideH w:val="single" w:sz="4" w:space="0" w:color="000000" w:themeColor="text1"/>
+        <w:insideV w:val="single" w:sz="4" w:space="0" w:color="000000" w:themeColor="text1"/>
       </w:tblBorders>
     </w:tblPr>
   </w:style>

</xml_diff>

<commit_message>
Added usecases and updated the functional requirements.
</commit_message>
<xml_diff>
--- a/Documentation/SnapPOSReq_Final.docx
+++ b/Documentation/SnapPOSReq_Final.docx
@@ -1,6 +1,6 @@
 
 <file path=word/document.xml><?xml version="1.0" encoding="utf-8"?>
-<w:document xmlns:wpc="http://schemas.microsoft.com/office/word/2010/wordprocessingCanvas" xmlns:mc="http://schemas.openxmlformats.org/markup-compatibility/2006" xmlns:o="urn:schemas-microsoft-com:office:office" xmlns:r="http://schemas.openxmlformats.org/officeDocument/2006/relationships" xmlns:m="http://schemas.openxmlformats.org/officeDocument/2006/math" xmlns:v="urn:schemas-microsoft-com:vml" xmlns:wp14="http://schemas.microsoft.com/office/word/2010/wordprocessingDrawing" xmlns:wp="http://schemas.openxmlformats.org/drawingml/2006/wordprocessingDrawing" xmlns:w10="urn:schemas-microsoft-com:office:word" xmlns:w="http://schemas.openxmlformats.org/wordprocessingml/2006/main" xmlns:w14="http://schemas.microsoft.com/office/word/2010/wordml" xmlns:w15="http://schemas.microsoft.com/office/word/2012/wordml" xmlns:wpg="http://schemas.microsoft.com/office/word/2010/wordprocessingGroup" xmlns:wpi="http://schemas.microsoft.com/office/word/2010/wordprocessingInk" xmlns:wne="http://schemas.microsoft.com/office/word/2006/wordml" xmlns:wps="http://schemas.microsoft.com/office/word/2010/wordprocessingShape" mc:Ignorable="w14 w15 wp14">
+<w:document xmlns:wpc="http://schemas.microsoft.com/office/word/2010/wordprocessingCanvas" xmlns:cx="http://schemas.microsoft.com/office/drawing/2014/chartex" xmlns:cx1="http://schemas.microsoft.com/office/drawing/2015/9/8/chartex" xmlns:cx2="http://schemas.microsoft.com/office/drawing/2015/10/21/chartex" xmlns:mc="http://schemas.openxmlformats.org/markup-compatibility/2006" xmlns:o="urn:schemas-microsoft-com:office:office" xmlns:r="http://schemas.openxmlformats.org/officeDocument/2006/relationships" xmlns:m="http://schemas.openxmlformats.org/officeDocument/2006/math" xmlns:v="urn:schemas-microsoft-com:vml" xmlns:wp14="http://schemas.microsoft.com/office/word/2010/wordprocessingDrawing" xmlns:wp="http://schemas.openxmlformats.org/drawingml/2006/wordprocessingDrawing" xmlns:w10="urn:schemas-microsoft-com:office:word" xmlns:w="http://schemas.openxmlformats.org/wordprocessingml/2006/main" xmlns:w14="http://schemas.microsoft.com/office/word/2010/wordml" xmlns:w15="http://schemas.microsoft.com/office/word/2012/wordml" xmlns:w16se="http://schemas.microsoft.com/office/word/2015/wordml/symex" xmlns:wpg="http://schemas.microsoft.com/office/word/2010/wordprocessingGroup" xmlns:wpi="http://schemas.microsoft.com/office/word/2010/wordprocessingInk" xmlns:wne="http://schemas.microsoft.com/office/word/2006/wordml" xmlns:wps="http://schemas.microsoft.com/office/word/2010/wordprocessingShape" mc:Ignorable="w14 w15 w16se wp14">
   <w:body>
     <w:p>
       <w:pPr>
@@ -88,7 +88,7 @@
       <w:r>
         <w:rPr>
           <w:noProof/>
-          <w:lang w:eastAsia="en-US"/>
+          <w:lang w:eastAsia="ja-JP"/>
         </w:rPr>
         <w:drawing>
           <wp:inline distT="0" distB="0" distL="0" distR="0">
@@ -163,15 +163,7 @@
       </w:pPr>
       <w:r>
         <w:lastRenderedPageBreak/>
-        <w:t xml:space="preserve">Sasha </w:t>
-      </w:r>
-      <w:proofErr w:type="spellStart"/>
-      <w:r>
-        <w:t>Iliyn</w:t>
-      </w:r>
-      <w:proofErr w:type="spellEnd"/>
-      <w:r>
-        <w:t xml:space="preserve">, Ryan Williams, Jacob </w:t>
+        <w:t xml:space="preserve">Sasha Iliyn, Ryan Williams, Jacob </w:t>
       </w:r>
       <w:proofErr w:type="spellStart"/>
       <w:r>
@@ -813,10 +805,7 @@
         </w:numPr>
       </w:pPr>
       <w:r>
-        <w:t>The system shall allow authorized users to exit the login window</w:t>
-      </w:r>
-      <w:r>
-        <w:t xml:space="preserve"> -H</w:t>
+        <w:t>The system shall allow authorized users to exit the login window -H</w:t>
       </w:r>
     </w:p>
     <w:p>
@@ -889,12 +878,395 @@
       </w:pPr>
       <w:r>
         <w:lastRenderedPageBreak/>
-        <w:t>The system shall intercept all exit key presses so that only managers can exit the program via manager shut down programs. -H</w:t>
+        <w:t xml:space="preserve">The system shall intercept all exit key presses so that only managers can exit the program via manager shut down programs. -H </w:t>
+      </w:r>
+    </w:p>
+    <w:p>
+      <w:pPr>
+        <w:pStyle w:val="ListParagraph"/>
+        <w:numPr>
+          <w:ilvl w:val="0"/>
+          <w:numId w:val="1"/>
+        </w:numPr>
+      </w:pPr>
+      <w:r>
+        <w:t>The system shall display inventory of items as retrieved from the server. H-A</w:t>
+      </w:r>
+    </w:p>
+    <w:p>
+      <w:pPr>
+        <w:pStyle w:val="ListParagraph"/>
+        <w:numPr>
+          <w:ilvl w:val="0"/>
+          <w:numId w:val="1"/>
+        </w:numPr>
+      </w:pPr>
+      <w:r>
+        <w:t>The system shall verify and charge digital payments. M</w:t>
+      </w:r>
+    </w:p>
+    <w:p>
+      <w:pPr>
+        <w:pStyle w:val="ListParagraph"/>
+        <w:numPr>
+          <w:ilvl w:val="1"/>
+          <w:numId w:val="1"/>
+        </w:numPr>
+      </w:pPr>
+      <w:r>
+        <w:t>The system shall verify and charge credit cards. M</w:t>
+      </w:r>
+    </w:p>
+    <w:p>
+      <w:pPr>
+        <w:pStyle w:val="ListParagraph"/>
+        <w:numPr>
+          <w:ilvl w:val="1"/>
+          <w:numId w:val="1"/>
+        </w:numPr>
+      </w:pPr>
+      <w:r>
+        <w:t>The system shall verify and charge PayPal. L</w:t>
+      </w:r>
+    </w:p>
+    <w:p>
+      <w:pPr>
+        <w:pStyle w:val="ListParagraph"/>
+        <w:numPr>
+          <w:ilvl w:val="1"/>
+          <w:numId w:val="1"/>
+        </w:numPr>
+      </w:pPr>
+      <w:r>
+        <w:t>The system shall verify and charge NFC-based payments such as Apple Pay &amp; Android Pay. L</w:t>
+      </w:r>
+    </w:p>
+    <w:p>
+      <w:pPr>
+        <w:pStyle w:val="ListParagraph"/>
+        <w:numPr>
+          <w:ilvl w:val="0"/>
+          <w:numId w:val="1"/>
+        </w:numPr>
+      </w:pPr>
+      <w:r>
+        <w:t>The system shall display information about the sale. H</w:t>
+      </w:r>
+    </w:p>
+    <w:p>
+      <w:pPr>
+        <w:pStyle w:val="ListParagraph"/>
+        <w:numPr>
+          <w:ilvl w:val="1"/>
+          <w:numId w:val="1"/>
+        </w:numPr>
+      </w:pPr>
+      <w:r>
+        <w:t>The system shall show the price of each item. H</w:t>
+      </w:r>
+    </w:p>
+    <w:p>
+      <w:pPr>
+        <w:pStyle w:val="ListParagraph"/>
+        <w:numPr>
+          <w:ilvl w:val="1"/>
+          <w:numId w:val="1"/>
+        </w:numPr>
+      </w:pPr>
+      <w:r>
+        <w:t>The system shall show the total price of all items. H</w:t>
+      </w:r>
+    </w:p>
+    <w:p>
+      <w:pPr>
+        <w:pStyle w:val="ListParagraph"/>
+        <w:numPr>
+          <w:ilvl w:val="1"/>
+          <w:numId w:val="1"/>
+        </w:numPr>
+      </w:pPr>
+      <w:r>
+        <w:t>The system shall show any coupons’ savings. M</w:t>
+      </w:r>
+    </w:p>
+    <w:p>
+      <w:pPr>
+        <w:pStyle w:val="ListParagraph"/>
+        <w:numPr>
+          <w:ilvl w:val="1"/>
+          <w:numId w:val="1"/>
+        </w:numPr>
+      </w:pPr>
+      <w:r>
+        <w:t>The system shall show total coupon savings. M</w:t>
+      </w:r>
+    </w:p>
+    <w:p>
+      <w:pPr>
+        <w:pStyle w:val="ListParagraph"/>
+        <w:numPr>
+          <w:ilvl w:val="1"/>
+          <w:numId w:val="1"/>
+        </w:numPr>
+      </w:pPr>
+      <w:r>
+        <w:t>The system shall be able to display item weights when a digital scale is connected. M</w:t>
+      </w:r>
+    </w:p>
+    <w:p>
+      <w:pPr>
+        <w:pStyle w:val="ListParagraph"/>
+        <w:numPr>
+          <w:ilvl w:val="1"/>
+          <w:numId w:val="1"/>
+        </w:numPr>
+      </w:pPr>
+      <w:r>
+        <w:t>The system shall show price per unit of items that are sold based on weight. M</w:t>
+      </w:r>
+    </w:p>
+    <w:p>
+      <w:pPr>
+        <w:pStyle w:val="ListParagraph"/>
+        <w:numPr>
+          <w:ilvl w:val="0"/>
+          <w:numId w:val="1"/>
+        </w:numPr>
+      </w:pPr>
+      <w:r>
+        <w:t>The system shall produce a receipt of each transaction. H</w:t>
+      </w:r>
+    </w:p>
+    <w:p>
+      <w:pPr>
+        <w:pStyle w:val="ListParagraph"/>
+        <w:numPr>
+          <w:ilvl w:val="1"/>
+          <w:numId w:val="1"/>
+        </w:numPr>
+      </w:pPr>
+      <w:r>
+        <w:t>The system shall be able to print the receipt - H</w:t>
+      </w:r>
+    </w:p>
+    <w:p>
+      <w:pPr>
+        <w:pStyle w:val="ListParagraph"/>
+        <w:numPr>
+          <w:ilvl w:val="1"/>
+          <w:numId w:val="1"/>
+        </w:numPr>
+      </w:pPr>
+      <w:r>
+        <w:t>The system shall be able to e-mail an electronic version of the receipt - L</w:t>
+      </w:r>
+    </w:p>
+    <w:p>
+      <w:pPr>
+        <w:pStyle w:val="ListParagraph"/>
+        <w:numPr>
+          <w:ilvl w:val="1"/>
+          <w:numId w:val="1"/>
+        </w:numPr>
+      </w:pPr>
+      <w:r>
+        <w:t>The system shall store a copy of all receipts in the internal database – H</w:t>
+      </w:r>
+    </w:p>
+    <w:p>
+      <w:pPr>
+        <w:pStyle w:val="ListParagraph"/>
+        <w:numPr>
+          <w:ilvl w:val="0"/>
+          <w:numId w:val="1"/>
+        </w:numPr>
+      </w:pPr>
+      <w:r>
+        <w:t>The system shall identify barcodes.</w:t>
+      </w:r>
+    </w:p>
+    <w:p>
+      <w:pPr>
+        <w:pStyle w:val="ListParagraph"/>
+        <w:numPr>
+          <w:ilvl w:val="1"/>
+          <w:numId w:val="1"/>
+        </w:numPr>
+      </w:pPr>
+      <w:r>
+        <w:t>The system shall obtain a unique item ID from a scanned barcode. - H</w:t>
+      </w:r>
+    </w:p>
+    <w:p>
+      <w:pPr>
+        <w:pStyle w:val="ListParagraph"/>
+        <w:numPr>
+          <w:ilvl w:val="1"/>
+          <w:numId w:val="1"/>
+        </w:numPr>
+      </w:pPr>
+      <w:r>
+        <w:t>The system shall retrieve product information from the item ID. - H</w:t>
+      </w:r>
+    </w:p>
+    <w:p>
+      <w:pPr>
+        <w:pStyle w:val="ListParagraph"/>
+        <w:numPr>
+          <w:ilvl w:val="1"/>
+          <w:numId w:val="1"/>
+        </w:numPr>
+      </w:pPr>
+      <w:r>
+        <w:t>The system shall obtain coupon information from a scanned barcode if it is not an item -H</w:t>
+      </w:r>
+    </w:p>
+    <w:p>
+      <w:pPr>
+        <w:pStyle w:val="ListParagraph"/>
+        <w:numPr>
+          <w:ilvl w:val="0"/>
+          <w:numId w:val="1"/>
+        </w:numPr>
+      </w:pPr>
+      <w:r>
+        <w:t>The system shall allow the user to enter information manually. – L</w:t>
+      </w:r>
+    </w:p>
+    <w:p>
+      <w:pPr>
+        <w:pStyle w:val="ListParagraph"/>
+        <w:numPr>
+          <w:ilvl w:val="1"/>
+          <w:numId w:val="1"/>
+        </w:numPr>
+      </w:pPr>
+      <w:r>
+        <w:t>The system shall allow the user to enter a phone number. - L</w:t>
+      </w:r>
+    </w:p>
+    <w:p>
+      <w:pPr>
+        <w:pStyle w:val="ListParagraph"/>
+        <w:numPr>
+          <w:ilvl w:val="1"/>
+          <w:numId w:val="1"/>
+        </w:numPr>
+      </w:pPr>
+      <w:r>
+        <w:t>The system shall allow the user to enter an address. – L</w:t>
+      </w:r>
+    </w:p>
+    <w:p>
+      <w:pPr>
+        <w:pStyle w:val="ListParagraph"/>
+        <w:numPr>
+          <w:ilvl w:val="1"/>
+          <w:numId w:val="1"/>
+        </w:numPr>
+      </w:pPr>
+      <w:r>
+        <w:t>The system shall allow the user to enter a name. – L</w:t>
+      </w:r>
+    </w:p>
+    <w:p>
+      <w:pPr>
+        <w:pStyle w:val="ListParagraph"/>
+        <w:numPr>
+          <w:ilvl w:val="1"/>
+          <w:numId w:val="1"/>
+        </w:numPr>
+      </w:pPr>
+      <w:r>
+        <w:t>The system shall allow the user to enter a check number. – M</w:t>
+      </w:r>
+    </w:p>
+    <w:p>
+      <w:pPr>
+        <w:pStyle w:val="ListParagraph"/>
+        <w:numPr>
+          <w:ilvl w:val="1"/>
+          <w:numId w:val="1"/>
+        </w:numPr>
+      </w:pPr>
+      <w:r>
+        <w:t>The system shall allow the user to enter a credit card number manually. – M</w:t>
+      </w:r>
+    </w:p>
+    <w:p>
+      <w:pPr>
+        <w:pStyle w:val="ListParagraph"/>
+        <w:numPr>
+          <w:ilvl w:val="0"/>
+          <w:numId w:val="1"/>
+        </w:numPr>
+      </w:pPr>
+      <w:r>
+        <w:t>The system shall allow editing of the sale. -H</w:t>
+      </w:r>
+    </w:p>
+    <w:p>
+      <w:pPr>
+        <w:pStyle w:val="ListParagraph"/>
+        <w:numPr>
+          <w:ilvl w:val="1"/>
+          <w:numId w:val="1"/>
+        </w:numPr>
+      </w:pPr>
+      <w:r>
+        <w:t>The system shall allow the user to remove an item. -H</w:t>
+      </w:r>
+    </w:p>
+    <w:p>
+      <w:pPr>
+        <w:pStyle w:val="ListParagraph"/>
+        <w:numPr>
+          <w:ilvl w:val="1"/>
+          <w:numId w:val="1"/>
+        </w:numPr>
+      </w:pPr>
+      <w:r>
+        <w:t xml:space="preserve">The system shall allow the user </w:t>
+      </w:r>
+      <w:r>
+        <w:t>to</w:t>
       </w:r>
       <w:bookmarkStart w:id="2" w:name="_GoBack"/>
       <w:bookmarkEnd w:id="2"/>
       <w:r>
-        <w:t xml:space="preserve"> </w:t>
+        <w:t xml:space="preserve"> change the price of an item. -M</w:t>
+      </w:r>
+    </w:p>
+    <w:p>
+      <w:pPr>
+        <w:pStyle w:val="ListParagraph"/>
+        <w:numPr>
+          <w:ilvl w:val="1"/>
+          <w:numId w:val="1"/>
+        </w:numPr>
+      </w:pPr>
+      <w:r>
+        <w:t>The system shall allow the user to remove a coupon. -H</w:t>
+      </w:r>
+    </w:p>
+    <w:p>
+      <w:pPr>
+        <w:pStyle w:val="ListParagraph"/>
+        <w:numPr>
+          <w:ilvl w:val="1"/>
+          <w:numId w:val="1"/>
+        </w:numPr>
+      </w:pPr>
+      <w:r>
+        <w:t>The system shall allow the user to change a coupon’s amount. -M</w:t>
+      </w:r>
+    </w:p>
+    <w:p>
+      <w:pPr>
+        <w:pStyle w:val="Heading2"/>
+      </w:pPr>
+      <w:r>
+        <w:t>Admin program</w:t>
       </w:r>
     </w:p>
     <w:p>
@@ -906,7 +1278,31 @@
         </w:numPr>
       </w:pPr>
       <w:r>
-        <w:t>The system shall display inventory of items as retrieved from the server. H-A</w:t>
+        <w:t xml:space="preserve">The System shall verify logins to employees </w:t>
+      </w:r>
+    </w:p>
+    <w:p>
+      <w:pPr>
+        <w:pStyle w:val="ListParagraph"/>
+        <w:numPr>
+          <w:ilvl w:val="1"/>
+          <w:numId w:val="1"/>
+        </w:numPr>
+      </w:pPr>
+      <w:r>
+        <w:t>The system shall allow employees to logout. -H-A</w:t>
+      </w:r>
+    </w:p>
+    <w:p>
+      <w:pPr>
+        <w:pStyle w:val="ListParagraph"/>
+        <w:numPr>
+          <w:ilvl w:val="2"/>
+          <w:numId w:val="1"/>
+        </w:numPr>
+      </w:pPr>
+      <w:r>
+        <w:t>The system shall not allow admin to exit the program except by logout</w:t>
       </w:r>
     </w:p>
     <w:p>
@@ -918,43 +1314,68 @@
         </w:numPr>
       </w:pPr>
       <w:r>
-        <w:t>The system shall verify and charge digital payments. M</w:t>
-      </w:r>
-    </w:p>
-    <w:p>
-      <w:pPr>
-        <w:pStyle w:val="ListParagraph"/>
-        <w:numPr>
-          <w:ilvl w:val="1"/>
-          <w:numId w:val="1"/>
-        </w:numPr>
-      </w:pPr>
-      <w:r>
-        <w:t>The system shall verify and charge credit cards. M</w:t>
-      </w:r>
-    </w:p>
-    <w:p>
-      <w:pPr>
-        <w:pStyle w:val="ListParagraph"/>
-        <w:numPr>
-          <w:ilvl w:val="1"/>
-          <w:numId w:val="1"/>
-        </w:numPr>
-      </w:pPr>
-      <w:r>
-        <w:t>The system shall verify and charge PayPal. L</w:t>
-      </w:r>
-    </w:p>
-    <w:p>
-      <w:pPr>
-        <w:pStyle w:val="ListParagraph"/>
-        <w:numPr>
-          <w:ilvl w:val="1"/>
-          <w:numId w:val="1"/>
-        </w:numPr>
-      </w:pPr>
-      <w:r>
-        <w:t>The system shall verify and charge NFC-based payments such as Apple Pay &amp; Android Pay. L</w:t>
+        <w:t>The system shall allow the user to enter product types. – H</w:t>
+      </w:r>
+    </w:p>
+    <w:p>
+      <w:pPr>
+        <w:pStyle w:val="ListParagraph"/>
+        <w:numPr>
+          <w:ilvl w:val="1"/>
+          <w:numId w:val="1"/>
+        </w:numPr>
+      </w:pPr>
+      <w:r>
+        <w:t>The system shall allow the user to enter a product type name. - H</w:t>
+      </w:r>
+    </w:p>
+    <w:p>
+      <w:pPr>
+        <w:pStyle w:val="ListParagraph"/>
+        <w:numPr>
+          <w:ilvl w:val="1"/>
+          <w:numId w:val="1"/>
+        </w:numPr>
+      </w:pPr>
+      <w:r>
+        <w:t>The system shall allow the user to enter a product type description. – L</w:t>
+      </w:r>
+    </w:p>
+    <w:p>
+      <w:pPr>
+        <w:pStyle w:val="ListParagraph"/>
+        <w:numPr>
+          <w:ilvl w:val="1"/>
+          <w:numId w:val="1"/>
+        </w:numPr>
+      </w:pPr>
+      <w:r>
+        <w:t>The system shall allow the user to enter a product type brand. - H</w:t>
+      </w:r>
+    </w:p>
+    <w:p>
+      <w:pPr>
+        <w:pStyle w:val="ListParagraph"/>
+        <w:numPr>
+          <w:ilvl w:val="1"/>
+          <w:numId w:val="1"/>
+        </w:numPr>
+      </w:pPr>
+      <w:r>
+        <w:lastRenderedPageBreak/>
+        <w:t>The system shall allow the user to enter a product type cost. - H</w:t>
+      </w:r>
+    </w:p>
+    <w:p>
+      <w:pPr>
+        <w:pStyle w:val="ListParagraph"/>
+        <w:numPr>
+          <w:ilvl w:val="1"/>
+          <w:numId w:val="1"/>
+        </w:numPr>
+      </w:pPr>
+      <w:r>
+        <w:t>The system shall allow the user to enter a product type discount. – L</w:t>
       </w:r>
     </w:p>
     <w:p>
@@ -966,374 +1387,6 @@
         </w:numPr>
       </w:pPr>
       <w:r>
-        <w:t>The system shall display information about the sale. H</w:t>
-      </w:r>
-    </w:p>
-    <w:p>
-      <w:pPr>
-        <w:pStyle w:val="ListParagraph"/>
-        <w:numPr>
-          <w:ilvl w:val="1"/>
-          <w:numId w:val="1"/>
-        </w:numPr>
-      </w:pPr>
-      <w:r>
-        <w:t>The system shall show the price of each item. H</w:t>
-      </w:r>
-    </w:p>
-    <w:p>
-      <w:pPr>
-        <w:pStyle w:val="ListParagraph"/>
-        <w:numPr>
-          <w:ilvl w:val="1"/>
-          <w:numId w:val="1"/>
-        </w:numPr>
-      </w:pPr>
-      <w:r>
-        <w:t>The system shall show the total price of all items. H</w:t>
-      </w:r>
-    </w:p>
-    <w:p>
-      <w:pPr>
-        <w:pStyle w:val="ListParagraph"/>
-        <w:numPr>
-          <w:ilvl w:val="1"/>
-          <w:numId w:val="1"/>
-        </w:numPr>
-      </w:pPr>
-      <w:r>
-        <w:t>The system shall show any coupons’ savings. M</w:t>
-      </w:r>
-    </w:p>
-    <w:p>
-      <w:pPr>
-        <w:pStyle w:val="ListParagraph"/>
-        <w:numPr>
-          <w:ilvl w:val="1"/>
-          <w:numId w:val="1"/>
-        </w:numPr>
-      </w:pPr>
-      <w:r>
-        <w:t>The system shall show total coupon savings. M</w:t>
-      </w:r>
-    </w:p>
-    <w:p>
-      <w:pPr>
-        <w:pStyle w:val="ListParagraph"/>
-        <w:numPr>
-          <w:ilvl w:val="1"/>
-          <w:numId w:val="1"/>
-        </w:numPr>
-      </w:pPr>
-      <w:r>
-        <w:t>The system shall be able to display item weights when a digital scale is connected. M</w:t>
-      </w:r>
-    </w:p>
-    <w:p>
-      <w:pPr>
-        <w:pStyle w:val="ListParagraph"/>
-        <w:numPr>
-          <w:ilvl w:val="1"/>
-          <w:numId w:val="1"/>
-        </w:numPr>
-      </w:pPr>
-      <w:r>
-        <w:t>The system shall show price per unit of items that are sold based on weight. M</w:t>
-      </w:r>
-    </w:p>
-    <w:p>
-      <w:pPr>
-        <w:pStyle w:val="ListParagraph"/>
-        <w:numPr>
-          <w:ilvl w:val="0"/>
-          <w:numId w:val="1"/>
-        </w:numPr>
-      </w:pPr>
-      <w:r>
-        <w:t>The system shall produce a receipt of each transaction. H</w:t>
-      </w:r>
-    </w:p>
-    <w:p>
-      <w:pPr>
-        <w:pStyle w:val="ListParagraph"/>
-        <w:numPr>
-          <w:ilvl w:val="1"/>
-          <w:numId w:val="1"/>
-        </w:numPr>
-      </w:pPr>
-      <w:r>
-        <w:t>The system shall be able to print the receipt - H</w:t>
-      </w:r>
-    </w:p>
-    <w:p>
-      <w:pPr>
-        <w:pStyle w:val="ListParagraph"/>
-        <w:numPr>
-          <w:ilvl w:val="1"/>
-          <w:numId w:val="1"/>
-        </w:numPr>
-      </w:pPr>
-      <w:r>
-        <w:t>The system shall be able to e-mail an electronic version of the receipt - L</w:t>
-      </w:r>
-    </w:p>
-    <w:p>
-      <w:pPr>
-        <w:pStyle w:val="ListParagraph"/>
-        <w:numPr>
-          <w:ilvl w:val="1"/>
-          <w:numId w:val="1"/>
-        </w:numPr>
-      </w:pPr>
-      <w:r>
-        <w:t>The system shall store a copy of all receipts in the internal database – H</w:t>
-      </w:r>
-    </w:p>
-    <w:p>
-      <w:pPr>
-        <w:pStyle w:val="ListParagraph"/>
-        <w:numPr>
-          <w:ilvl w:val="0"/>
-          <w:numId w:val="1"/>
-        </w:numPr>
-      </w:pPr>
-      <w:r>
-        <w:t>The system shall identify barcodes.</w:t>
-      </w:r>
-    </w:p>
-    <w:p>
-      <w:pPr>
-        <w:pStyle w:val="ListParagraph"/>
-        <w:numPr>
-          <w:ilvl w:val="1"/>
-          <w:numId w:val="1"/>
-        </w:numPr>
-      </w:pPr>
-      <w:r>
-        <w:t>The system shall obtain a unique item ID from a scanned barcode. - H</w:t>
-      </w:r>
-    </w:p>
-    <w:p>
-      <w:pPr>
-        <w:pStyle w:val="ListParagraph"/>
-        <w:numPr>
-          <w:ilvl w:val="1"/>
-          <w:numId w:val="1"/>
-        </w:numPr>
-      </w:pPr>
-      <w:r>
-        <w:t>The system shall retrieve product information from the item ID. - H</w:t>
-      </w:r>
-    </w:p>
-    <w:p>
-      <w:pPr>
-        <w:pStyle w:val="ListParagraph"/>
-        <w:numPr>
-          <w:ilvl w:val="1"/>
-          <w:numId w:val="1"/>
-        </w:numPr>
-      </w:pPr>
-      <w:r>
-        <w:t>The system shall obtain coupon information from a scanned barcode if it is not an item -H</w:t>
-      </w:r>
-    </w:p>
-    <w:p>
-      <w:pPr>
-        <w:pStyle w:val="ListParagraph"/>
-        <w:numPr>
-          <w:ilvl w:val="0"/>
-          <w:numId w:val="1"/>
-        </w:numPr>
-      </w:pPr>
-      <w:r>
-        <w:t>The system shall allow the user to enter information manually. – L</w:t>
-      </w:r>
-    </w:p>
-    <w:p>
-      <w:pPr>
-        <w:pStyle w:val="ListParagraph"/>
-        <w:numPr>
-          <w:ilvl w:val="1"/>
-          <w:numId w:val="1"/>
-        </w:numPr>
-      </w:pPr>
-      <w:r>
-        <w:t>The system shall allow the user to enter a phone number. - L</w:t>
-      </w:r>
-    </w:p>
-    <w:p>
-      <w:pPr>
-        <w:pStyle w:val="ListParagraph"/>
-        <w:numPr>
-          <w:ilvl w:val="1"/>
-          <w:numId w:val="1"/>
-        </w:numPr>
-      </w:pPr>
-      <w:r>
-        <w:t>The system shall allow the user to enter an address. – L</w:t>
-      </w:r>
-    </w:p>
-    <w:p>
-      <w:pPr>
-        <w:pStyle w:val="ListParagraph"/>
-        <w:numPr>
-          <w:ilvl w:val="1"/>
-          <w:numId w:val="1"/>
-        </w:numPr>
-      </w:pPr>
-      <w:r>
-        <w:t>The system shall allow the user to enter a name. – L</w:t>
-      </w:r>
-    </w:p>
-    <w:p>
-      <w:pPr>
-        <w:pStyle w:val="ListParagraph"/>
-        <w:numPr>
-          <w:ilvl w:val="1"/>
-          <w:numId w:val="1"/>
-        </w:numPr>
-      </w:pPr>
-      <w:r>
-        <w:t>The system shall allow the user to enter a check number. – M</w:t>
-      </w:r>
-    </w:p>
-    <w:p>
-      <w:pPr>
-        <w:pStyle w:val="ListParagraph"/>
-        <w:numPr>
-          <w:ilvl w:val="1"/>
-          <w:numId w:val="1"/>
-        </w:numPr>
-      </w:pPr>
-      <w:r>
-        <w:t>The system shall allow the user to enter a credit card number manually. – M</w:t>
-      </w:r>
-    </w:p>
-    <w:p>
-      <w:pPr>
-        <w:pStyle w:val="Heading2"/>
-      </w:pPr>
-      <w:r>
-        <w:t>Admin program</w:t>
-      </w:r>
-    </w:p>
-    <w:p>
-      <w:pPr>
-        <w:pStyle w:val="ListParagraph"/>
-        <w:numPr>
-          <w:ilvl w:val="0"/>
-          <w:numId w:val="1"/>
-        </w:numPr>
-      </w:pPr>
-      <w:r>
-        <w:t xml:space="preserve">The System shall verify logins to employees </w:t>
-      </w:r>
-    </w:p>
-    <w:p>
-      <w:pPr>
-        <w:pStyle w:val="ListParagraph"/>
-        <w:numPr>
-          <w:ilvl w:val="1"/>
-          <w:numId w:val="1"/>
-        </w:numPr>
-      </w:pPr>
-      <w:r>
-        <w:t>The system shall allow employees to logout. -H-A</w:t>
-      </w:r>
-    </w:p>
-    <w:p>
-      <w:pPr>
-        <w:pStyle w:val="ListParagraph"/>
-        <w:numPr>
-          <w:ilvl w:val="2"/>
-          <w:numId w:val="1"/>
-        </w:numPr>
-      </w:pPr>
-      <w:r>
-        <w:t>The system shall not allow admin to exit the program except by logout</w:t>
-      </w:r>
-    </w:p>
-    <w:p>
-      <w:pPr>
-        <w:pStyle w:val="ListParagraph"/>
-        <w:numPr>
-          <w:ilvl w:val="0"/>
-          <w:numId w:val="1"/>
-        </w:numPr>
-      </w:pPr>
-      <w:r>
-        <w:t>The system shall allow the user to enter product types. – H</w:t>
-      </w:r>
-    </w:p>
-    <w:p>
-      <w:pPr>
-        <w:pStyle w:val="ListParagraph"/>
-        <w:numPr>
-          <w:ilvl w:val="1"/>
-          <w:numId w:val="1"/>
-        </w:numPr>
-      </w:pPr>
-      <w:r>
-        <w:t>The system shall allow the user to enter a product type name. - H</w:t>
-      </w:r>
-    </w:p>
-    <w:p>
-      <w:pPr>
-        <w:pStyle w:val="ListParagraph"/>
-        <w:numPr>
-          <w:ilvl w:val="1"/>
-          <w:numId w:val="1"/>
-        </w:numPr>
-      </w:pPr>
-      <w:r>
-        <w:t>The system shall allow the user to enter a product type description. – L</w:t>
-      </w:r>
-    </w:p>
-    <w:p>
-      <w:pPr>
-        <w:pStyle w:val="ListParagraph"/>
-        <w:numPr>
-          <w:ilvl w:val="1"/>
-          <w:numId w:val="1"/>
-        </w:numPr>
-      </w:pPr>
-      <w:r>
-        <w:t>The system shall allow the user to enter a product type brand. - H</w:t>
-      </w:r>
-    </w:p>
-    <w:p>
-      <w:pPr>
-        <w:pStyle w:val="ListParagraph"/>
-        <w:numPr>
-          <w:ilvl w:val="1"/>
-          <w:numId w:val="1"/>
-        </w:numPr>
-      </w:pPr>
-      <w:r>
-        <w:t>The system shall allow the user to enter a product type cost. - H</w:t>
-      </w:r>
-    </w:p>
-    <w:p>
-      <w:pPr>
-        <w:pStyle w:val="ListParagraph"/>
-        <w:numPr>
-          <w:ilvl w:val="1"/>
-          <w:numId w:val="1"/>
-        </w:numPr>
-      </w:pPr>
-      <w:r>
-        <w:t>The system shall allow the user to enter a product type discount. – L</w:t>
-      </w:r>
-    </w:p>
-    <w:p>
-      <w:pPr>
-        <w:pStyle w:val="ListParagraph"/>
-        <w:numPr>
-          <w:ilvl w:val="0"/>
-          <w:numId w:val="1"/>
-        </w:numPr>
-      </w:pPr>
-      <w:r>
         <w:t>The system shall allow the entering of individual products.</w:t>
       </w:r>
     </w:p>
@@ -1370,7 +1423,6 @@
         </w:numPr>
       </w:pPr>
       <w:r>
-        <w:lastRenderedPageBreak/>
         <w:t>The system shall allow the user to flag an item. – L</w:t>
       </w:r>
     </w:p>
@@ -1777,6 +1829,7 @@
         </w:numPr>
       </w:pPr>
       <w:r>
+        <w:lastRenderedPageBreak/>
         <w:t>The system shall store employee privileges. H-A</w:t>
       </w:r>
     </w:p>
@@ -1837,7 +1890,6 @@
         </w:numPr>
       </w:pPr>
       <w:r>
-        <w:lastRenderedPageBreak/>
         <w:t>The system shall store item quantities. H-A</w:t>
       </w:r>
     </w:p>
@@ -2110,6 +2162,7 @@
       <w:bookmarkStart w:id="6" w:name="_Toc433557356"/>
       <w:bookmarkEnd w:id="6"/>
       <w:r>
+        <w:lastRenderedPageBreak/>
         <w:t>Communication</w:t>
       </w:r>
     </w:p>
@@ -2151,7 +2204,6 @@
         </w:numPr>
       </w:pPr>
       <w:r>
-        <w:lastRenderedPageBreak/>
         <w:t>System will use either a local or secured internet connection for admin to server connection.</w:t>
       </w:r>
     </w:p>
@@ -2185,7 +2237,7 @@
 </file>
 
 <file path=word/endnotes.xml><?xml version="1.0" encoding="utf-8"?>
-<w:endnotes xmlns:wpc="http://schemas.microsoft.com/office/word/2010/wordprocessingCanvas" xmlns:mc="http://schemas.openxmlformats.org/markup-compatibility/2006" xmlns:o="urn:schemas-microsoft-com:office:office" xmlns:r="http://schemas.openxmlformats.org/officeDocument/2006/relationships" xmlns:m="http://schemas.openxmlformats.org/officeDocument/2006/math" xmlns:v="urn:schemas-microsoft-com:vml" xmlns:wp14="http://schemas.microsoft.com/office/word/2010/wordprocessingDrawing" xmlns:wp="http://schemas.openxmlformats.org/drawingml/2006/wordprocessingDrawing" xmlns:w10="urn:schemas-microsoft-com:office:word" xmlns:w="http://schemas.openxmlformats.org/wordprocessingml/2006/main" xmlns:w14="http://schemas.microsoft.com/office/word/2010/wordml" xmlns:w15="http://schemas.microsoft.com/office/word/2012/wordml" xmlns:wpg="http://schemas.microsoft.com/office/word/2010/wordprocessingGroup" xmlns:wpi="http://schemas.microsoft.com/office/word/2010/wordprocessingInk" xmlns:wne="http://schemas.microsoft.com/office/word/2006/wordml" xmlns:wps="http://schemas.microsoft.com/office/word/2010/wordprocessingShape" mc:Ignorable="w14 w15 wp14">
+<w:endnotes xmlns:wpc="http://schemas.microsoft.com/office/word/2010/wordprocessingCanvas" xmlns:cx="http://schemas.microsoft.com/office/drawing/2014/chartex" xmlns:cx1="http://schemas.microsoft.com/office/drawing/2015/9/8/chartex" xmlns:cx2="http://schemas.microsoft.com/office/drawing/2015/10/21/chartex" xmlns:mc="http://schemas.openxmlformats.org/markup-compatibility/2006" xmlns:o="urn:schemas-microsoft-com:office:office" xmlns:r="http://schemas.openxmlformats.org/officeDocument/2006/relationships" xmlns:m="http://schemas.openxmlformats.org/officeDocument/2006/math" xmlns:v="urn:schemas-microsoft-com:vml" xmlns:wp14="http://schemas.microsoft.com/office/word/2010/wordprocessingDrawing" xmlns:wp="http://schemas.openxmlformats.org/drawingml/2006/wordprocessingDrawing" xmlns:w10="urn:schemas-microsoft-com:office:word" xmlns:w="http://schemas.openxmlformats.org/wordprocessingml/2006/main" xmlns:w14="http://schemas.microsoft.com/office/word/2010/wordml" xmlns:w15="http://schemas.microsoft.com/office/word/2012/wordml" xmlns:w16se="http://schemas.microsoft.com/office/word/2015/wordml/symex" xmlns:wpg="http://schemas.microsoft.com/office/word/2010/wordprocessingGroup" xmlns:wpi="http://schemas.microsoft.com/office/word/2010/wordprocessingInk" xmlns:wne="http://schemas.microsoft.com/office/word/2006/wordml" xmlns:wps="http://schemas.microsoft.com/office/word/2010/wordprocessingShape" mc:Ignorable="w14 w15 w16se wp14">
   <w:endnote w:type="separator" w:id="-1">
     <w:p>
       <w:pPr>
@@ -2210,7 +2262,7 @@
 </file>
 
 <file path=word/footer1.xml><?xml version="1.0" encoding="utf-8"?>
-<w:ftr xmlns:wpc="http://schemas.microsoft.com/office/word/2010/wordprocessingCanvas" xmlns:mc="http://schemas.openxmlformats.org/markup-compatibility/2006" xmlns:o="urn:schemas-microsoft-com:office:office" xmlns:r="http://schemas.openxmlformats.org/officeDocument/2006/relationships" xmlns:m="http://schemas.openxmlformats.org/officeDocument/2006/math" xmlns:v="urn:schemas-microsoft-com:vml" xmlns:wp14="http://schemas.microsoft.com/office/word/2010/wordprocessingDrawing" xmlns:wp="http://schemas.openxmlformats.org/drawingml/2006/wordprocessingDrawing" xmlns:w10="urn:schemas-microsoft-com:office:word" xmlns:w="http://schemas.openxmlformats.org/wordprocessingml/2006/main" xmlns:w14="http://schemas.microsoft.com/office/word/2010/wordml" xmlns:w15="http://schemas.microsoft.com/office/word/2012/wordml" xmlns:wpg="http://schemas.microsoft.com/office/word/2010/wordprocessingGroup" xmlns:wpi="http://schemas.microsoft.com/office/word/2010/wordprocessingInk" xmlns:wne="http://schemas.microsoft.com/office/word/2006/wordml" xmlns:wps="http://schemas.microsoft.com/office/word/2010/wordprocessingShape" mc:Ignorable="w14 w15 wp14">
+<w:ftr xmlns:wpc="http://schemas.microsoft.com/office/word/2010/wordprocessingCanvas" xmlns:cx="http://schemas.microsoft.com/office/drawing/2014/chartex" xmlns:cx1="http://schemas.microsoft.com/office/drawing/2015/9/8/chartex" xmlns:cx2="http://schemas.microsoft.com/office/drawing/2015/10/21/chartex" xmlns:mc="http://schemas.openxmlformats.org/markup-compatibility/2006" xmlns:o="urn:schemas-microsoft-com:office:office" xmlns:r="http://schemas.openxmlformats.org/officeDocument/2006/relationships" xmlns:m="http://schemas.openxmlformats.org/officeDocument/2006/math" xmlns:v="urn:schemas-microsoft-com:vml" xmlns:wp14="http://schemas.microsoft.com/office/word/2010/wordprocessingDrawing" xmlns:wp="http://schemas.openxmlformats.org/drawingml/2006/wordprocessingDrawing" xmlns:w10="urn:schemas-microsoft-com:office:word" xmlns:w="http://schemas.openxmlformats.org/wordprocessingml/2006/main" xmlns:w14="http://schemas.microsoft.com/office/word/2010/wordml" xmlns:w15="http://schemas.microsoft.com/office/word/2012/wordml" xmlns:w16se="http://schemas.microsoft.com/office/word/2015/wordml/symex" xmlns:wpg="http://schemas.microsoft.com/office/word/2010/wordprocessingGroup" xmlns:wpi="http://schemas.microsoft.com/office/word/2010/wordprocessingInk" xmlns:wne="http://schemas.microsoft.com/office/word/2006/wordml" xmlns:wps="http://schemas.microsoft.com/office/word/2010/wordprocessingShape" mc:Ignorable="w14 w15 w16se wp14">
   <w:sdt>
     <w:sdtPr>
       <w:id w:val="1106997989"/>
@@ -2239,7 +2291,7 @@
           <w:rPr>
             <w:noProof/>
           </w:rPr>
-          <w:t>5</w:t>
+          <w:t>8</w:t>
         </w:r>
         <w:r>
           <w:fldChar w:fldCharType="end"/>
@@ -2256,7 +2308,7 @@
 </file>
 
 <file path=word/footer2.xml><?xml version="1.0" encoding="utf-8"?>
-<w:ftr xmlns:wpc="http://schemas.microsoft.com/office/word/2010/wordprocessingCanvas" xmlns:mc="http://schemas.openxmlformats.org/markup-compatibility/2006" xmlns:o="urn:schemas-microsoft-com:office:office" xmlns:r="http://schemas.openxmlformats.org/officeDocument/2006/relationships" xmlns:m="http://schemas.openxmlformats.org/officeDocument/2006/math" xmlns:v="urn:schemas-microsoft-com:vml" xmlns:wp14="http://schemas.microsoft.com/office/word/2010/wordprocessingDrawing" xmlns:wp="http://schemas.openxmlformats.org/drawingml/2006/wordprocessingDrawing" xmlns:w10="urn:schemas-microsoft-com:office:word" xmlns:w="http://schemas.openxmlformats.org/wordprocessingml/2006/main" xmlns:w14="http://schemas.microsoft.com/office/word/2010/wordml" xmlns:w15="http://schemas.microsoft.com/office/word/2012/wordml" xmlns:wpg="http://schemas.microsoft.com/office/word/2010/wordprocessingGroup" xmlns:wpi="http://schemas.microsoft.com/office/word/2010/wordprocessingInk" xmlns:wne="http://schemas.microsoft.com/office/word/2006/wordml" xmlns:wps="http://schemas.microsoft.com/office/word/2010/wordprocessingShape" mc:Ignorable="w14 w15 wp14">
+<w:ftr xmlns:wpc="http://schemas.microsoft.com/office/word/2010/wordprocessingCanvas" xmlns:cx="http://schemas.microsoft.com/office/drawing/2014/chartex" xmlns:cx1="http://schemas.microsoft.com/office/drawing/2015/9/8/chartex" xmlns:cx2="http://schemas.microsoft.com/office/drawing/2015/10/21/chartex" xmlns:mc="http://schemas.openxmlformats.org/markup-compatibility/2006" xmlns:o="urn:schemas-microsoft-com:office:office" xmlns:r="http://schemas.openxmlformats.org/officeDocument/2006/relationships" xmlns:m="http://schemas.openxmlformats.org/officeDocument/2006/math" xmlns:v="urn:schemas-microsoft-com:vml" xmlns:wp14="http://schemas.microsoft.com/office/word/2010/wordprocessingDrawing" xmlns:wp="http://schemas.openxmlformats.org/drawingml/2006/wordprocessingDrawing" xmlns:w10="urn:schemas-microsoft-com:office:word" xmlns:w="http://schemas.openxmlformats.org/wordprocessingml/2006/main" xmlns:w14="http://schemas.microsoft.com/office/word/2010/wordml" xmlns:w15="http://schemas.microsoft.com/office/word/2012/wordml" xmlns:w16se="http://schemas.microsoft.com/office/word/2015/wordml/symex" xmlns:wpg="http://schemas.microsoft.com/office/word/2010/wordprocessingGroup" xmlns:wpi="http://schemas.microsoft.com/office/word/2010/wordprocessingInk" xmlns:wne="http://schemas.microsoft.com/office/word/2006/wordml" xmlns:wps="http://schemas.microsoft.com/office/word/2010/wordprocessingShape" mc:Ignorable="w14 w15 w16se wp14">
   <w:tbl>
     <w:tblPr>
       <w:tblW w:w="9359" w:type="dxa"/>
@@ -2314,7 +2366,7 @@
 </file>
 
 <file path=word/footnotes.xml><?xml version="1.0" encoding="utf-8"?>
-<w:footnotes xmlns:wpc="http://schemas.microsoft.com/office/word/2010/wordprocessingCanvas" xmlns:mc="http://schemas.openxmlformats.org/markup-compatibility/2006" xmlns:o="urn:schemas-microsoft-com:office:office" xmlns:r="http://schemas.openxmlformats.org/officeDocument/2006/relationships" xmlns:m="http://schemas.openxmlformats.org/officeDocument/2006/math" xmlns:v="urn:schemas-microsoft-com:vml" xmlns:wp14="http://schemas.microsoft.com/office/word/2010/wordprocessingDrawing" xmlns:wp="http://schemas.openxmlformats.org/drawingml/2006/wordprocessingDrawing" xmlns:w10="urn:schemas-microsoft-com:office:word" xmlns:w="http://schemas.openxmlformats.org/wordprocessingml/2006/main" xmlns:w14="http://schemas.microsoft.com/office/word/2010/wordml" xmlns:w15="http://schemas.microsoft.com/office/word/2012/wordml" xmlns:wpg="http://schemas.microsoft.com/office/word/2010/wordprocessingGroup" xmlns:wpi="http://schemas.microsoft.com/office/word/2010/wordprocessingInk" xmlns:wne="http://schemas.microsoft.com/office/word/2006/wordml" xmlns:wps="http://schemas.microsoft.com/office/word/2010/wordprocessingShape" mc:Ignorable="w14 w15 wp14">
+<w:footnotes xmlns:wpc="http://schemas.microsoft.com/office/word/2010/wordprocessingCanvas" xmlns:cx="http://schemas.microsoft.com/office/drawing/2014/chartex" xmlns:cx1="http://schemas.microsoft.com/office/drawing/2015/9/8/chartex" xmlns:cx2="http://schemas.microsoft.com/office/drawing/2015/10/21/chartex" xmlns:mc="http://schemas.openxmlformats.org/markup-compatibility/2006" xmlns:o="urn:schemas-microsoft-com:office:office" xmlns:r="http://schemas.openxmlformats.org/officeDocument/2006/relationships" xmlns:m="http://schemas.openxmlformats.org/officeDocument/2006/math" xmlns:v="urn:schemas-microsoft-com:vml" xmlns:wp14="http://schemas.microsoft.com/office/word/2010/wordprocessingDrawing" xmlns:wp="http://schemas.openxmlformats.org/drawingml/2006/wordprocessingDrawing" xmlns:w10="urn:schemas-microsoft-com:office:word" xmlns:w="http://schemas.openxmlformats.org/wordprocessingml/2006/main" xmlns:w14="http://schemas.microsoft.com/office/word/2010/wordml" xmlns:w15="http://schemas.microsoft.com/office/word/2012/wordml" xmlns:w16se="http://schemas.microsoft.com/office/word/2015/wordml/symex" xmlns:wpg="http://schemas.microsoft.com/office/word/2010/wordprocessingGroup" xmlns:wpi="http://schemas.microsoft.com/office/word/2010/wordprocessingInk" xmlns:wne="http://schemas.microsoft.com/office/word/2006/wordml" xmlns:wps="http://schemas.microsoft.com/office/word/2010/wordprocessingShape" mc:Ignorable="w14 w15 w16se wp14">
   <w:footnote w:type="separator" w:id="-1">
     <w:p>
       <w:pPr>
@@ -2339,7 +2391,7 @@
 </file>
 
 <file path=word/header1.xml><?xml version="1.0" encoding="utf-8"?>
-<w:hdr xmlns:wpc="http://schemas.microsoft.com/office/word/2010/wordprocessingCanvas" xmlns:mc="http://schemas.openxmlformats.org/markup-compatibility/2006" xmlns:o="urn:schemas-microsoft-com:office:office" xmlns:r="http://schemas.openxmlformats.org/officeDocument/2006/relationships" xmlns:m="http://schemas.openxmlformats.org/officeDocument/2006/math" xmlns:v="urn:schemas-microsoft-com:vml" xmlns:wp14="http://schemas.microsoft.com/office/word/2010/wordprocessingDrawing" xmlns:wp="http://schemas.openxmlformats.org/drawingml/2006/wordprocessingDrawing" xmlns:w10="urn:schemas-microsoft-com:office:word" xmlns:w="http://schemas.openxmlformats.org/wordprocessingml/2006/main" xmlns:w14="http://schemas.microsoft.com/office/word/2010/wordml" xmlns:w15="http://schemas.microsoft.com/office/word/2012/wordml" xmlns:wpg="http://schemas.microsoft.com/office/word/2010/wordprocessingGroup" xmlns:wpi="http://schemas.microsoft.com/office/word/2010/wordprocessingInk" xmlns:wne="http://schemas.microsoft.com/office/word/2006/wordml" xmlns:wps="http://schemas.microsoft.com/office/word/2010/wordprocessingShape" mc:Ignorable="w14 w15 wp14">
+<w:hdr xmlns:wpc="http://schemas.microsoft.com/office/word/2010/wordprocessingCanvas" xmlns:cx="http://schemas.microsoft.com/office/drawing/2014/chartex" xmlns:cx1="http://schemas.microsoft.com/office/drawing/2015/9/8/chartex" xmlns:cx2="http://schemas.microsoft.com/office/drawing/2015/10/21/chartex" xmlns:mc="http://schemas.openxmlformats.org/markup-compatibility/2006" xmlns:o="urn:schemas-microsoft-com:office:office" xmlns:r="http://schemas.openxmlformats.org/officeDocument/2006/relationships" xmlns:m="http://schemas.openxmlformats.org/officeDocument/2006/math" xmlns:v="urn:schemas-microsoft-com:vml" xmlns:wp14="http://schemas.microsoft.com/office/word/2010/wordprocessingDrawing" xmlns:wp="http://schemas.openxmlformats.org/drawingml/2006/wordprocessingDrawing" xmlns:w10="urn:schemas-microsoft-com:office:word" xmlns:w="http://schemas.openxmlformats.org/wordprocessingml/2006/main" xmlns:w14="http://schemas.microsoft.com/office/word/2010/wordml" xmlns:w15="http://schemas.microsoft.com/office/word/2012/wordml" xmlns:w16se="http://schemas.microsoft.com/office/word/2015/wordml/symex" xmlns:wpg="http://schemas.microsoft.com/office/word/2010/wordprocessingGroup" xmlns:wpi="http://schemas.microsoft.com/office/word/2010/wordprocessingInk" xmlns:wne="http://schemas.microsoft.com/office/word/2006/wordml" xmlns:wps="http://schemas.microsoft.com/office/word/2010/wordprocessingShape" mc:Ignorable="w14 w15 w16se wp14">
   <w:tbl>
     <w:tblPr>
       <w:tblW w:w="9359" w:type="dxa"/>
@@ -2397,7 +2449,7 @@
 </file>
 
 <file path=word/header2.xml><?xml version="1.0" encoding="utf-8"?>
-<w:hdr xmlns:wpc="http://schemas.microsoft.com/office/word/2010/wordprocessingCanvas" xmlns:mc="http://schemas.openxmlformats.org/markup-compatibility/2006" xmlns:o="urn:schemas-microsoft-com:office:office" xmlns:r="http://schemas.openxmlformats.org/officeDocument/2006/relationships" xmlns:m="http://schemas.openxmlformats.org/officeDocument/2006/math" xmlns:v="urn:schemas-microsoft-com:vml" xmlns:wp14="http://schemas.microsoft.com/office/word/2010/wordprocessingDrawing" xmlns:wp="http://schemas.openxmlformats.org/drawingml/2006/wordprocessingDrawing" xmlns:w10="urn:schemas-microsoft-com:office:word" xmlns:w="http://schemas.openxmlformats.org/wordprocessingml/2006/main" xmlns:w14="http://schemas.microsoft.com/office/word/2010/wordml" xmlns:w15="http://schemas.microsoft.com/office/word/2012/wordml" xmlns:wpg="http://schemas.microsoft.com/office/word/2010/wordprocessingGroup" xmlns:wpi="http://schemas.microsoft.com/office/word/2010/wordprocessingInk" xmlns:wne="http://schemas.microsoft.com/office/word/2006/wordml" xmlns:wps="http://schemas.microsoft.com/office/word/2010/wordprocessingShape" mc:Ignorable="w14 w15 wp14">
+<w:hdr xmlns:wpc="http://schemas.microsoft.com/office/word/2010/wordprocessingCanvas" xmlns:cx="http://schemas.microsoft.com/office/drawing/2014/chartex" xmlns:cx1="http://schemas.microsoft.com/office/drawing/2015/9/8/chartex" xmlns:cx2="http://schemas.microsoft.com/office/drawing/2015/10/21/chartex" xmlns:mc="http://schemas.openxmlformats.org/markup-compatibility/2006" xmlns:o="urn:schemas-microsoft-com:office:office" xmlns:r="http://schemas.openxmlformats.org/officeDocument/2006/relationships" xmlns:m="http://schemas.openxmlformats.org/officeDocument/2006/math" xmlns:v="urn:schemas-microsoft-com:vml" xmlns:wp14="http://schemas.microsoft.com/office/word/2010/wordprocessingDrawing" xmlns:wp="http://schemas.openxmlformats.org/drawingml/2006/wordprocessingDrawing" xmlns:w10="urn:schemas-microsoft-com:office:word" xmlns:w="http://schemas.openxmlformats.org/wordprocessingml/2006/main" xmlns:w14="http://schemas.microsoft.com/office/word/2010/wordml" xmlns:w15="http://schemas.microsoft.com/office/word/2012/wordml" xmlns:w16se="http://schemas.microsoft.com/office/word/2015/wordml/symex" xmlns:wpg="http://schemas.microsoft.com/office/word/2010/wordprocessingGroup" xmlns:wpi="http://schemas.microsoft.com/office/word/2010/wordprocessingInk" xmlns:wne="http://schemas.microsoft.com/office/word/2006/wordml" xmlns:wps="http://schemas.microsoft.com/office/word/2010/wordprocessingShape" mc:Ignorable="w14 w15 w16se wp14">
   <w:tbl>
     <w:tblPr>
       <w:tblW w:w="9359" w:type="dxa"/>
@@ -2455,8 +2507,8 @@
 </file>
 
 <file path=word/numbering.xml><?xml version="1.0" encoding="utf-8"?>
-<w:numbering xmlns:wpc="http://schemas.microsoft.com/office/word/2010/wordprocessingCanvas" xmlns:mc="http://schemas.openxmlformats.org/markup-compatibility/2006" xmlns:o="urn:schemas-microsoft-com:office:office" xmlns:r="http://schemas.openxmlformats.org/officeDocument/2006/relationships" xmlns:m="http://schemas.openxmlformats.org/officeDocument/2006/math" xmlns:v="urn:schemas-microsoft-com:vml" xmlns:wp14="http://schemas.microsoft.com/office/word/2010/wordprocessingDrawing" xmlns:wp="http://schemas.openxmlformats.org/drawingml/2006/wordprocessingDrawing" xmlns:w10="urn:schemas-microsoft-com:office:word" xmlns:w="http://schemas.openxmlformats.org/wordprocessingml/2006/main" xmlns:w14="http://schemas.microsoft.com/office/word/2010/wordml" xmlns:w15="http://schemas.microsoft.com/office/word/2012/wordml" xmlns:wpg="http://schemas.microsoft.com/office/word/2010/wordprocessingGroup" xmlns:wpi="http://schemas.microsoft.com/office/word/2010/wordprocessingInk" xmlns:wne="http://schemas.microsoft.com/office/word/2006/wordml" xmlns:wps="http://schemas.microsoft.com/office/word/2010/wordprocessingShape" mc:Ignorable="w14 w15 wp14">
-  <w:abstractNum w:abstractNumId="0">
+<w:numbering xmlns:wpc="http://schemas.microsoft.com/office/word/2010/wordprocessingCanvas" xmlns:cx="http://schemas.microsoft.com/office/drawing/2014/chartex" xmlns:cx1="http://schemas.microsoft.com/office/drawing/2015/9/8/chartex" xmlns:cx2="http://schemas.microsoft.com/office/drawing/2015/10/21/chartex" xmlns:mc="http://schemas.openxmlformats.org/markup-compatibility/2006" xmlns:o="urn:schemas-microsoft-com:office:office" xmlns:r="http://schemas.openxmlformats.org/officeDocument/2006/relationships" xmlns:m="http://schemas.openxmlformats.org/officeDocument/2006/math" xmlns:v="urn:schemas-microsoft-com:vml" xmlns:wp14="http://schemas.microsoft.com/office/word/2010/wordprocessingDrawing" xmlns:wp="http://schemas.openxmlformats.org/drawingml/2006/wordprocessingDrawing" xmlns:w10="urn:schemas-microsoft-com:office:word" xmlns:w="http://schemas.openxmlformats.org/wordprocessingml/2006/main" xmlns:w14="http://schemas.microsoft.com/office/word/2010/wordml" xmlns:w15="http://schemas.microsoft.com/office/word/2012/wordml" xmlns:w16se="http://schemas.microsoft.com/office/word/2015/wordml/symex" xmlns:wpg="http://schemas.microsoft.com/office/word/2010/wordprocessingGroup" xmlns:wpi="http://schemas.microsoft.com/office/word/2010/wordprocessingInk" xmlns:wne="http://schemas.microsoft.com/office/word/2006/wordml" xmlns:wps="http://schemas.microsoft.com/office/word/2010/wordprocessingShape" mc:Ignorable="w14 w15 w16se wp14">
+  <w:abstractNum w:abstractNumId="0" w15:restartNumberingAfterBreak="0">
     <w:nsid w:val="24922B4F"/>
     <w:multiLevelType w:val="multilevel"/>
     <w:tmpl w:val="65027F4C"/>
@@ -2578,7 +2630,7 @@
       </w:pPr>
     </w:lvl>
   </w:abstractNum>
-  <w:abstractNum w:abstractNumId="1">
+  <w:abstractNum w:abstractNumId="1" w15:restartNumberingAfterBreak="0">
     <w:nsid w:val="4F6D3B78"/>
     <w:multiLevelType w:val="multilevel"/>
     <w:tmpl w:val="63C855EA"/>
@@ -2691,7 +2743,7 @@
       </w:rPr>
     </w:lvl>
   </w:abstractNum>
-  <w:abstractNum w:abstractNumId="2">
+  <w:abstractNum w:abstractNumId="2" w15:restartNumberingAfterBreak="0">
     <w:nsid w:val="744433A7"/>
     <w:multiLevelType w:val="multilevel"/>
     <w:tmpl w:val="0409001F"/>
@@ -2790,7 +2842,7 @@
 </file>
 
 <file path=word/styles.xml><?xml version="1.0" encoding="utf-8"?>
-<w:styles xmlns:mc="http://schemas.openxmlformats.org/markup-compatibility/2006" xmlns:r="http://schemas.openxmlformats.org/officeDocument/2006/relationships" xmlns:w="http://schemas.openxmlformats.org/wordprocessingml/2006/main" xmlns:w14="http://schemas.microsoft.com/office/word/2010/wordml" xmlns:w15="http://schemas.microsoft.com/office/word/2012/wordml" mc:Ignorable="w14 w15">
+<w:styles xmlns:mc="http://schemas.openxmlformats.org/markup-compatibility/2006" xmlns:r="http://schemas.openxmlformats.org/officeDocument/2006/relationships" xmlns:w="http://schemas.openxmlformats.org/wordprocessingml/2006/main" xmlns:w14="http://schemas.microsoft.com/office/word/2010/wordml" xmlns:w15="http://schemas.microsoft.com/office/word/2012/wordml" xmlns:w16se="http://schemas.microsoft.com/office/word/2015/wordml/symex" mc:Ignorable="w14 w15 w16se">
   <w:docDefaults>
     <w:rPrDefault>
       <w:rPr>
@@ -2805,7 +2857,7 @@
       </w:pPr>
     </w:pPrDefault>
   </w:docDefaults>
-  <w:latentStyles w:defLockedState="0" w:defUIPriority="99" w:defSemiHidden="0" w:defUnhideWhenUsed="0" w:defQFormat="0" w:count="371">
+  <w:latentStyles w:defLockedState="0" w:defUIPriority="99" w:defSemiHidden="0" w:defUnhideWhenUsed="0" w:defQFormat="0" w:count="372">
     <w:lsdException w:name="Normal" w:uiPriority="0" w:qFormat="1"/>
     <w:lsdException w:name="heading 1" w:uiPriority="9" w:qFormat="1"/>
     <w:lsdException w:name="heading 2" w:semiHidden="1" w:uiPriority="9" w:unhideWhenUsed="1" w:qFormat="1"/>
@@ -2911,7 +2963,6 @@
     <w:lsdException w:name="HTML Sample" w:semiHidden="1" w:unhideWhenUsed="1"/>
     <w:lsdException w:name="HTML Typewriter" w:semiHidden="1" w:unhideWhenUsed="1"/>
     <w:lsdException w:name="HTML Variable" w:semiHidden="1" w:unhideWhenUsed="1"/>
-    <w:lsdException w:name="Normal Table" w:semiHidden="1" w:unhideWhenUsed="1"/>
     <w:lsdException w:name="annotation subject" w:semiHidden="1" w:unhideWhenUsed="1"/>
     <w:lsdException w:name="No List" w:semiHidden="1" w:unhideWhenUsed="1"/>
     <w:lsdException w:name="Outline List 1" w:semiHidden="1" w:unhideWhenUsed="1"/>
@@ -2958,10 +3009,8 @@
     <w:lsdException w:name="Table Subtle 2" w:semiHidden="1" w:unhideWhenUsed="1"/>
     <w:lsdException w:name="Table Web 1" w:semiHidden="1" w:unhideWhenUsed="1"/>
     <w:lsdException w:name="Table Web 2" w:semiHidden="1" w:unhideWhenUsed="1"/>
-    <w:lsdException w:name="Table Web 3" w:semiHidden="1" w:unhideWhenUsed="1"/>
     <w:lsdException w:name="Balloon Text" w:semiHidden="1" w:unhideWhenUsed="1"/>
     <w:lsdException w:name="Table Grid" w:uiPriority="59"/>
-    <w:lsdException w:name="Table Theme" w:semiHidden="1" w:unhideWhenUsed="1"/>
     <w:lsdException w:name="Placeholder Text" w:semiHidden="1"/>
     <w:lsdException w:name="No Spacing" w:uiPriority="1" w:qFormat="1"/>
     <w:lsdException w:name="Light Shading" w:uiPriority="60"/>
@@ -3177,6 +3226,7 @@
     <w:lsdException w:name="List Table 5 Dark Accent 6" w:uiPriority="50"/>
     <w:lsdException w:name="List Table 6 Colorful Accent 6" w:uiPriority="51"/>
     <w:lsdException w:name="List Table 7 Colorful Accent 6" w:uiPriority="52"/>
+    <w:lsdException w:name="Mention" w:semiHidden="1" w:unhideWhenUsed="1"/>
   </w:latentStyles>
   <w:style w:type="paragraph" w:default="1" w:styleId="Normal">
     <w:name w:val="Normal"/>

</xml_diff>

<commit_message>
Added use cases and updated Req Doc
</commit_message>
<xml_diff>
--- a/Documentation/SnapPOSReq_Final.docx
+++ b/Documentation/SnapPOSReq_Final.docx
@@ -1,6 +1,6 @@
 
 <file path=word/document.xml><?xml version="1.0" encoding="utf-8"?>
-<w:document xmlns:wpc="http://schemas.microsoft.com/office/word/2010/wordprocessingCanvas" xmlns:cx="http://schemas.microsoft.com/office/drawing/2014/chartex" xmlns:cx1="http://schemas.microsoft.com/office/drawing/2015/9/8/chartex" xmlns:cx2="http://schemas.microsoft.com/office/drawing/2015/10/21/chartex" xmlns:mc="http://schemas.openxmlformats.org/markup-compatibility/2006" xmlns:o="urn:schemas-microsoft-com:office:office" xmlns:r="http://schemas.openxmlformats.org/officeDocument/2006/relationships" xmlns:m="http://schemas.openxmlformats.org/officeDocument/2006/math" xmlns:v="urn:schemas-microsoft-com:vml" xmlns:wp14="http://schemas.microsoft.com/office/word/2010/wordprocessingDrawing" xmlns:wp="http://schemas.openxmlformats.org/drawingml/2006/wordprocessingDrawing" xmlns:w10="urn:schemas-microsoft-com:office:word" xmlns:w="http://schemas.openxmlformats.org/wordprocessingml/2006/main" xmlns:w14="http://schemas.microsoft.com/office/word/2010/wordml" xmlns:w15="http://schemas.microsoft.com/office/word/2012/wordml" xmlns:w16se="http://schemas.microsoft.com/office/word/2015/wordml/symex" xmlns:wpg="http://schemas.microsoft.com/office/word/2010/wordprocessingGroup" xmlns:wpi="http://schemas.microsoft.com/office/word/2010/wordprocessingInk" xmlns:wne="http://schemas.microsoft.com/office/word/2006/wordml" xmlns:wps="http://schemas.microsoft.com/office/word/2010/wordprocessingShape" mc:Ignorable="w14 w15 w16se wp14">
+<w:document xmlns:wpc="http://schemas.microsoft.com/office/word/2010/wordprocessingCanvas" xmlns:cx="http://schemas.microsoft.com/office/drawing/2014/chartex" xmlns:cx1="http://schemas.microsoft.com/office/drawing/2015/9/8/chartex" xmlns:mc="http://schemas.openxmlformats.org/markup-compatibility/2006" xmlns:o="urn:schemas-microsoft-com:office:office" xmlns:r="http://schemas.openxmlformats.org/officeDocument/2006/relationships" xmlns:m="http://schemas.openxmlformats.org/officeDocument/2006/math" xmlns:v="urn:schemas-microsoft-com:vml" xmlns:wp14="http://schemas.microsoft.com/office/word/2010/wordprocessingDrawing" xmlns:wp="http://schemas.openxmlformats.org/drawingml/2006/wordprocessingDrawing" xmlns:w10="urn:schemas-microsoft-com:office:word" xmlns:w="http://schemas.openxmlformats.org/wordprocessingml/2006/main" xmlns:w14="http://schemas.microsoft.com/office/word/2010/wordml" xmlns:w15="http://schemas.microsoft.com/office/word/2012/wordml" xmlns:w16se="http://schemas.microsoft.com/office/word/2015/wordml/symex" xmlns:wpg="http://schemas.microsoft.com/office/word/2010/wordprocessingGroup" xmlns:wpi="http://schemas.microsoft.com/office/word/2010/wordprocessingInk" xmlns:wne="http://schemas.microsoft.com/office/word/2006/wordml" xmlns:wps="http://schemas.microsoft.com/office/word/2010/wordprocessingShape" mc:Ignorable="w14 w15 w16se wp14">
   <w:body>
     <w:p>
       <w:pPr>
@@ -88,7 +88,7 @@
       <w:r>
         <w:rPr>
           <w:noProof/>
-          <w:lang w:eastAsia="ja-JP"/>
+          <w:lang w:eastAsia="en-US"/>
         </w:rPr>
         <w:drawing>
           <wp:inline distT="0" distB="0" distL="0" distR="0">
@@ -1231,43 +1231,548 @@
       <w:r>
         <w:t>to</w:t>
       </w:r>
+      <w:r>
+        <w:t xml:space="preserve"> change the price of an item. -M</w:t>
+      </w:r>
+    </w:p>
+    <w:p>
+      <w:pPr>
+        <w:pStyle w:val="ListParagraph"/>
+        <w:numPr>
+          <w:ilvl w:val="1"/>
+          <w:numId w:val="1"/>
+        </w:numPr>
+      </w:pPr>
+      <w:r>
+        <w:t>The system shall allow the user to remove a coupon. -H</w:t>
+      </w:r>
+    </w:p>
+    <w:p>
+      <w:pPr>
+        <w:pStyle w:val="ListParagraph"/>
+        <w:numPr>
+          <w:ilvl w:val="1"/>
+          <w:numId w:val="1"/>
+        </w:numPr>
+      </w:pPr>
+      <w:r>
+        <w:t>The system shall allow the user to change a coupon’s amount. -M</w:t>
+      </w:r>
+    </w:p>
+    <w:p>
+      <w:pPr>
+        <w:pStyle w:val="Heading2"/>
+      </w:pPr>
+      <w:r>
+        <w:t>Admin program</w:t>
+      </w:r>
+    </w:p>
+    <w:p>
+      <w:pPr>
+        <w:pStyle w:val="ListParagraph"/>
+        <w:numPr>
+          <w:ilvl w:val="0"/>
+          <w:numId w:val="1"/>
+        </w:numPr>
+      </w:pPr>
+      <w:r>
+        <w:t xml:space="preserve">The System shall verify logins to employees </w:t>
+      </w:r>
+    </w:p>
+    <w:p>
+      <w:pPr>
+        <w:pStyle w:val="ListParagraph"/>
+        <w:numPr>
+          <w:ilvl w:val="1"/>
+          <w:numId w:val="1"/>
+        </w:numPr>
+      </w:pPr>
+      <w:r>
+        <w:t>The system shall allow employees to logout. -H-A</w:t>
+      </w:r>
+    </w:p>
+    <w:p>
+      <w:pPr>
+        <w:pStyle w:val="ListParagraph"/>
+        <w:numPr>
+          <w:ilvl w:val="2"/>
+          <w:numId w:val="1"/>
+        </w:numPr>
+      </w:pPr>
+      <w:r>
+        <w:t>The system shall not allow admin to exit the program except by logout</w:t>
+      </w:r>
+    </w:p>
+    <w:p>
+      <w:pPr>
+        <w:pStyle w:val="ListParagraph"/>
+        <w:numPr>
+          <w:ilvl w:val="0"/>
+          <w:numId w:val="1"/>
+        </w:numPr>
+      </w:pPr>
+      <w:r>
+        <w:t>The system shall allow the user to enter product types. – H</w:t>
+      </w:r>
+    </w:p>
+    <w:p>
+      <w:pPr>
+        <w:pStyle w:val="ListParagraph"/>
+        <w:numPr>
+          <w:ilvl w:val="1"/>
+          <w:numId w:val="1"/>
+        </w:numPr>
+      </w:pPr>
+      <w:r>
+        <w:t>The system shall allow the user to enter a product type name. - H</w:t>
+      </w:r>
+    </w:p>
+    <w:p>
+      <w:pPr>
+        <w:pStyle w:val="ListParagraph"/>
+        <w:numPr>
+          <w:ilvl w:val="1"/>
+          <w:numId w:val="1"/>
+        </w:numPr>
+      </w:pPr>
+      <w:r>
+        <w:t xml:space="preserve">The system shall allow the user to enter a product type </w:t>
+      </w:r>
+      <w:r>
+        <w:t>barcode</w:t>
+      </w:r>
+      <w:r>
+        <w:t>. – L</w:t>
+      </w:r>
+    </w:p>
+    <w:p>
+      <w:pPr>
+        <w:pStyle w:val="ListParagraph"/>
+        <w:numPr>
+          <w:ilvl w:val="1"/>
+          <w:numId w:val="1"/>
+        </w:numPr>
+      </w:pPr>
+      <w:r>
+        <w:t xml:space="preserve">The system shall allow the user to enter a product type </w:t>
+      </w:r>
+      <w:r>
+        <w:t>quantity</w:t>
+      </w:r>
+      <w:r>
+        <w:t>. - H</w:t>
+      </w:r>
+    </w:p>
+    <w:p>
+      <w:pPr>
+        <w:pStyle w:val="ListParagraph"/>
+        <w:numPr>
+          <w:ilvl w:val="1"/>
+          <w:numId w:val="1"/>
+        </w:numPr>
+      </w:pPr>
+      <w:r>
+        <w:lastRenderedPageBreak/>
+        <w:t>The system shall allow the user to enter a product type cost. - H</w:t>
+      </w:r>
+    </w:p>
+    <w:p>
+      <w:pPr>
+        <w:pStyle w:val="ListParagraph"/>
+        <w:numPr>
+          <w:ilvl w:val="1"/>
+          <w:numId w:val="1"/>
+        </w:numPr>
+      </w:pPr>
+      <w:r>
+        <w:t>The system shall allow the user to enter a product</w:t>
+      </w:r>
+      <w:r>
+        <w:t xml:space="preserve"> weight.</w:t>
+      </w:r>
+      <w:r>
+        <w:t xml:space="preserve"> – L</w:t>
+      </w:r>
+    </w:p>
+    <w:p>
+      <w:pPr>
+        <w:pStyle w:val="ListParagraph"/>
+        <w:numPr>
+          <w:ilvl w:val="0"/>
+          <w:numId w:val="1"/>
+        </w:numPr>
+      </w:pPr>
+      <w:r>
+        <w:t xml:space="preserve">The system shall allow the user to </w:t>
+      </w:r>
+      <w:r>
+        <w:t>change</w:t>
+      </w:r>
+      <w:r>
+        <w:t xml:space="preserve"> product types. – H</w:t>
+      </w:r>
+    </w:p>
+    <w:p>
+      <w:pPr>
+        <w:pStyle w:val="ListParagraph"/>
+        <w:numPr>
+          <w:ilvl w:val="1"/>
+          <w:numId w:val="1"/>
+        </w:numPr>
+      </w:pPr>
+      <w:r>
+        <w:t xml:space="preserve">The system shall allow the user to </w:t>
+      </w:r>
+      <w:r>
+        <w:t>change</w:t>
+      </w:r>
+      <w:r>
+        <w:t xml:space="preserve"> a product type name. - H</w:t>
+      </w:r>
+    </w:p>
+    <w:p>
+      <w:pPr>
+        <w:pStyle w:val="ListParagraph"/>
+        <w:numPr>
+          <w:ilvl w:val="1"/>
+          <w:numId w:val="1"/>
+        </w:numPr>
+      </w:pPr>
+      <w:r>
+        <w:t xml:space="preserve">The system shall allow the user to </w:t>
+      </w:r>
+      <w:r>
+        <w:t>change</w:t>
+      </w:r>
+      <w:r>
+        <w:t xml:space="preserve"> a product type </w:t>
+      </w:r>
+      <w:r>
+        <w:t>barcode</w:t>
+      </w:r>
+      <w:r>
+        <w:t>. – L</w:t>
+      </w:r>
+    </w:p>
+    <w:p>
+      <w:pPr>
+        <w:pStyle w:val="ListParagraph"/>
+        <w:numPr>
+          <w:ilvl w:val="1"/>
+          <w:numId w:val="1"/>
+        </w:numPr>
+      </w:pPr>
+      <w:r>
+        <w:t xml:space="preserve">The system shall allow the user to </w:t>
+      </w:r>
+      <w:r>
+        <w:t>change</w:t>
+      </w:r>
+      <w:r>
+        <w:t xml:space="preserve"> a product type </w:t>
+      </w:r>
+      <w:r>
+        <w:t>quantity</w:t>
+      </w:r>
+      <w:r>
+        <w:t>. - H</w:t>
+      </w:r>
+    </w:p>
+    <w:p>
+      <w:pPr>
+        <w:pStyle w:val="ListParagraph"/>
+        <w:numPr>
+          <w:ilvl w:val="1"/>
+          <w:numId w:val="1"/>
+        </w:numPr>
+      </w:pPr>
+      <w:r>
+        <w:t xml:space="preserve">The system shall allow the user to </w:t>
+      </w:r>
+      <w:r>
+        <w:t>change</w:t>
+      </w:r>
+      <w:r>
+        <w:t xml:space="preserve"> a product type cost. - H</w:t>
+      </w:r>
+    </w:p>
+    <w:p>
+      <w:pPr>
+        <w:pStyle w:val="ListParagraph"/>
+        <w:numPr>
+          <w:ilvl w:val="1"/>
+          <w:numId w:val="1"/>
+        </w:numPr>
+      </w:pPr>
+      <w:r>
+        <w:t xml:space="preserve">The system shall allow the user to </w:t>
+      </w:r>
+      <w:r>
+        <w:t>change</w:t>
+      </w:r>
+      <w:r>
+        <w:t xml:space="preserve"> a product</w:t>
+      </w:r>
+      <w:r>
+        <w:t xml:space="preserve"> weight.</w:t>
+      </w:r>
+      <w:r>
+        <w:t xml:space="preserve"> – L</w:t>
+      </w:r>
+    </w:p>
+    <w:p>
+      <w:pPr>
+        <w:pStyle w:val="ListParagraph"/>
+        <w:numPr>
+          <w:ilvl w:val="0"/>
+          <w:numId w:val="1"/>
+        </w:numPr>
+      </w:pPr>
+      <w:r>
+        <w:t xml:space="preserve">The system shall allow the user to </w:t>
+      </w:r>
+      <w:r>
+        <w:t>search</w:t>
+      </w:r>
+      <w:r>
+        <w:t xml:space="preserve"> product types. – H</w:t>
+      </w:r>
+    </w:p>
+    <w:p>
+      <w:pPr>
+        <w:pStyle w:val="ListParagraph"/>
+        <w:numPr>
+          <w:ilvl w:val="1"/>
+          <w:numId w:val="1"/>
+        </w:numPr>
+      </w:pPr>
+      <w:r>
+        <w:t xml:space="preserve">The system shall allow the user to </w:t>
+      </w:r>
+      <w:r>
+        <w:t>search</w:t>
+      </w:r>
+      <w:r>
+        <w:t xml:space="preserve"> for</w:t>
+      </w:r>
+      <w:r>
+        <w:t xml:space="preserve"> a product type name. - H</w:t>
+      </w:r>
+    </w:p>
+    <w:p>
+      <w:pPr>
+        <w:pStyle w:val="ListParagraph"/>
+        <w:numPr>
+          <w:ilvl w:val="1"/>
+          <w:numId w:val="1"/>
+        </w:numPr>
+      </w:pPr>
+      <w:r>
+        <w:t xml:space="preserve">The system shall allow the user to </w:t>
+      </w:r>
+      <w:r>
+        <w:t>search</w:t>
+      </w:r>
+      <w:r>
+        <w:t xml:space="preserve"> for</w:t>
+      </w:r>
+      <w:r>
+        <w:t xml:space="preserve"> a product type </w:t>
+      </w:r>
+      <w:r>
+        <w:t>barcode</w:t>
+      </w:r>
+      <w:r>
+        <w:t>. – L</w:t>
+      </w:r>
+    </w:p>
+    <w:p>
+      <w:pPr>
+        <w:pStyle w:val="ListParagraph"/>
+        <w:numPr>
+          <w:ilvl w:val="1"/>
+          <w:numId w:val="1"/>
+        </w:numPr>
+      </w:pPr>
+      <w:r>
+        <w:t xml:space="preserve">The system shall allow the user to </w:t>
+      </w:r>
+      <w:r>
+        <w:t>search</w:t>
+      </w:r>
+      <w:r>
+        <w:t xml:space="preserve"> </w:t>
+      </w:r>
+      <w:r>
+        <w:t xml:space="preserve">for </w:t>
+      </w:r>
+      <w:r>
+        <w:t xml:space="preserve">a product type </w:t>
+      </w:r>
+      <w:r>
+        <w:t>quantity</w:t>
+      </w:r>
+      <w:r>
+        <w:t>. - H</w:t>
+      </w:r>
+    </w:p>
+    <w:p>
+      <w:pPr>
+        <w:pStyle w:val="ListParagraph"/>
+        <w:numPr>
+          <w:ilvl w:val="1"/>
+          <w:numId w:val="1"/>
+        </w:numPr>
+      </w:pPr>
+      <w:r>
+        <w:t xml:space="preserve">The system shall allow the user to </w:t>
+      </w:r>
+      <w:r>
+        <w:t>search</w:t>
+      </w:r>
+      <w:r>
+        <w:t xml:space="preserve"> </w:t>
+      </w:r>
+      <w:r>
+        <w:t xml:space="preserve">for </w:t>
+      </w:r>
+      <w:r>
+        <w:t xml:space="preserve">a product type cost. </w:t>
+      </w:r>
+      <w:r>
+        <w:t>–</w:t>
+      </w:r>
+      <w:r>
+        <w:t xml:space="preserve"> H</w:t>
+      </w:r>
+    </w:p>
+    <w:p>
+      <w:pPr>
+        <w:pStyle w:val="ListParagraph"/>
+        <w:numPr>
+          <w:ilvl w:val="0"/>
+          <w:numId w:val="1"/>
+        </w:numPr>
+      </w:pPr>
+      <w:r>
+        <w:t xml:space="preserve">The system shall allow the user to </w:t>
+      </w:r>
+      <w:r>
+        <w:t>remove</w:t>
+      </w:r>
+      <w:r>
+        <w:t xml:space="preserve"> product types. – H</w:t>
+      </w:r>
+    </w:p>
+    <w:p>
+      <w:pPr>
+        <w:pStyle w:val="ListParagraph"/>
+        <w:numPr>
+          <w:ilvl w:val="1"/>
+          <w:numId w:val="1"/>
+        </w:numPr>
+      </w:pPr>
+      <w:r>
+        <w:t xml:space="preserve">The system shall allow the user to </w:t>
+      </w:r>
+      <w:r>
+        <w:t>remove</w:t>
+      </w:r>
+      <w:r>
+        <w:t xml:space="preserve"> a product type name. - H</w:t>
+      </w:r>
+    </w:p>
+    <w:p>
+      <w:pPr>
+        <w:pStyle w:val="ListParagraph"/>
+        <w:numPr>
+          <w:ilvl w:val="1"/>
+          <w:numId w:val="1"/>
+        </w:numPr>
+      </w:pPr>
+      <w:r>
+        <w:t xml:space="preserve">The system shall allow the user to </w:t>
+      </w:r>
+      <w:r>
+        <w:t>remove</w:t>
+      </w:r>
+      <w:r>
+        <w:t xml:space="preserve"> a product type </w:t>
+      </w:r>
+      <w:r>
+        <w:t>barcode</w:t>
+      </w:r>
+      <w:r>
+        <w:t>. – L</w:t>
+      </w:r>
+    </w:p>
+    <w:p>
+      <w:pPr>
+        <w:pStyle w:val="ListParagraph"/>
+        <w:numPr>
+          <w:ilvl w:val="1"/>
+          <w:numId w:val="1"/>
+        </w:numPr>
+      </w:pPr>
+      <w:r>
+        <w:t xml:space="preserve">The system shall allow the user to </w:t>
+      </w:r>
+      <w:r>
+        <w:t>remove</w:t>
+      </w:r>
+      <w:r>
+        <w:t xml:space="preserve"> a product type </w:t>
+      </w:r>
+      <w:r>
+        <w:t>quantity</w:t>
+      </w:r>
+      <w:r>
+        <w:t>. - H</w:t>
+      </w:r>
+    </w:p>
+    <w:p>
+      <w:pPr>
+        <w:pStyle w:val="ListParagraph"/>
+        <w:numPr>
+          <w:ilvl w:val="1"/>
+          <w:numId w:val="1"/>
+        </w:numPr>
+      </w:pPr>
+      <w:r>
+        <w:t xml:space="preserve">The system shall allow the user to </w:t>
+      </w:r>
+      <w:r>
+        <w:t>remove</w:t>
+      </w:r>
+      <w:r>
+        <w:t xml:space="preserve"> a product type cost. - H</w:t>
+      </w:r>
+    </w:p>
+    <w:p>
+      <w:pPr>
+        <w:pStyle w:val="ListParagraph"/>
+        <w:numPr>
+          <w:ilvl w:val="1"/>
+          <w:numId w:val="1"/>
+        </w:numPr>
+      </w:pPr>
+      <w:r>
+        <w:t xml:space="preserve">The system shall allow the user to </w:t>
+      </w:r>
+      <w:r>
+        <w:t>remove</w:t>
+      </w:r>
+      <w:r>
+        <w:t xml:space="preserve"> a product</w:t>
+      </w:r>
+      <w:r>
+        <w:t xml:space="preserve"> weight.</w:t>
+      </w:r>
+      <w:r>
+        <w:t xml:space="preserve"> – L</w:t>
+      </w:r>
       <w:bookmarkStart w:id="2" w:name="_GoBack"/>
       <w:bookmarkEnd w:id="2"/>
-      <w:r>
-        <w:t xml:space="preserve"> change the price of an item. -M</w:t>
-      </w:r>
-    </w:p>
-    <w:p>
-      <w:pPr>
-        <w:pStyle w:val="ListParagraph"/>
-        <w:numPr>
-          <w:ilvl w:val="1"/>
-          <w:numId w:val="1"/>
-        </w:numPr>
-      </w:pPr>
-      <w:r>
-        <w:t>The system shall allow the user to remove a coupon. -H</w:t>
-      </w:r>
-    </w:p>
-    <w:p>
-      <w:pPr>
-        <w:pStyle w:val="ListParagraph"/>
-        <w:numPr>
-          <w:ilvl w:val="1"/>
-          <w:numId w:val="1"/>
-        </w:numPr>
-      </w:pPr>
-      <w:r>
-        <w:t>The system shall allow the user to change a coupon’s amount. -M</w:t>
-      </w:r>
-    </w:p>
-    <w:p>
-      <w:pPr>
-        <w:pStyle w:val="Heading2"/>
-      </w:pPr>
-      <w:r>
-        <w:t>Admin program</w:t>
-      </w:r>
     </w:p>
     <w:p>
       <w:pPr>
@@ -1278,31 +1783,43 @@
         </w:numPr>
       </w:pPr>
       <w:r>
-        <w:t xml:space="preserve">The System shall verify logins to employees </w:t>
-      </w:r>
-    </w:p>
-    <w:p>
-      <w:pPr>
-        <w:pStyle w:val="ListParagraph"/>
-        <w:numPr>
-          <w:ilvl w:val="1"/>
-          <w:numId w:val="1"/>
-        </w:numPr>
-      </w:pPr>
-      <w:r>
-        <w:t>The system shall allow employees to logout. -H-A</w:t>
-      </w:r>
-    </w:p>
-    <w:p>
-      <w:pPr>
-        <w:pStyle w:val="ListParagraph"/>
-        <w:numPr>
-          <w:ilvl w:val="2"/>
-          <w:numId w:val="1"/>
-        </w:numPr>
-      </w:pPr>
-      <w:r>
-        <w:t>The system shall not allow admin to exit the program except by logout</w:t>
+        <w:t>The system shall allow the entering of individual products.</w:t>
+      </w:r>
+    </w:p>
+    <w:p>
+      <w:pPr>
+        <w:pStyle w:val="ListParagraph"/>
+        <w:numPr>
+          <w:ilvl w:val="1"/>
+          <w:numId w:val="1"/>
+        </w:numPr>
+      </w:pPr>
+      <w:r>
+        <w:t>The system shall allow the user to update the stock. – H</w:t>
+      </w:r>
+    </w:p>
+    <w:p>
+      <w:pPr>
+        <w:pStyle w:val="ListParagraph"/>
+        <w:numPr>
+          <w:ilvl w:val="1"/>
+          <w:numId w:val="1"/>
+        </w:numPr>
+      </w:pPr>
+      <w:r>
+        <w:t>The system shall allow the user to set an expiration date. – M</w:t>
+      </w:r>
+    </w:p>
+    <w:p>
+      <w:pPr>
+        <w:pStyle w:val="ListParagraph"/>
+        <w:numPr>
+          <w:ilvl w:val="1"/>
+          <w:numId w:val="1"/>
+        </w:numPr>
+      </w:pPr>
+      <w:r>
+        <w:t>The system shall allow the user to flag an item. – L</w:t>
       </w:r>
     </w:p>
     <w:p>
@@ -1314,43 +1831,223 @@
         </w:numPr>
       </w:pPr>
       <w:r>
-        <w:t>The system shall allow the user to enter product types. – H</w:t>
-      </w:r>
-    </w:p>
-    <w:p>
-      <w:pPr>
-        <w:pStyle w:val="ListParagraph"/>
-        <w:numPr>
-          <w:ilvl w:val="1"/>
-          <w:numId w:val="1"/>
-        </w:numPr>
-      </w:pPr>
-      <w:r>
-        <w:t>The system shall allow the user to enter a product type name. - H</w:t>
-      </w:r>
-    </w:p>
-    <w:p>
-      <w:pPr>
-        <w:pStyle w:val="ListParagraph"/>
-        <w:numPr>
-          <w:ilvl w:val="1"/>
-          <w:numId w:val="1"/>
-        </w:numPr>
-      </w:pPr>
-      <w:r>
-        <w:t>The system shall allow the user to enter a product type description. – L</w:t>
-      </w:r>
-    </w:p>
-    <w:p>
-      <w:pPr>
-        <w:pStyle w:val="ListParagraph"/>
-        <w:numPr>
-          <w:ilvl w:val="1"/>
-          <w:numId w:val="1"/>
-        </w:numPr>
-      </w:pPr>
-      <w:r>
-        <w:t>The system shall allow the user to enter a product type brand. - H</w:t>
+        <w:t>The system shall allow the entering of employees.</w:t>
+      </w:r>
+    </w:p>
+    <w:p>
+      <w:pPr>
+        <w:pStyle w:val="ListParagraph"/>
+        <w:numPr>
+          <w:ilvl w:val="1"/>
+          <w:numId w:val="1"/>
+        </w:numPr>
+      </w:pPr>
+      <w:r>
+        <w:t>The system shall allow the user to add an employee. – H</w:t>
+      </w:r>
+    </w:p>
+    <w:p>
+      <w:pPr>
+        <w:pStyle w:val="ListParagraph"/>
+        <w:numPr>
+          <w:ilvl w:val="1"/>
+          <w:numId w:val="1"/>
+        </w:numPr>
+      </w:pPr>
+      <w:r>
+        <w:t>The system shall allow the user to remove an employee. - H</w:t>
+      </w:r>
+    </w:p>
+    <w:p>
+      <w:pPr>
+        <w:pStyle w:val="ListParagraph"/>
+        <w:numPr>
+          <w:ilvl w:val="1"/>
+          <w:numId w:val="1"/>
+        </w:numPr>
+      </w:pPr>
+      <w:r>
+        <w:t>The system shall allow the user to search an employee. - H</w:t>
+      </w:r>
+    </w:p>
+    <w:p>
+      <w:pPr>
+        <w:pStyle w:val="ListParagraph"/>
+        <w:numPr>
+          <w:ilvl w:val="0"/>
+          <w:numId w:val="1"/>
+        </w:numPr>
+      </w:pPr>
+      <w:r>
+        <w:t>The system shall allow the entering of customers.</w:t>
+      </w:r>
+    </w:p>
+    <w:p>
+      <w:pPr>
+        <w:pStyle w:val="ListParagraph"/>
+        <w:numPr>
+          <w:ilvl w:val="1"/>
+          <w:numId w:val="1"/>
+        </w:numPr>
+      </w:pPr>
+      <w:r>
+        <w:t>The system shall allow the user to add a customer. - H</w:t>
+      </w:r>
+    </w:p>
+    <w:p>
+      <w:pPr>
+        <w:pStyle w:val="ListParagraph"/>
+        <w:numPr>
+          <w:ilvl w:val="1"/>
+          <w:numId w:val="1"/>
+        </w:numPr>
+      </w:pPr>
+      <w:r>
+        <w:t>The system shall allow the user to delete a customer. - H</w:t>
+      </w:r>
+    </w:p>
+    <w:p>
+      <w:pPr>
+        <w:pStyle w:val="ListParagraph"/>
+        <w:numPr>
+          <w:ilvl w:val="1"/>
+          <w:numId w:val="1"/>
+        </w:numPr>
+      </w:pPr>
+      <w:r>
+        <w:t>The system shall allow the user to search a customer. - H</w:t>
+      </w:r>
+    </w:p>
+    <w:p>
+      <w:pPr>
+        <w:pStyle w:val="ListParagraph"/>
+        <w:numPr>
+          <w:ilvl w:val="0"/>
+          <w:numId w:val="1"/>
+        </w:numPr>
+      </w:pPr>
+      <w:r>
+        <w:t>The system shall generate an XML of company’s earnings. - L</w:t>
+      </w:r>
+    </w:p>
+    <w:p>
+      <w:pPr>
+        <w:pStyle w:val="ListParagraph"/>
+        <w:numPr>
+          <w:ilvl w:val="1"/>
+          <w:numId w:val="1"/>
+        </w:numPr>
+      </w:pPr>
+      <w:r>
+        <w:t>The system shall display yearly earnings. - L</w:t>
+      </w:r>
+    </w:p>
+    <w:p>
+      <w:pPr>
+        <w:pStyle w:val="ListParagraph"/>
+        <w:numPr>
+          <w:ilvl w:val="1"/>
+          <w:numId w:val="1"/>
+        </w:numPr>
+      </w:pPr>
+      <w:r>
+        <w:t>The system shall display quarterly earnings. - L</w:t>
+      </w:r>
+    </w:p>
+    <w:p>
+      <w:pPr>
+        <w:pStyle w:val="ListParagraph"/>
+        <w:numPr>
+          <w:ilvl w:val="1"/>
+          <w:numId w:val="1"/>
+        </w:numPr>
+      </w:pPr>
+      <w:r>
+        <w:t>The system shall display the difference between years. - L</w:t>
+      </w:r>
+    </w:p>
+    <w:p>
+      <w:pPr>
+        <w:pStyle w:val="ListParagraph"/>
+        <w:numPr>
+          <w:ilvl w:val="1"/>
+          <w:numId w:val="1"/>
+        </w:numPr>
+      </w:pPr>
+      <w:r>
+        <w:t>The system shall display the difference between quarters. - L</w:t>
+      </w:r>
+    </w:p>
+    <w:p>
+      <w:pPr>
+        <w:pStyle w:val="ListParagraph"/>
+        <w:numPr>
+          <w:ilvl w:val="0"/>
+          <w:numId w:val="1"/>
+        </w:numPr>
+      </w:pPr>
+      <w:r>
+        <w:t>The system shall allow the permission of users to be changed. – H-A</w:t>
+      </w:r>
+    </w:p>
+    <w:p>
+      <w:pPr>
+        <w:pStyle w:val="ListParagraph"/>
+        <w:numPr>
+          <w:ilvl w:val="1"/>
+          <w:numId w:val="1"/>
+        </w:numPr>
+      </w:pPr>
+      <w:r>
+        <w:t>The system shall allow the user to update another user’s permissions. - H</w:t>
+      </w:r>
+    </w:p>
+    <w:p>
+      <w:pPr>
+        <w:pStyle w:val="ListParagraph"/>
+        <w:numPr>
+          <w:ilvl w:val="1"/>
+          <w:numId w:val="1"/>
+        </w:numPr>
+      </w:pPr>
+      <w:r>
+        <w:t>The system shall restrict changes based on original user’s permissions. - H</w:t>
+      </w:r>
+    </w:p>
+    <w:p>
+      <w:pPr>
+        <w:pStyle w:val="ListParagraph"/>
+        <w:numPr>
+          <w:ilvl w:val="0"/>
+          <w:numId w:val="1"/>
+        </w:numPr>
+      </w:pPr>
+      <w:r>
+        <w:t>The system shall apply storewide coupons or sales. - M</w:t>
+      </w:r>
+    </w:p>
+    <w:p>
+      <w:pPr>
+        <w:pStyle w:val="ListParagraph"/>
+        <w:numPr>
+          <w:ilvl w:val="1"/>
+          <w:numId w:val="1"/>
+        </w:numPr>
+      </w:pPr>
+      <w:r>
+        <w:t>The system shall allow a sale to be applied to all products. - M</w:t>
+      </w:r>
+    </w:p>
+    <w:p>
+      <w:pPr>
+        <w:pStyle w:val="ListParagraph"/>
+        <w:numPr>
+          <w:ilvl w:val="1"/>
+          <w:numId w:val="1"/>
+        </w:numPr>
+      </w:pPr>
+      <w:r>
+        <w:t>The system shall allow a coupon to be applied to all products. - M</w:t>
       </w:r>
     </w:p>
     <w:p>
@@ -1363,306 +2060,6 @@
       </w:pPr>
       <w:r>
         <w:lastRenderedPageBreak/>
-        <w:t>The system shall allow the user to enter a product type cost. - H</w:t>
-      </w:r>
-    </w:p>
-    <w:p>
-      <w:pPr>
-        <w:pStyle w:val="ListParagraph"/>
-        <w:numPr>
-          <w:ilvl w:val="1"/>
-          <w:numId w:val="1"/>
-        </w:numPr>
-      </w:pPr>
-      <w:r>
-        <w:t>The system shall allow the user to enter a product type discount. – L</w:t>
-      </w:r>
-    </w:p>
-    <w:p>
-      <w:pPr>
-        <w:pStyle w:val="ListParagraph"/>
-        <w:numPr>
-          <w:ilvl w:val="0"/>
-          <w:numId w:val="1"/>
-        </w:numPr>
-      </w:pPr>
-      <w:r>
-        <w:t>The system shall allow the entering of individual products.</w:t>
-      </w:r>
-    </w:p>
-    <w:p>
-      <w:pPr>
-        <w:pStyle w:val="ListParagraph"/>
-        <w:numPr>
-          <w:ilvl w:val="1"/>
-          <w:numId w:val="1"/>
-        </w:numPr>
-      </w:pPr>
-      <w:r>
-        <w:t>The system shall allow the user to update the stock. – H</w:t>
-      </w:r>
-    </w:p>
-    <w:p>
-      <w:pPr>
-        <w:pStyle w:val="ListParagraph"/>
-        <w:numPr>
-          <w:ilvl w:val="1"/>
-          <w:numId w:val="1"/>
-        </w:numPr>
-      </w:pPr>
-      <w:r>
-        <w:t>The system shall allow the user to set an expiration date. – M</w:t>
-      </w:r>
-    </w:p>
-    <w:p>
-      <w:pPr>
-        <w:pStyle w:val="ListParagraph"/>
-        <w:numPr>
-          <w:ilvl w:val="1"/>
-          <w:numId w:val="1"/>
-        </w:numPr>
-      </w:pPr>
-      <w:r>
-        <w:t>The system shall allow the user to flag an item. – L</w:t>
-      </w:r>
-    </w:p>
-    <w:p>
-      <w:pPr>
-        <w:pStyle w:val="ListParagraph"/>
-        <w:numPr>
-          <w:ilvl w:val="0"/>
-          <w:numId w:val="1"/>
-        </w:numPr>
-      </w:pPr>
-      <w:r>
-        <w:t>The system shall allow the entering of employees.</w:t>
-      </w:r>
-    </w:p>
-    <w:p>
-      <w:pPr>
-        <w:pStyle w:val="ListParagraph"/>
-        <w:numPr>
-          <w:ilvl w:val="1"/>
-          <w:numId w:val="1"/>
-        </w:numPr>
-      </w:pPr>
-      <w:r>
-        <w:t>The system shall allow the user to add an employee. – H</w:t>
-      </w:r>
-    </w:p>
-    <w:p>
-      <w:pPr>
-        <w:pStyle w:val="ListParagraph"/>
-        <w:numPr>
-          <w:ilvl w:val="1"/>
-          <w:numId w:val="1"/>
-        </w:numPr>
-      </w:pPr>
-      <w:r>
-        <w:t>The system shall allow the user to remove an employee. - H</w:t>
-      </w:r>
-    </w:p>
-    <w:p>
-      <w:pPr>
-        <w:pStyle w:val="ListParagraph"/>
-        <w:numPr>
-          <w:ilvl w:val="1"/>
-          <w:numId w:val="1"/>
-        </w:numPr>
-      </w:pPr>
-      <w:r>
-        <w:t>The system shall allow the user to search an employee. - H</w:t>
-      </w:r>
-    </w:p>
-    <w:p>
-      <w:pPr>
-        <w:pStyle w:val="ListParagraph"/>
-        <w:numPr>
-          <w:ilvl w:val="0"/>
-          <w:numId w:val="1"/>
-        </w:numPr>
-      </w:pPr>
-      <w:r>
-        <w:t>The system shall allow the entering of customers.</w:t>
-      </w:r>
-    </w:p>
-    <w:p>
-      <w:pPr>
-        <w:pStyle w:val="ListParagraph"/>
-        <w:numPr>
-          <w:ilvl w:val="1"/>
-          <w:numId w:val="1"/>
-        </w:numPr>
-      </w:pPr>
-      <w:r>
-        <w:t>The system shall allow the user to add a customer. - H</w:t>
-      </w:r>
-    </w:p>
-    <w:p>
-      <w:pPr>
-        <w:pStyle w:val="ListParagraph"/>
-        <w:numPr>
-          <w:ilvl w:val="1"/>
-          <w:numId w:val="1"/>
-        </w:numPr>
-      </w:pPr>
-      <w:r>
-        <w:t>The system shall allow the user to delete a customer. - H</w:t>
-      </w:r>
-    </w:p>
-    <w:p>
-      <w:pPr>
-        <w:pStyle w:val="ListParagraph"/>
-        <w:numPr>
-          <w:ilvl w:val="1"/>
-          <w:numId w:val="1"/>
-        </w:numPr>
-      </w:pPr>
-      <w:r>
-        <w:t>The system shall allow the user to search a customer. - H</w:t>
-      </w:r>
-    </w:p>
-    <w:p>
-      <w:pPr>
-        <w:pStyle w:val="ListParagraph"/>
-        <w:numPr>
-          <w:ilvl w:val="0"/>
-          <w:numId w:val="1"/>
-        </w:numPr>
-      </w:pPr>
-      <w:r>
-        <w:t>The system shall generate an XML of company’s earnings. - L</w:t>
-      </w:r>
-    </w:p>
-    <w:p>
-      <w:pPr>
-        <w:pStyle w:val="ListParagraph"/>
-        <w:numPr>
-          <w:ilvl w:val="1"/>
-          <w:numId w:val="1"/>
-        </w:numPr>
-      </w:pPr>
-      <w:r>
-        <w:t>The system shall display yearly earnings. - L</w:t>
-      </w:r>
-    </w:p>
-    <w:p>
-      <w:pPr>
-        <w:pStyle w:val="ListParagraph"/>
-        <w:numPr>
-          <w:ilvl w:val="1"/>
-          <w:numId w:val="1"/>
-        </w:numPr>
-      </w:pPr>
-      <w:r>
-        <w:t>The system shall display quarterly earnings. - L</w:t>
-      </w:r>
-    </w:p>
-    <w:p>
-      <w:pPr>
-        <w:pStyle w:val="ListParagraph"/>
-        <w:numPr>
-          <w:ilvl w:val="1"/>
-          <w:numId w:val="1"/>
-        </w:numPr>
-      </w:pPr>
-      <w:r>
-        <w:t>The system shall display the difference between years. - L</w:t>
-      </w:r>
-    </w:p>
-    <w:p>
-      <w:pPr>
-        <w:pStyle w:val="ListParagraph"/>
-        <w:numPr>
-          <w:ilvl w:val="1"/>
-          <w:numId w:val="1"/>
-        </w:numPr>
-      </w:pPr>
-      <w:r>
-        <w:t>The system shall display the difference between quarters. - L</w:t>
-      </w:r>
-    </w:p>
-    <w:p>
-      <w:pPr>
-        <w:pStyle w:val="ListParagraph"/>
-        <w:numPr>
-          <w:ilvl w:val="0"/>
-          <w:numId w:val="1"/>
-        </w:numPr>
-      </w:pPr>
-      <w:r>
-        <w:t>The system shall allow the permission of users to be changed. – H-A</w:t>
-      </w:r>
-    </w:p>
-    <w:p>
-      <w:pPr>
-        <w:pStyle w:val="ListParagraph"/>
-        <w:numPr>
-          <w:ilvl w:val="1"/>
-          <w:numId w:val="1"/>
-        </w:numPr>
-      </w:pPr>
-      <w:r>
-        <w:t>The system shall allow the user to update another user’s permissions. - H</w:t>
-      </w:r>
-    </w:p>
-    <w:p>
-      <w:pPr>
-        <w:pStyle w:val="ListParagraph"/>
-        <w:numPr>
-          <w:ilvl w:val="1"/>
-          <w:numId w:val="1"/>
-        </w:numPr>
-      </w:pPr>
-      <w:r>
-        <w:t>The system shall restrict changes based on original user’s permissions. - H</w:t>
-      </w:r>
-    </w:p>
-    <w:p>
-      <w:pPr>
-        <w:pStyle w:val="ListParagraph"/>
-        <w:numPr>
-          <w:ilvl w:val="0"/>
-          <w:numId w:val="1"/>
-        </w:numPr>
-      </w:pPr>
-      <w:r>
-        <w:t>The system shall apply storewide coupons or sales. - M</w:t>
-      </w:r>
-    </w:p>
-    <w:p>
-      <w:pPr>
-        <w:pStyle w:val="ListParagraph"/>
-        <w:numPr>
-          <w:ilvl w:val="1"/>
-          <w:numId w:val="1"/>
-        </w:numPr>
-      </w:pPr>
-      <w:r>
-        <w:t>The system shall allow a sale to be applied to all products. - M</w:t>
-      </w:r>
-    </w:p>
-    <w:p>
-      <w:pPr>
-        <w:pStyle w:val="ListParagraph"/>
-        <w:numPr>
-          <w:ilvl w:val="1"/>
-          <w:numId w:val="1"/>
-        </w:numPr>
-      </w:pPr>
-      <w:r>
-        <w:t>The system shall allow a coupon to be applied to all products. - M</w:t>
-      </w:r>
-    </w:p>
-    <w:p>
-      <w:pPr>
-        <w:pStyle w:val="ListParagraph"/>
-        <w:numPr>
-          <w:ilvl w:val="1"/>
-          <w:numId w:val="1"/>
-        </w:numPr>
-      </w:pPr>
-      <w:r>
         <w:t>The system shall allow a sale to be applied to all items of brand X. - M</w:t>
       </w:r>
     </w:p>
@@ -1829,7 +2226,6 @@
         </w:numPr>
       </w:pPr>
       <w:r>
-        <w:lastRenderedPageBreak/>
         <w:t>The system shall store employee privileges. H-A</w:t>
       </w:r>
     </w:p>
@@ -2036,6 +2432,7 @@
       <w:bookmarkStart w:id="4" w:name="_Toc433557354"/>
       <w:bookmarkEnd w:id="4"/>
       <w:r>
+        <w:lastRenderedPageBreak/>
         <w:t>Platform</w:t>
       </w:r>
     </w:p>
@@ -2162,7 +2559,6 @@
       <w:bookmarkStart w:id="6" w:name="_Toc433557356"/>
       <w:bookmarkEnd w:id="6"/>
       <w:r>
-        <w:lastRenderedPageBreak/>
         <w:t>Communication</w:t>
       </w:r>
     </w:p>
@@ -2237,7 +2633,7 @@
 </file>
 
 <file path=word/endnotes.xml><?xml version="1.0" encoding="utf-8"?>
-<w:endnotes xmlns:wpc="http://schemas.microsoft.com/office/word/2010/wordprocessingCanvas" xmlns:cx="http://schemas.microsoft.com/office/drawing/2014/chartex" xmlns:cx1="http://schemas.microsoft.com/office/drawing/2015/9/8/chartex" xmlns:cx2="http://schemas.microsoft.com/office/drawing/2015/10/21/chartex" xmlns:mc="http://schemas.openxmlformats.org/markup-compatibility/2006" xmlns:o="urn:schemas-microsoft-com:office:office" xmlns:r="http://schemas.openxmlformats.org/officeDocument/2006/relationships" xmlns:m="http://schemas.openxmlformats.org/officeDocument/2006/math" xmlns:v="urn:schemas-microsoft-com:vml" xmlns:wp14="http://schemas.microsoft.com/office/word/2010/wordprocessingDrawing" xmlns:wp="http://schemas.openxmlformats.org/drawingml/2006/wordprocessingDrawing" xmlns:w10="urn:schemas-microsoft-com:office:word" xmlns:w="http://schemas.openxmlformats.org/wordprocessingml/2006/main" xmlns:w14="http://schemas.microsoft.com/office/word/2010/wordml" xmlns:w15="http://schemas.microsoft.com/office/word/2012/wordml" xmlns:w16se="http://schemas.microsoft.com/office/word/2015/wordml/symex" xmlns:wpg="http://schemas.microsoft.com/office/word/2010/wordprocessingGroup" xmlns:wpi="http://schemas.microsoft.com/office/word/2010/wordprocessingInk" xmlns:wne="http://schemas.microsoft.com/office/word/2006/wordml" xmlns:wps="http://schemas.microsoft.com/office/word/2010/wordprocessingShape" mc:Ignorable="w14 w15 w16se wp14">
+<w:endnotes xmlns:wpc="http://schemas.microsoft.com/office/word/2010/wordprocessingCanvas" xmlns:cx="http://schemas.microsoft.com/office/drawing/2014/chartex" xmlns:cx1="http://schemas.microsoft.com/office/drawing/2015/9/8/chartex" xmlns:mc="http://schemas.openxmlformats.org/markup-compatibility/2006" xmlns:o="urn:schemas-microsoft-com:office:office" xmlns:r="http://schemas.openxmlformats.org/officeDocument/2006/relationships" xmlns:m="http://schemas.openxmlformats.org/officeDocument/2006/math" xmlns:v="urn:schemas-microsoft-com:vml" xmlns:wp14="http://schemas.microsoft.com/office/word/2010/wordprocessingDrawing" xmlns:wp="http://schemas.openxmlformats.org/drawingml/2006/wordprocessingDrawing" xmlns:w10="urn:schemas-microsoft-com:office:word" xmlns:w="http://schemas.openxmlformats.org/wordprocessingml/2006/main" xmlns:w14="http://schemas.microsoft.com/office/word/2010/wordml" xmlns:w15="http://schemas.microsoft.com/office/word/2012/wordml" xmlns:w16se="http://schemas.microsoft.com/office/word/2015/wordml/symex" xmlns:wpg="http://schemas.microsoft.com/office/word/2010/wordprocessingGroup" xmlns:wpi="http://schemas.microsoft.com/office/word/2010/wordprocessingInk" xmlns:wne="http://schemas.microsoft.com/office/word/2006/wordml" xmlns:wps="http://schemas.microsoft.com/office/word/2010/wordprocessingShape" mc:Ignorable="w14 w15 w16se wp14">
   <w:endnote w:type="separator" w:id="-1">
     <w:p>
       <w:pPr>
@@ -2262,7 +2658,7 @@
 </file>
 
 <file path=word/footer1.xml><?xml version="1.0" encoding="utf-8"?>
-<w:ftr xmlns:wpc="http://schemas.microsoft.com/office/word/2010/wordprocessingCanvas" xmlns:cx="http://schemas.microsoft.com/office/drawing/2014/chartex" xmlns:cx1="http://schemas.microsoft.com/office/drawing/2015/9/8/chartex" xmlns:cx2="http://schemas.microsoft.com/office/drawing/2015/10/21/chartex" xmlns:mc="http://schemas.openxmlformats.org/markup-compatibility/2006" xmlns:o="urn:schemas-microsoft-com:office:office" xmlns:r="http://schemas.openxmlformats.org/officeDocument/2006/relationships" xmlns:m="http://schemas.openxmlformats.org/officeDocument/2006/math" xmlns:v="urn:schemas-microsoft-com:vml" xmlns:wp14="http://schemas.microsoft.com/office/word/2010/wordprocessingDrawing" xmlns:wp="http://schemas.openxmlformats.org/drawingml/2006/wordprocessingDrawing" xmlns:w10="urn:schemas-microsoft-com:office:word" xmlns:w="http://schemas.openxmlformats.org/wordprocessingml/2006/main" xmlns:w14="http://schemas.microsoft.com/office/word/2010/wordml" xmlns:w15="http://schemas.microsoft.com/office/word/2012/wordml" xmlns:w16se="http://schemas.microsoft.com/office/word/2015/wordml/symex" xmlns:wpg="http://schemas.microsoft.com/office/word/2010/wordprocessingGroup" xmlns:wpi="http://schemas.microsoft.com/office/word/2010/wordprocessingInk" xmlns:wne="http://schemas.microsoft.com/office/word/2006/wordml" xmlns:wps="http://schemas.microsoft.com/office/word/2010/wordprocessingShape" mc:Ignorable="w14 w15 w16se wp14">
+<w:ftr xmlns:wpc="http://schemas.microsoft.com/office/word/2010/wordprocessingCanvas" xmlns:cx="http://schemas.microsoft.com/office/drawing/2014/chartex" xmlns:cx1="http://schemas.microsoft.com/office/drawing/2015/9/8/chartex" xmlns:mc="http://schemas.openxmlformats.org/markup-compatibility/2006" xmlns:o="urn:schemas-microsoft-com:office:office" xmlns:r="http://schemas.openxmlformats.org/officeDocument/2006/relationships" xmlns:m="http://schemas.openxmlformats.org/officeDocument/2006/math" xmlns:v="urn:schemas-microsoft-com:vml" xmlns:wp14="http://schemas.microsoft.com/office/word/2010/wordprocessingDrawing" xmlns:wp="http://schemas.openxmlformats.org/drawingml/2006/wordprocessingDrawing" xmlns:w10="urn:schemas-microsoft-com:office:word" xmlns:w="http://schemas.openxmlformats.org/wordprocessingml/2006/main" xmlns:w14="http://schemas.microsoft.com/office/word/2010/wordml" xmlns:w15="http://schemas.microsoft.com/office/word/2012/wordml" xmlns:w16se="http://schemas.microsoft.com/office/word/2015/wordml/symex" xmlns:wpg="http://schemas.microsoft.com/office/word/2010/wordprocessingGroup" xmlns:wpi="http://schemas.microsoft.com/office/word/2010/wordprocessingInk" xmlns:wne="http://schemas.microsoft.com/office/word/2006/wordml" xmlns:wps="http://schemas.microsoft.com/office/word/2010/wordprocessingShape" mc:Ignorable="w14 w15 w16se wp14">
   <w:sdt>
     <w:sdtPr>
       <w:id w:val="1106997989"/>
@@ -2308,7 +2704,7 @@
 </file>
 
 <file path=word/footer2.xml><?xml version="1.0" encoding="utf-8"?>
-<w:ftr xmlns:wpc="http://schemas.microsoft.com/office/word/2010/wordprocessingCanvas" xmlns:cx="http://schemas.microsoft.com/office/drawing/2014/chartex" xmlns:cx1="http://schemas.microsoft.com/office/drawing/2015/9/8/chartex" xmlns:cx2="http://schemas.microsoft.com/office/drawing/2015/10/21/chartex" xmlns:mc="http://schemas.openxmlformats.org/markup-compatibility/2006" xmlns:o="urn:schemas-microsoft-com:office:office" xmlns:r="http://schemas.openxmlformats.org/officeDocument/2006/relationships" xmlns:m="http://schemas.openxmlformats.org/officeDocument/2006/math" xmlns:v="urn:schemas-microsoft-com:vml" xmlns:wp14="http://schemas.microsoft.com/office/word/2010/wordprocessingDrawing" xmlns:wp="http://schemas.openxmlformats.org/drawingml/2006/wordprocessingDrawing" xmlns:w10="urn:schemas-microsoft-com:office:word" xmlns:w="http://schemas.openxmlformats.org/wordprocessingml/2006/main" xmlns:w14="http://schemas.microsoft.com/office/word/2010/wordml" xmlns:w15="http://schemas.microsoft.com/office/word/2012/wordml" xmlns:w16se="http://schemas.microsoft.com/office/word/2015/wordml/symex" xmlns:wpg="http://schemas.microsoft.com/office/word/2010/wordprocessingGroup" xmlns:wpi="http://schemas.microsoft.com/office/word/2010/wordprocessingInk" xmlns:wne="http://schemas.microsoft.com/office/word/2006/wordml" xmlns:wps="http://schemas.microsoft.com/office/word/2010/wordprocessingShape" mc:Ignorable="w14 w15 w16se wp14">
+<w:ftr xmlns:wpc="http://schemas.microsoft.com/office/word/2010/wordprocessingCanvas" xmlns:cx="http://schemas.microsoft.com/office/drawing/2014/chartex" xmlns:cx1="http://schemas.microsoft.com/office/drawing/2015/9/8/chartex" xmlns:mc="http://schemas.openxmlformats.org/markup-compatibility/2006" xmlns:o="urn:schemas-microsoft-com:office:office" xmlns:r="http://schemas.openxmlformats.org/officeDocument/2006/relationships" xmlns:m="http://schemas.openxmlformats.org/officeDocument/2006/math" xmlns:v="urn:schemas-microsoft-com:vml" xmlns:wp14="http://schemas.microsoft.com/office/word/2010/wordprocessingDrawing" xmlns:wp="http://schemas.openxmlformats.org/drawingml/2006/wordprocessingDrawing" xmlns:w10="urn:schemas-microsoft-com:office:word" xmlns:w="http://schemas.openxmlformats.org/wordprocessingml/2006/main" xmlns:w14="http://schemas.microsoft.com/office/word/2010/wordml" xmlns:w15="http://schemas.microsoft.com/office/word/2012/wordml" xmlns:w16se="http://schemas.microsoft.com/office/word/2015/wordml/symex" xmlns:wpg="http://schemas.microsoft.com/office/word/2010/wordprocessingGroup" xmlns:wpi="http://schemas.microsoft.com/office/word/2010/wordprocessingInk" xmlns:wne="http://schemas.microsoft.com/office/word/2006/wordml" xmlns:wps="http://schemas.microsoft.com/office/word/2010/wordprocessingShape" mc:Ignorable="w14 w15 w16se wp14">
   <w:tbl>
     <w:tblPr>
       <w:tblW w:w="9359" w:type="dxa"/>
@@ -2366,7 +2762,7 @@
 </file>
 
 <file path=word/footnotes.xml><?xml version="1.0" encoding="utf-8"?>
-<w:footnotes xmlns:wpc="http://schemas.microsoft.com/office/word/2010/wordprocessingCanvas" xmlns:cx="http://schemas.microsoft.com/office/drawing/2014/chartex" xmlns:cx1="http://schemas.microsoft.com/office/drawing/2015/9/8/chartex" xmlns:cx2="http://schemas.microsoft.com/office/drawing/2015/10/21/chartex" xmlns:mc="http://schemas.openxmlformats.org/markup-compatibility/2006" xmlns:o="urn:schemas-microsoft-com:office:office" xmlns:r="http://schemas.openxmlformats.org/officeDocument/2006/relationships" xmlns:m="http://schemas.openxmlformats.org/officeDocument/2006/math" xmlns:v="urn:schemas-microsoft-com:vml" xmlns:wp14="http://schemas.microsoft.com/office/word/2010/wordprocessingDrawing" xmlns:wp="http://schemas.openxmlformats.org/drawingml/2006/wordprocessingDrawing" xmlns:w10="urn:schemas-microsoft-com:office:word" xmlns:w="http://schemas.openxmlformats.org/wordprocessingml/2006/main" xmlns:w14="http://schemas.microsoft.com/office/word/2010/wordml" xmlns:w15="http://schemas.microsoft.com/office/word/2012/wordml" xmlns:w16se="http://schemas.microsoft.com/office/word/2015/wordml/symex" xmlns:wpg="http://schemas.microsoft.com/office/word/2010/wordprocessingGroup" xmlns:wpi="http://schemas.microsoft.com/office/word/2010/wordprocessingInk" xmlns:wne="http://schemas.microsoft.com/office/word/2006/wordml" xmlns:wps="http://schemas.microsoft.com/office/word/2010/wordprocessingShape" mc:Ignorable="w14 w15 w16se wp14">
+<w:footnotes xmlns:wpc="http://schemas.microsoft.com/office/word/2010/wordprocessingCanvas" xmlns:cx="http://schemas.microsoft.com/office/drawing/2014/chartex" xmlns:cx1="http://schemas.microsoft.com/office/drawing/2015/9/8/chartex" xmlns:mc="http://schemas.openxmlformats.org/markup-compatibility/2006" xmlns:o="urn:schemas-microsoft-com:office:office" xmlns:r="http://schemas.openxmlformats.org/officeDocument/2006/relationships" xmlns:m="http://schemas.openxmlformats.org/officeDocument/2006/math" xmlns:v="urn:schemas-microsoft-com:vml" xmlns:wp14="http://schemas.microsoft.com/office/word/2010/wordprocessingDrawing" xmlns:wp="http://schemas.openxmlformats.org/drawingml/2006/wordprocessingDrawing" xmlns:w10="urn:schemas-microsoft-com:office:word" xmlns:w="http://schemas.openxmlformats.org/wordprocessingml/2006/main" xmlns:w14="http://schemas.microsoft.com/office/word/2010/wordml" xmlns:w15="http://schemas.microsoft.com/office/word/2012/wordml" xmlns:w16se="http://schemas.microsoft.com/office/word/2015/wordml/symex" xmlns:wpg="http://schemas.microsoft.com/office/word/2010/wordprocessingGroup" xmlns:wpi="http://schemas.microsoft.com/office/word/2010/wordprocessingInk" xmlns:wne="http://schemas.microsoft.com/office/word/2006/wordml" xmlns:wps="http://schemas.microsoft.com/office/word/2010/wordprocessingShape" mc:Ignorable="w14 w15 w16se wp14">
   <w:footnote w:type="separator" w:id="-1">
     <w:p>
       <w:pPr>
@@ -2391,7 +2787,7 @@
 </file>
 
 <file path=word/header1.xml><?xml version="1.0" encoding="utf-8"?>
-<w:hdr xmlns:wpc="http://schemas.microsoft.com/office/word/2010/wordprocessingCanvas" xmlns:cx="http://schemas.microsoft.com/office/drawing/2014/chartex" xmlns:cx1="http://schemas.microsoft.com/office/drawing/2015/9/8/chartex" xmlns:cx2="http://schemas.microsoft.com/office/drawing/2015/10/21/chartex" xmlns:mc="http://schemas.openxmlformats.org/markup-compatibility/2006" xmlns:o="urn:schemas-microsoft-com:office:office" xmlns:r="http://schemas.openxmlformats.org/officeDocument/2006/relationships" xmlns:m="http://schemas.openxmlformats.org/officeDocument/2006/math" xmlns:v="urn:schemas-microsoft-com:vml" xmlns:wp14="http://schemas.microsoft.com/office/word/2010/wordprocessingDrawing" xmlns:wp="http://schemas.openxmlformats.org/drawingml/2006/wordprocessingDrawing" xmlns:w10="urn:schemas-microsoft-com:office:word" xmlns:w="http://schemas.openxmlformats.org/wordprocessingml/2006/main" xmlns:w14="http://schemas.microsoft.com/office/word/2010/wordml" xmlns:w15="http://schemas.microsoft.com/office/word/2012/wordml" xmlns:w16se="http://schemas.microsoft.com/office/word/2015/wordml/symex" xmlns:wpg="http://schemas.microsoft.com/office/word/2010/wordprocessingGroup" xmlns:wpi="http://schemas.microsoft.com/office/word/2010/wordprocessingInk" xmlns:wne="http://schemas.microsoft.com/office/word/2006/wordml" xmlns:wps="http://schemas.microsoft.com/office/word/2010/wordprocessingShape" mc:Ignorable="w14 w15 w16se wp14">
+<w:hdr xmlns:wpc="http://schemas.microsoft.com/office/word/2010/wordprocessingCanvas" xmlns:cx="http://schemas.microsoft.com/office/drawing/2014/chartex" xmlns:cx1="http://schemas.microsoft.com/office/drawing/2015/9/8/chartex" xmlns:mc="http://schemas.openxmlformats.org/markup-compatibility/2006" xmlns:o="urn:schemas-microsoft-com:office:office" xmlns:r="http://schemas.openxmlformats.org/officeDocument/2006/relationships" xmlns:m="http://schemas.openxmlformats.org/officeDocument/2006/math" xmlns:v="urn:schemas-microsoft-com:vml" xmlns:wp14="http://schemas.microsoft.com/office/word/2010/wordprocessingDrawing" xmlns:wp="http://schemas.openxmlformats.org/drawingml/2006/wordprocessingDrawing" xmlns:w10="urn:schemas-microsoft-com:office:word" xmlns:w="http://schemas.openxmlformats.org/wordprocessingml/2006/main" xmlns:w14="http://schemas.microsoft.com/office/word/2010/wordml" xmlns:w15="http://schemas.microsoft.com/office/word/2012/wordml" xmlns:w16se="http://schemas.microsoft.com/office/word/2015/wordml/symex" xmlns:wpg="http://schemas.microsoft.com/office/word/2010/wordprocessingGroup" xmlns:wpi="http://schemas.microsoft.com/office/word/2010/wordprocessingInk" xmlns:wne="http://schemas.microsoft.com/office/word/2006/wordml" xmlns:wps="http://schemas.microsoft.com/office/word/2010/wordprocessingShape" mc:Ignorable="w14 w15 w16se wp14">
   <w:tbl>
     <w:tblPr>
       <w:tblW w:w="9359" w:type="dxa"/>
@@ -2449,7 +2845,7 @@
 </file>
 
 <file path=word/header2.xml><?xml version="1.0" encoding="utf-8"?>
-<w:hdr xmlns:wpc="http://schemas.microsoft.com/office/word/2010/wordprocessingCanvas" xmlns:cx="http://schemas.microsoft.com/office/drawing/2014/chartex" xmlns:cx1="http://schemas.microsoft.com/office/drawing/2015/9/8/chartex" xmlns:cx2="http://schemas.microsoft.com/office/drawing/2015/10/21/chartex" xmlns:mc="http://schemas.openxmlformats.org/markup-compatibility/2006" xmlns:o="urn:schemas-microsoft-com:office:office" xmlns:r="http://schemas.openxmlformats.org/officeDocument/2006/relationships" xmlns:m="http://schemas.openxmlformats.org/officeDocument/2006/math" xmlns:v="urn:schemas-microsoft-com:vml" xmlns:wp14="http://schemas.microsoft.com/office/word/2010/wordprocessingDrawing" xmlns:wp="http://schemas.openxmlformats.org/drawingml/2006/wordprocessingDrawing" xmlns:w10="urn:schemas-microsoft-com:office:word" xmlns:w="http://schemas.openxmlformats.org/wordprocessingml/2006/main" xmlns:w14="http://schemas.microsoft.com/office/word/2010/wordml" xmlns:w15="http://schemas.microsoft.com/office/word/2012/wordml" xmlns:w16se="http://schemas.microsoft.com/office/word/2015/wordml/symex" xmlns:wpg="http://schemas.microsoft.com/office/word/2010/wordprocessingGroup" xmlns:wpi="http://schemas.microsoft.com/office/word/2010/wordprocessingInk" xmlns:wne="http://schemas.microsoft.com/office/word/2006/wordml" xmlns:wps="http://schemas.microsoft.com/office/word/2010/wordprocessingShape" mc:Ignorable="w14 w15 w16se wp14">
+<w:hdr xmlns:wpc="http://schemas.microsoft.com/office/word/2010/wordprocessingCanvas" xmlns:cx="http://schemas.microsoft.com/office/drawing/2014/chartex" xmlns:cx1="http://schemas.microsoft.com/office/drawing/2015/9/8/chartex" xmlns:mc="http://schemas.openxmlformats.org/markup-compatibility/2006" xmlns:o="urn:schemas-microsoft-com:office:office" xmlns:r="http://schemas.openxmlformats.org/officeDocument/2006/relationships" xmlns:m="http://schemas.openxmlformats.org/officeDocument/2006/math" xmlns:v="urn:schemas-microsoft-com:vml" xmlns:wp14="http://schemas.microsoft.com/office/word/2010/wordprocessingDrawing" xmlns:wp="http://schemas.openxmlformats.org/drawingml/2006/wordprocessingDrawing" xmlns:w10="urn:schemas-microsoft-com:office:word" xmlns:w="http://schemas.openxmlformats.org/wordprocessingml/2006/main" xmlns:w14="http://schemas.microsoft.com/office/word/2010/wordml" xmlns:w15="http://schemas.microsoft.com/office/word/2012/wordml" xmlns:w16se="http://schemas.microsoft.com/office/word/2015/wordml/symex" xmlns:wpg="http://schemas.microsoft.com/office/word/2010/wordprocessingGroup" xmlns:wpi="http://schemas.microsoft.com/office/word/2010/wordprocessingInk" xmlns:wne="http://schemas.microsoft.com/office/word/2006/wordml" xmlns:wps="http://schemas.microsoft.com/office/word/2010/wordprocessingShape" mc:Ignorable="w14 w15 w16se wp14">
   <w:tbl>
     <w:tblPr>
       <w:tblW w:w="9359" w:type="dxa"/>
@@ -2507,7 +2903,7 @@
 </file>
 
 <file path=word/numbering.xml><?xml version="1.0" encoding="utf-8"?>
-<w:numbering xmlns:wpc="http://schemas.microsoft.com/office/word/2010/wordprocessingCanvas" xmlns:cx="http://schemas.microsoft.com/office/drawing/2014/chartex" xmlns:cx1="http://schemas.microsoft.com/office/drawing/2015/9/8/chartex" xmlns:cx2="http://schemas.microsoft.com/office/drawing/2015/10/21/chartex" xmlns:mc="http://schemas.openxmlformats.org/markup-compatibility/2006" xmlns:o="urn:schemas-microsoft-com:office:office" xmlns:r="http://schemas.openxmlformats.org/officeDocument/2006/relationships" xmlns:m="http://schemas.openxmlformats.org/officeDocument/2006/math" xmlns:v="urn:schemas-microsoft-com:vml" xmlns:wp14="http://schemas.microsoft.com/office/word/2010/wordprocessingDrawing" xmlns:wp="http://schemas.openxmlformats.org/drawingml/2006/wordprocessingDrawing" xmlns:w10="urn:schemas-microsoft-com:office:word" xmlns:w="http://schemas.openxmlformats.org/wordprocessingml/2006/main" xmlns:w14="http://schemas.microsoft.com/office/word/2010/wordml" xmlns:w15="http://schemas.microsoft.com/office/word/2012/wordml" xmlns:w16se="http://schemas.microsoft.com/office/word/2015/wordml/symex" xmlns:wpg="http://schemas.microsoft.com/office/word/2010/wordprocessingGroup" xmlns:wpi="http://schemas.microsoft.com/office/word/2010/wordprocessingInk" xmlns:wne="http://schemas.microsoft.com/office/word/2006/wordml" xmlns:wps="http://schemas.microsoft.com/office/word/2010/wordprocessingShape" mc:Ignorable="w14 w15 w16se wp14">
+<w:numbering xmlns:wpc="http://schemas.microsoft.com/office/word/2010/wordprocessingCanvas" xmlns:cx="http://schemas.microsoft.com/office/drawing/2014/chartex" xmlns:cx1="http://schemas.microsoft.com/office/drawing/2015/9/8/chartex" xmlns:mc="http://schemas.openxmlformats.org/markup-compatibility/2006" xmlns:o="urn:schemas-microsoft-com:office:office" xmlns:r="http://schemas.openxmlformats.org/officeDocument/2006/relationships" xmlns:m="http://schemas.openxmlformats.org/officeDocument/2006/math" xmlns:v="urn:schemas-microsoft-com:vml" xmlns:wp14="http://schemas.microsoft.com/office/word/2010/wordprocessingDrawing" xmlns:wp="http://schemas.openxmlformats.org/drawingml/2006/wordprocessingDrawing" xmlns:w10="urn:schemas-microsoft-com:office:word" xmlns:w="http://schemas.openxmlformats.org/wordprocessingml/2006/main" xmlns:w14="http://schemas.microsoft.com/office/word/2010/wordml" xmlns:w15="http://schemas.microsoft.com/office/word/2012/wordml" xmlns:w16se="http://schemas.microsoft.com/office/word/2015/wordml/symex" xmlns:wpg="http://schemas.microsoft.com/office/word/2010/wordprocessingGroup" xmlns:wpi="http://schemas.microsoft.com/office/word/2010/wordprocessingInk" xmlns:wne="http://schemas.microsoft.com/office/word/2006/wordml" xmlns:wps="http://schemas.microsoft.com/office/word/2010/wordprocessingShape" mc:Ignorable="w14 w15 w16se wp14">
   <w:abstractNum w:abstractNumId="0" w15:restartNumberingAfterBreak="0">
     <w:nsid w:val="24922B4F"/>
     <w:multiLevelType w:val="multilevel"/>
@@ -2857,7 +3253,7 @@
       </w:pPr>
     </w:pPrDefault>
   </w:docDefaults>
-  <w:latentStyles w:defLockedState="0" w:defUIPriority="99" w:defSemiHidden="0" w:defUnhideWhenUsed="0" w:defQFormat="0" w:count="372">
+  <w:latentStyles w:defLockedState="0" w:defUIPriority="99" w:defSemiHidden="0" w:defUnhideWhenUsed="0" w:defQFormat="0" w:count="371">
     <w:lsdException w:name="Normal" w:uiPriority="0" w:qFormat="1"/>
     <w:lsdException w:name="heading 1" w:uiPriority="9" w:qFormat="1"/>
     <w:lsdException w:name="heading 2" w:semiHidden="1" w:uiPriority="9" w:unhideWhenUsed="1" w:qFormat="1"/>
@@ -2963,6 +3359,7 @@
     <w:lsdException w:name="HTML Sample" w:semiHidden="1" w:unhideWhenUsed="1"/>
     <w:lsdException w:name="HTML Typewriter" w:semiHidden="1" w:unhideWhenUsed="1"/>
     <w:lsdException w:name="HTML Variable" w:semiHidden="1" w:unhideWhenUsed="1"/>
+    <w:lsdException w:name="Normal Table" w:semiHidden="1" w:unhideWhenUsed="1"/>
     <w:lsdException w:name="annotation subject" w:semiHidden="1" w:unhideWhenUsed="1"/>
     <w:lsdException w:name="No List" w:semiHidden="1" w:unhideWhenUsed="1"/>
     <w:lsdException w:name="Outline List 1" w:semiHidden="1" w:unhideWhenUsed="1"/>
@@ -3009,8 +3406,10 @@
     <w:lsdException w:name="Table Subtle 2" w:semiHidden="1" w:unhideWhenUsed="1"/>
     <w:lsdException w:name="Table Web 1" w:semiHidden="1" w:unhideWhenUsed="1"/>
     <w:lsdException w:name="Table Web 2" w:semiHidden="1" w:unhideWhenUsed="1"/>
+    <w:lsdException w:name="Table Web 3" w:semiHidden="1" w:unhideWhenUsed="1"/>
     <w:lsdException w:name="Balloon Text" w:semiHidden="1" w:unhideWhenUsed="1"/>
     <w:lsdException w:name="Table Grid" w:uiPriority="59"/>
+    <w:lsdException w:name="Table Theme" w:semiHidden="1" w:unhideWhenUsed="1"/>
     <w:lsdException w:name="Placeholder Text" w:semiHidden="1"/>
     <w:lsdException w:name="No Spacing" w:uiPriority="1" w:qFormat="1"/>
     <w:lsdException w:name="Light Shading" w:uiPriority="60"/>
@@ -3226,7 +3625,6 @@
     <w:lsdException w:name="List Table 5 Dark Accent 6" w:uiPriority="50"/>
     <w:lsdException w:name="List Table 6 Colorful Accent 6" w:uiPriority="51"/>
     <w:lsdException w:name="List Table 7 Colorful Accent 6" w:uiPriority="52"/>
-    <w:lsdException w:name="Mention" w:semiHidden="1" w:unhideWhenUsed="1"/>
   </w:latentStyles>
   <w:style w:type="paragraph" w:default="1" w:styleId="Normal">
     <w:name w:val="Normal"/>

</xml_diff>

<commit_message>
Final update on use cases and Req doc.
</commit_message>
<xml_diff>
--- a/Documentation/SnapPOSReq_Final.docx
+++ b/Documentation/SnapPOSReq_Final.docx
@@ -1402,47 +1402,630 @@
           <w:numId w:val="1"/>
         </w:numPr>
       </w:pPr>
+      <w:r>
+        <w:t>The system shall allow the entering of individual products.</w:t>
+      </w:r>
+    </w:p>
+    <w:p>
+      <w:pPr>
+        <w:pStyle w:val="ListParagraph"/>
+        <w:numPr>
+          <w:ilvl w:val="1"/>
+          <w:numId w:val="1"/>
+        </w:numPr>
+      </w:pPr>
+      <w:r>
+        <w:t>The system shall allow the user to update the stock. – H</w:t>
+      </w:r>
+    </w:p>
+    <w:p>
+      <w:pPr>
+        <w:pStyle w:val="ListParagraph"/>
+        <w:numPr>
+          <w:ilvl w:val="1"/>
+          <w:numId w:val="1"/>
+        </w:numPr>
+      </w:pPr>
+      <w:r>
+        <w:t>The system shall allow the user to set an expiration date. – M</w:t>
+      </w:r>
+    </w:p>
+    <w:p>
+      <w:pPr>
+        <w:pStyle w:val="ListParagraph"/>
+        <w:numPr>
+          <w:ilvl w:val="1"/>
+          <w:numId w:val="1"/>
+        </w:numPr>
+      </w:pPr>
+      <w:r>
+        <w:t>The system shall allow the user to flag an item. – L</w:t>
+      </w:r>
+    </w:p>
+    <w:p>
+      <w:pPr>
+        <w:pStyle w:val="ListParagraph"/>
+        <w:numPr>
+          <w:ilvl w:val="0"/>
+          <w:numId w:val="1"/>
+        </w:numPr>
+      </w:pPr>
+      <w:r>
+        <w:t>The system shall allow the entering of employees.</w:t>
+      </w:r>
+    </w:p>
+    <w:p>
+      <w:pPr>
+        <w:pStyle w:val="ListParagraph"/>
+        <w:numPr>
+          <w:ilvl w:val="1"/>
+          <w:numId w:val="1"/>
+        </w:numPr>
+      </w:pPr>
+      <w:r>
+        <w:t>The system shall allow the user to add an employee. – H</w:t>
+      </w:r>
+    </w:p>
+    <w:p>
+      <w:pPr>
+        <w:pStyle w:val="ListParagraph"/>
+        <w:numPr>
+          <w:ilvl w:val="1"/>
+          <w:numId w:val="1"/>
+        </w:numPr>
+      </w:pPr>
+      <w:r>
+        <w:t>The system shall allow the user to remove an employee. - H</w:t>
+      </w:r>
+    </w:p>
+    <w:p>
+      <w:pPr>
+        <w:pStyle w:val="ListParagraph"/>
+        <w:numPr>
+          <w:ilvl w:val="1"/>
+          <w:numId w:val="1"/>
+        </w:numPr>
+      </w:pPr>
+      <w:r>
+        <w:t>The system shall allow the user to search an employee. - H</w:t>
+      </w:r>
+    </w:p>
+    <w:p>
+      <w:pPr>
+        <w:pStyle w:val="ListParagraph"/>
+        <w:numPr>
+          <w:ilvl w:val="0"/>
+          <w:numId w:val="1"/>
+        </w:numPr>
+      </w:pPr>
+      <w:r>
+        <w:t>The system shall allow the entering of customers.</w:t>
+      </w:r>
+    </w:p>
+    <w:p>
+      <w:pPr>
+        <w:pStyle w:val="ListParagraph"/>
+        <w:numPr>
+          <w:ilvl w:val="1"/>
+          <w:numId w:val="1"/>
+        </w:numPr>
+      </w:pPr>
+      <w:r>
+        <w:t>The system shall allow the user to add a customer. - H</w:t>
+      </w:r>
+    </w:p>
+    <w:p>
+      <w:pPr>
+        <w:pStyle w:val="ListParagraph"/>
+        <w:numPr>
+          <w:ilvl w:val="1"/>
+          <w:numId w:val="1"/>
+        </w:numPr>
+      </w:pPr>
+      <w:r>
+        <w:t>The system shall allow the user to delete a customer. - H</w:t>
+      </w:r>
+    </w:p>
+    <w:p>
+      <w:pPr>
+        <w:pStyle w:val="ListParagraph"/>
+        <w:numPr>
+          <w:ilvl w:val="1"/>
+          <w:numId w:val="1"/>
+        </w:numPr>
+      </w:pPr>
+      <w:r>
+        <w:t>The system shall allow the user to search a customer. - H</w:t>
+      </w:r>
+    </w:p>
+    <w:p>
+      <w:pPr>
+        <w:pStyle w:val="ListParagraph"/>
+        <w:numPr>
+          <w:ilvl w:val="0"/>
+          <w:numId w:val="1"/>
+        </w:numPr>
+      </w:pPr>
+      <w:r>
+        <w:t>The system shall generate an XML of company’s earnings. - L</w:t>
+      </w:r>
+    </w:p>
+    <w:p>
+      <w:pPr>
+        <w:pStyle w:val="ListParagraph"/>
+        <w:numPr>
+          <w:ilvl w:val="1"/>
+          <w:numId w:val="1"/>
+        </w:numPr>
+      </w:pPr>
+      <w:r>
+        <w:t>The system shall display yearly earnings. - L</w:t>
+      </w:r>
+    </w:p>
+    <w:p>
+      <w:pPr>
+        <w:pStyle w:val="ListParagraph"/>
+        <w:numPr>
+          <w:ilvl w:val="1"/>
+          <w:numId w:val="1"/>
+        </w:numPr>
+      </w:pPr>
+      <w:r>
+        <w:t>The system shall display quarterly earnings. - L</w:t>
+      </w:r>
+    </w:p>
+    <w:p>
+      <w:pPr>
+        <w:pStyle w:val="ListParagraph"/>
+        <w:numPr>
+          <w:ilvl w:val="1"/>
+          <w:numId w:val="1"/>
+        </w:numPr>
+      </w:pPr>
+      <w:r>
+        <w:t>The system shall display the difference between years. - L</w:t>
+      </w:r>
+    </w:p>
+    <w:p>
+      <w:pPr>
+        <w:pStyle w:val="ListParagraph"/>
+        <w:numPr>
+          <w:ilvl w:val="1"/>
+          <w:numId w:val="1"/>
+        </w:numPr>
+      </w:pPr>
+      <w:r>
+        <w:t>The system shall display the difference between quarters. - L</w:t>
+      </w:r>
+    </w:p>
+    <w:p>
+      <w:pPr>
+        <w:pStyle w:val="ListParagraph"/>
+        <w:numPr>
+          <w:ilvl w:val="0"/>
+          <w:numId w:val="1"/>
+        </w:numPr>
+      </w:pPr>
+      <w:r>
+        <w:t>The system shall allow the permission of users to be changed. – H-A</w:t>
+      </w:r>
+    </w:p>
+    <w:p>
+      <w:pPr>
+        <w:pStyle w:val="ListParagraph"/>
+        <w:numPr>
+          <w:ilvl w:val="1"/>
+          <w:numId w:val="1"/>
+        </w:numPr>
+      </w:pPr>
+      <w:r>
+        <w:t>The system shall allow the user to update another user’s permissions. - H</w:t>
+      </w:r>
+    </w:p>
+    <w:p>
+      <w:pPr>
+        <w:pStyle w:val="ListParagraph"/>
+        <w:numPr>
+          <w:ilvl w:val="1"/>
+          <w:numId w:val="1"/>
+        </w:numPr>
+      </w:pPr>
+      <w:r>
+        <w:t>The system shall restrict changes based on original user’s permissions. - H</w:t>
+      </w:r>
+    </w:p>
+    <w:p>
+      <w:pPr>
+        <w:pStyle w:val="ListParagraph"/>
+        <w:numPr>
+          <w:ilvl w:val="0"/>
+          <w:numId w:val="1"/>
+        </w:numPr>
+      </w:pPr>
+      <w:r>
+        <w:t>The system shall apply storewide coupons or sales. - M</w:t>
+      </w:r>
+    </w:p>
+    <w:p>
+      <w:pPr>
+        <w:pStyle w:val="ListParagraph"/>
+        <w:numPr>
+          <w:ilvl w:val="1"/>
+          <w:numId w:val="1"/>
+        </w:numPr>
+      </w:pPr>
+      <w:r>
+        <w:t>The system shall allow a sale to be applied to all products. - M</w:t>
+      </w:r>
+    </w:p>
+    <w:p>
+      <w:pPr>
+        <w:pStyle w:val="ListParagraph"/>
+        <w:numPr>
+          <w:ilvl w:val="1"/>
+          <w:numId w:val="1"/>
+        </w:numPr>
+      </w:pPr>
+      <w:r>
+        <w:t>The system shall allow a coupon to be applied to all products. - M</w:t>
+      </w:r>
+    </w:p>
+    <w:p>
+      <w:pPr>
+        <w:pStyle w:val="ListParagraph"/>
+        <w:numPr>
+          <w:ilvl w:val="1"/>
+          <w:numId w:val="1"/>
+        </w:numPr>
+      </w:pPr>
+      <w:r>
+        <w:t>The system shall allow a sale to be applied to all items of brand X. - M</w:t>
+      </w:r>
+    </w:p>
+    <w:p>
+      <w:pPr>
+        <w:pStyle w:val="ListParagraph"/>
+        <w:numPr>
+          <w:ilvl w:val="1"/>
+          <w:numId w:val="1"/>
+        </w:numPr>
+      </w:pPr>
+      <w:r>
+        <w:t>The system shall allow a coupon to be applied to all items of brand X. - M</w:t>
+      </w:r>
+    </w:p>
+    <w:p>
+      <w:pPr>
+        <w:pStyle w:val="ListParagraph"/>
+        <w:numPr>
+          <w:ilvl w:val="1"/>
+          <w:numId w:val="1"/>
+        </w:numPr>
+      </w:pPr>
+      <w:r>
+        <w:t>The system shall allow a sale to be applied to all items of category X. - M</w:t>
+      </w:r>
+    </w:p>
+    <w:p>
+      <w:pPr>
+        <w:pStyle w:val="ListParagraph"/>
+        <w:numPr>
+          <w:ilvl w:val="1"/>
+          <w:numId w:val="1"/>
+        </w:numPr>
+      </w:pPr>
+      <w:r>
+        <w:t>The system shall allow a coupon to be applied to all items of category X. - M</w:t>
+      </w:r>
+    </w:p>
+    <w:p>
+      <w:pPr>
+        <w:pStyle w:val="ListParagraph"/>
+        <w:numPr>
+          <w:ilvl w:val="0"/>
+          <w:numId w:val="1"/>
+        </w:numPr>
+      </w:pPr>
+      <w:r>
+        <w:t>The system shall display product statistics. - L</w:t>
+      </w:r>
+    </w:p>
+    <w:p>
+      <w:pPr>
+        <w:pStyle w:val="ListParagraph"/>
+        <w:numPr>
+          <w:ilvl w:val="1"/>
+          <w:numId w:val="1"/>
+        </w:numPr>
+      </w:pPr>
+      <w:r>
+        <w:t>The system shall display products that are expiring before selling. - L</w:t>
+      </w:r>
+    </w:p>
+    <w:p>
+      <w:pPr>
+        <w:pStyle w:val="ListParagraph"/>
+        <w:numPr>
+          <w:ilvl w:val="1"/>
+          <w:numId w:val="1"/>
+        </w:numPr>
+      </w:pPr>
+      <w:r>
+        <w:t>The system shall display products the frequently go out of stock. - L</w:t>
+      </w:r>
+    </w:p>
+    <w:p>
+      <w:pPr>
+        <w:pStyle w:val="ListParagraph"/>
+        <w:numPr>
+          <w:ilvl w:val="1"/>
+          <w:numId w:val="1"/>
+        </w:numPr>
+      </w:pPr>
+      <w:r>
+        <w:t>The system shall display products that have little movement. - L</w:t>
+      </w:r>
+    </w:p>
+    <w:p>
+      <w:pPr>
+        <w:pStyle w:val="ListParagraph"/>
+        <w:numPr>
+          <w:ilvl w:val="1"/>
+          <w:numId w:val="1"/>
+        </w:numPr>
+      </w:pPr>
+      <w:r>
+        <w:t xml:space="preserve">The system shall display products with a large amount of movement. </w:t>
+      </w:r>
+      <w:r>
+        <w:t>–</w:t>
+      </w:r>
+      <w:r>
+        <w:t xml:space="preserve"> L</w:t>
+      </w:r>
+    </w:p>
+    <w:p>
+      <w:pPr>
+        <w:pStyle w:val="ListParagraph"/>
+        <w:numPr>
+          <w:ilvl w:val="0"/>
+          <w:numId w:val="1"/>
+        </w:numPr>
+      </w:pPr>
+      <w:r>
+        <w:t>The system shall log user actions.</w:t>
+      </w:r>
+    </w:p>
+    <w:p>
+      <w:pPr>
+        <w:pStyle w:val="ListParagraph"/>
+        <w:numPr>
+          <w:ilvl w:val="1"/>
+          <w:numId w:val="1"/>
+        </w:numPr>
+      </w:pPr>
+      <w:r>
+        <w:t>The system shall store a log of all register activity. – L</w:t>
+      </w:r>
+    </w:p>
+    <w:p>
+      <w:pPr>
+        <w:pStyle w:val="ListParagraph"/>
+        <w:numPr>
+          <w:ilvl w:val="1"/>
+          <w:numId w:val="1"/>
+        </w:numPr>
+      </w:pPr>
+      <w:r>
+        <w:t>The system shall store a log of all admin activity. -L</w:t>
+      </w:r>
+    </w:p>
+    <w:p>
+      <w:pPr>
+        <w:pStyle w:val="ListParagraph"/>
+        <w:numPr>
+          <w:ilvl w:val="1"/>
+          <w:numId w:val="1"/>
+        </w:numPr>
+      </w:pPr>
+      <w:r>
+        <w:t>The system shall display a log of all register activity – L</w:t>
+      </w:r>
+    </w:p>
+    <w:p>
+      <w:pPr>
+        <w:pStyle w:val="ListParagraph"/>
+        <w:numPr>
+          <w:ilvl w:val="1"/>
+          <w:numId w:val="1"/>
+        </w:numPr>
+      </w:pPr>
+      <w:r>
+        <w:t xml:space="preserve">The system shall display a log of all admin activity </w:t>
+      </w:r>
+      <w:r>
+        <w:t>–</w:t>
+      </w:r>
+      <w:r>
+        <w:t xml:space="preserve"> L</w:t>
+      </w:r>
+    </w:p>
+    <w:p>
+      <w:pPr>
+        <w:pStyle w:val="ListParagraph"/>
+        <w:numPr>
+          <w:ilvl w:val="0"/>
+          <w:numId w:val="1"/>
+        </w:numPr>
+      </w:pPr>
+      <w:r>
+        <w:t xml:space="preserve">The system shall allow the user to </w:t>
+      </w:r>
+      <w:r>
+        <w:t>remove</w:t>
+      </w:r>
+      <w:r>
+        <w:t xml:space="preserve"> product types. – H</w:t>
+      </w:r>
+    </w:p>
+    <w:p>
+      <w:pPr>
+        <w:pStyle w:val="ListParagraph"/>
+        <w:numPr>
+          <w:ilvl w:val="1"/>
+          <w:numId w:val="1"/>
+        </w:numPr>
+      </w:pPr>
+      <w:r>
+        <w:t xml:space="preserve">The system shall allow the user to </w:t>
+      </w:r>
+      <w:r>
+        <w:t>remove</w:t>
+      </w:r>
+      <w:r>
+        <w:t xml:space="preserve"> a product </w:t>
+      </w:r>
+      <w:r>
+        <w:t>from inventory</w:t>
+      </w:r>
+      <w:r>
+        <w:t xml:space="preserve">. </w:t>
+      </w:r>
+      <w:r>
+        <w:t>–</w:t>
+      </w:r>
+      <w:r>
+        <w:t xml:space="preserve"> H</w:t>
+      </w:r>
+    </w:p>
+    <w:p>
+      <w:pPr>
+        <w:pStyle w:val="ListParagraph"/>
+        <w:numPr>
+          <w:ilvl w:val="0"/>
+          <w:numId w:val="1"/>
+        </w:numPr>
+      </w:pPr>
+      <w:r>
+        <w:t xml:space="preserve">The system shall allow the user to </w:t>
+      </w:r>
+      <w:r>
+        <w:t>change</w:t>
+      </w:r>
+      <w:r>
+        <w:t xml:space="preserve"> product types. – H</w:t>
+      </w:r>
+    </w:p>
+    <w:p>
+      <w:pPr>
+        <w:pStyle w:val="ListParagraph"/>
+        <w:numPr>
+          <w:ilvl w:val="1"/>
+          <w:numId w:val="1"/>
+        </w:numPr>
+      </w:pPr>
+      <w:r>
+        <w:lastRenderedPageBreak/>
+        <w:t xml:space="preserve">The system shall allow the user to </w:t>
+      </w:r>
+      <w:r>
+        <w:t>change</w:t>
+      </w:r>
+      <w:r>
+        <w:t xml:space="preserve"> a product type name. - H</w:t>
+      </w:r>
+    </w:p>
+    <w:p>
+      <w:pPr>
+        <w:pStyle w:val="ListParagraph"/>
+        <w:numPr>
+          <w:ilvl w:val="1"/>
+          <w:numId w:val="1"/>
+        </w:numPr>
+      </w:pPr>
+      <w:r>
+        <w:t xml:space="preserve">The system shall allow the user to </w:t>
+      </w:r>
+      <w:r>
+        <w:t>change</w:t>
+      </w:r>
+      <w:r>
+        <w:t xml:space="preserve"> a product type </w:t>
+      </w:r>
+      <w:r>
+        <w:t>barcode</w:t>
+      </w:r>
+      <w:r>
+        <w:t>. – L</w:t>
+      </w:r>
+    </w:p>
+    <w:p>
+      <w:pPr>
+        <w:pStyle w:val="ListParagraph"/>
+        <w:numPr>
+          <w:ilvl w:val="1"/>
+          <w:numId w:val="1"/>
+        </w:numPr>
+      </w:pPr>
+      <w:r>
+        <w:t xml:space="preserve">The system shall allow the user to </w:t>
+      </w:r>
+      <w:r>
+        <w:t>change</w:t>
+      </w:r>
+      <w:r>
+        <w:t xml:space="preserve"> a product type </w:t>
+      </w:r>
+      <w:r>
+        <w:t>quantity</w:t>
+      </w:r>
+      <w:r>
+        <w:t>. - H</w:t>
+      </w:r>
+    </w:p>
+    <w:p>
+      <w:pPr>
+        <w:pStyle w:val="ListParagraph"/>
+        <w:numPr>
+          <w:ilvl w:val="1"/>
+          <w:numId w:val="1"/>
+        </w:numPr>
+      </w:pPr>
+      <w:r>
+        <w:t xml:space="preserve">The system shall allow the user to </w:t>
+      </w:r>
+      <w:r>
+        <w:t>change</w:t>
+      </w:r>
+      <w:r>
+        <w:t xml:space="preserve"> a product type cost. - H</w:t>
+      </w:r>
+    </w:p>
+    <w:p>
+      <w:pPr>
+        <w:pStyle w:val="ListParagraph"/>
+        <w:numPr>
+          <w:ilvl w:val="1"/>
+          <w:numId w:val="1"/>
+        </w:numPr>
+      </w:pPr>
+      <w:r>
+        <w:t xml:space="preserve">The system shall allow the user to </w:t>
+      </w:r>
+      <w:r>
+        <w:t>change</w:t>
+      </w:r>
+      <w:r>
+        <w:t xml:space="preserve"> a product</w:t>
+      </w:r>
+      <w:r>
+        <w:t xml:space="preserve"> weight.</w:t>
+      </w:r>
+      <w:r>
+        <w:t xml:space="preserve"> – L</w:t>
+      </w:r>
       <w:bookmarkStart w:id="2" w:name="_GoBack"/>
       <w:bookmarkEnd w:id="2"/>
-      <w:r>
-        <w:t>The system shall allow the entering of individual products.</w:t>
-      </w:r>
-    </w:p>
-    <w:p>
-      <w:pPr>
-        <w:pStyle w:val="ListParagraph"/>
-        <w:numPr>
-          <w:ilvl w:val="1"/>
-          <w:numId w:val="1"/>
-        </w:numPr>
-      </w:pPr>
-      <w:r>
-        <w:t>The system shall allow the user to update the stock. – H</w:t>
-      </w:r>
-    </w:p>
-    <w:p>
-      <w:pPr>
-        <w:pStyle w:val="ListParagraph"/>
-        <w:numPr>
-          <w:ilvl w:val="1"/>
-          <w:numId w:val="1"/>
-        </w:numPr>
-      </w:pPr>
-      <w:r>
-        <w:t>The system shall allow the user to set an expiration date. – M</w:t>
-      </w:r>
-    </w:p>
-    <w:p>
-      <w:pPr>
-        <w:pStyle w:val="ListParagraph"/>
-        <w:numPr>
-          <w:ilvl w:val="1"/>
-          <w:numId w:val="1"/>
-        </w:numPr>
-      </w:pPr>
-      <w:r>
-        <w:t>The system shall allow the user to flag an item. – L</w:t>
-      </w:r>
     </w:p>
     <w:p>
       <w:pPr>
@@ -1453,397 +2036,109 @@
         </w:numPr>
       </w:pPr>
       <w:r>
-        <w:t>The system shall allow the entering of employees.</w:t>
-      </w:r>
-    </w:p>
-    <w:p>
-      <w:pPr>
-        <w:pStyle w:val="ListParagraph"/>
-        <w:numPr>
-          <w:ilvl w:val="1"/>
-          <w:numId w:val="1"/>
-        </w:numPr>
-      </w:pPr>
-      <w:r>
-        <w:t>The system shall allow the user to add an employee. – H</w:t>
-      </w:r>
-    </w:p>
-    <w:p>
-      <w:pPr>
-        <w:pStyle w:val="ListParagraph"/>
-        <w:numPr>
-          <w:ilvl w:val="1"/>
-          <w:numId w:val="1"/>
-        </w:numPr>
-      </w:pPr>
-      <w:r>
-        <w:t>The system shall allow the user to remove an employee. - H</w:t>
-      </w:r>
-    </w:p>
-    <w:p>
-      <w:pPr>
-        <w:pStyle w:val="ListParagraph"/>
-        <w:numPr>
-          <w:ilvl w:val="1"/>
-          <w:numId w:val="1"/>
-        </w:numPr>
-      </w:pPr>
-      <w:r>
-        <w:t>The system shall allow the user to search an employee. - H</w:t>
-      </w:r>
-    </w:p>
-    <w:p>
-      <w:pPr>
-        <w:pStyle w:val="ListParagraph"/>
-        <w:numPr>
-          <w:ilvl w:val="0"/>
-          <w:numId w:val="1"/>
-        </w:numPr>
-      </w:pPr>
-      <w:r>
-        <w:t>The system shall allow the entering of customers.</w:t>
-      </w:r>
-    </w:p>
-    <w:p>
-      <w:pPr>
-        <w:pStyle w:val="ListParagraph"/>
-        <w:numPr>
-          <w:ilvl w:val="1"/>
-          <w:numId w:val="1"/>
-        </w:numPr>
-      </w:pPr>
-      <w:r>
-        <w:t>The system shall allow the user to add a customer. - H</w:t>
-      </w:r>
-    </w:p>
-    <w:p>
-      <w:pPr>
-        <w:pStyle w:val="ListParagraph"/>
-        <w:numPr>
-          <w:ilvl w:val="1"/>
-          <w:numId w:val="1"/>
-        </w:numPr>
-      </w:pPr>
-      <w:r>
-        <w:t>The system shall allow the user to delete a customer. - H</w:t>
-      </w:r>
-    </w:p>
-    <w:p>
-      <w:pPr>
-        <w:pStyle w:val="ListParagraph"/>
-        <w:numPr>
-          <w:ilvl w:val="1"/>
-          <w:numId w:val="1"/>
-        </w:numPr>
-      </w:pPr>
-      <w:r>
-        <w:t>The system shall allow the user to search a customer. - H</w:t>
-      </w:r>
-    </w:p>
-    <w:p>
-      <w:pPr>
-        <w:pStyle w:val="ListParagraph"/>
-        <w:numPr>
-          <w:ilvl w:val="0"/>
-          <w:numId w:val="1"/>
-        </w:numPr>
-      </w:pPr>
-      <w:r>
-        <w:t>The system shall generate an XML of company’s earnings. - L</w:t>
-      </w:r>
-    </w:p>
-    <w:p>
-      <w:pPr>
-        <w:pStyle w:val="ListParagraph"/>
-        <w:numPr>
-          <w:ilvl w:val="1"/>
-          <w:numId w:val="1"/>
-        </w:numPr>
-      </w:pPr>
-      <w:r>
-        <w:t>The system shall display yearly earnings. - L</w:t>
-      </w:r>
-    </w:p>
-    <w:p>
-      <w:pPr>
-        <w:pStyle w:val="ListParagraph"/>
-        <w:numPr>
-          <w:ilvl w:val="1"/>
-          <w:numId w:val="1"/>
-        </w:numPr>
-      </w:pPr>
-      <w:r>
-        <w:t>The system shall display quarterly earnings. - L</w:t>
-      </w:r>
-    </w:p>
-    <w:p>
-      <w:pPr>
-        <w:pStyle w:val="ListParagraph"/>
-        <w:numPr>
-          <w:ilvl w:val="1"/>
-          <w:numId w:val="1"/>
-        </w:numPr>
-      </w:pPr>
-      <w:r>
-        <w:t>The system shall display the difference between years. - L</w:t>
-      </w:r>
-    </w:p>
-    <w:p>
-      <w:pPr>
-        <w:pStyle w:val="ListParagraph"/>
-        <w:numPr>
-          <w:ilvl w:val="1"/>
-          <w:numId w:val="1"/>
-        </w:numPr>
-      </w:pPr>
-      <w:r>
-        <w:t>The system shall display the difference between quarters. - L</w:t>
-      </w:r>
-    </w:p>
-    <w:p>
-      <w:pPr>
-        <w:pStyle w:val="ListParagraph"/>
-        <w:numPr>
-          <w:ilvl w:val="0"/>
-          <w:numId w:val="1"/>
-        </w:numPr>
-      </w:pPr>
-      <w:r>
-        <w:t>The system shall allow the permission of users to be changed. – H-A</w:t>
-      </w:r>
-    </w:p>
-    <w:p>
-      <w:pPr>
-        <w:pStyle w:val="ListParagraph"/>
-        <w:numPr>
-          <w:ilvl w:val="1"/>
-          <w:numId w:val="1"/>
-        </w:numPr>
-      </w:pPr>
-      <w:r>
-        <w:t>The system shall allow the user to update another user’s permissions. - H</w:t>
-      </w:r>
-    </w:p>
-    <w:p>
-      <w:pPr>
-        <w:pStyle w:val="ListParagraph"/>
-        <w:numPr>
-          <w:ilvl w:val="1"/>
-          <w:numId w:val="1"/>
-        </w:numPr>
-      </w:pPr>
-      <w:r>
-        <w:t>The system shall restrict changes based on original user’s permissions. - H</w:t>
-      </w:r>
-    </w:p>
-    <w:p>
-      <w:pPr>
-        <w:pStyle w:val="ListParagraph"/>
-        <w:numPr>
-          <w:ilvl w:val="0"/>
-          <w:numId w:val="1"/>
-        </w:numPr>
-      </w:pPr>
-      <w:r>
-        <w:t>The system shall apply storewide coupons or sales. - M</w:t>
-      </w:r>
-    </w:p>
-    <w:p>
-      <w:pPr>
-        <w:pStyle w:val="ListParagraph"/>
-        <w:numPr>
-          <w:ilvl w:val="1"/>
-          <w:numId w:val="1"/>
-        </w:numPr>
-      </w:pPr>
-      <w:r>
-        <w:t>The system shall allow a sale to be applied to all products. - M</w:t>
-      </w:r>
-    </w:p>
-    <w:p>
-      <w:pPr>
-        <w:pStyle w:val="ListParagraph"/>
-        <w:numPr>
-          <w:ilvl w:val="1"/>
-          <w:numId w:val="1"/>
-        </w:numPr>
-      </w:pPr>
-      <w:r>
-        <w:t>The system shall allow a coupon to be applied to all products. - M</w:t>
-      </w:r>
-    </w:p>
-    <w:p>
-      <w:pPr>
-        <w:pStyle w:val="ListParagraph"/>
-        <w:numPr>
-          <w:ilvl w:val="1"/>
-          <w:numId w:val="1"/>
-        </w:numPr>
-      </w:pPr>
-      <w:r>
-        <w:t>The system shall allow a sale to be applied to all items of brand X. - M</w:t>
-      </w:r>
-    </w:p>
-    <w:p>
-      <w:pPr>
-        <w:pStyle w:val="ListParagraph"/>
-        <w:numPr>
-          <w:ilvl w:val="1"/>
-          <w:numId w:val="1"/>
-        </w:numPr>
-      </w:pPr>
-      <w:r>
-        <w:t>The system shall allow a coupon to be applied to all items of brand X. - M</w:t>
-      </w:r>
-    </w:p>
-    <w:p>
-      <w:pPr>
-        <w:pStyle w:val="ListParagraph"/>
-        <w:numPr>
-          <w:ilvl w:val="1"/>
-          <w:numId w:val="1"/>
-        </w:numPr>
-      </w:pPr>
-      <w:r>
-        <w:t>The system shall allow a sale to be applied to all items of category X. - M</w:t>
-      </w:r>
-    </w:p>
-    <w:p>
-      <w:pPr>
-        <w:pStyle w:val="ListParagraph"/>
-        <w:numPr>
-          <w:ilvl w:val="1"/>
-          <w:numId w:val="1"/>
-        </w:numPr>
-      </w:pPr>
-      <w:r>
-        <w:t>The system shall allow a coupon to be applied to all items of category X. - M</w:t>
-      </w:r>
-    </w:p>
-    <w:p>
-      <w:pPr>
-        <w:pStyle w:val="ListParagraph"/>
-        <w:numPr>
-          <w:ilvl w:val="0"/>
-          <w:numId w:val="1"/>
-        </w:numPr>
-      </w:pPr>
-      <w:r>
-        <w:t>The system shall display product statistics. - L</w:t>
-      </w:r>
-    </w:p>
-    <w:p>
-      <w:pPr>
-        <w:pStyle w:val="ListParagraph"/>
-        <w:numPr>
-          <w:ilvl w:val="1"/>
-          <w:numId w:val="1"/>
-        </w:numPr>
-      </w:pPr>
-      <w:r>
-        <w:t>The system shall display products that are expiring before selling. - L</w:t>
-      </w:r>
-    </w:p>
-    <w:p>
-      <w:pPr>
-        <w:pStyle w:val="ListParagraph"/>
-        <w:numPr>
-          <w:ilvl w:val="1"/>
-          <w:numId w:val="1"/>
-        </w:numPr>
-      </w:pPr>
-      <w:r>
-        <w:t>The system shall display products the frequently go out of stock. - L</w:t>
-      </w:r>
-    </w:p>
-    <w:p>
-      <w:pPr>
-        <w:pStyle w:val="ListParagraph"/>
-        <w:numPr>
-          <w:ilvl w:val="1"/>
-          <w:numId w:val="1"/>
-        </w:numPr>
-      </w:pPr>
-      <w:r>
-        <w:t>The system shall display products that have little movement. - L</w:t>
-      </w:r>
-    </w:p>
-    <w:p>
-      <w:pPr>
-        <w:pStyle w:val="ListParagraph"/>
-        <w:numPr>
-          <w:ilvl w:val="1"/>
-          <w:numId w:val="1"/>
-        </w:numPr>
-      </w:pPr>
-      <w:r>
-        <w:t xml:space="preserve">The system shall display products with a large amount of movement. </w:t>
-      </w:r>
-      <w:r>
-        <w:t>–</w:t>
-      </w:r>
-      <w:r>
-        <w:t xml:space="preserve"> L</w:t>
-      </w:r>
-    </w:p>
-    <w:p>
-      <w:pPr>
-        <w:pStyle w:val="ListParagraph"/>
-        <w:numPr>
-          <w:ilvl w:val="0"/>
-          <w:numId w:val="1"/>
-        </w:numPr>
-      </w:pPr>
-      <w:r>
-        <w:t>The system shall log user actions.</w:t>
-      </w:r>
-    </w:p>
-    <w:p>
-      <w:pPr>
-        <w:pStyle w:val="ListParagraph"/>
-        <w:numPr>
-          <w:ilvl w:val="1"/>
-          <w:numId w:val="1"/>
-        </w:numPr>
-      </w:pPr>
-      <w:r>
-        <w:t>The system shall store a log of all register activity. – L</w:t>
-      </w:r>
-    </w:p>
-    <w:p>
-      <w:pPr>
-        <w:pStyle w:val="ListParagraph"/>
-        <w:numPr>
-          <w:ilvl w:val="1"/>
-          <w:numId w:val="1"/>
-        </w:numPr>
-      </w:pPr>
-      <w:r>
-        <w:t>The system shall store a log of all admin activity. -L</w:t>
-      </w:r>
-    </w:p>
-    <w:p>
-      <w:pPr>
-        <w:pStyle w:val="ListParagraph"/>
-        <w:numPr>
-          <w:ilvl w:val="1"/>
-          <w:numId w:val="1"/>
-        </w:numPr>
-      </w:pPr>
-      <w:r>
-        <w:t>The system shall display a log of all register activity – L</w:t>
-      </w:r>
-    </w:p>
-    <w:p>
-      <w:pPr>
-        <w:pStyle w:val="ListParagraph"/>
-        <w:numPr>
-          <w:ilvl w:val="1"/>
-          <w:numId w:val="1"/>
-        </w:numPr>
-      </w:pPr>
-      <w:r>
-        <w:t>The system shall display a log of all admin activity - L</w:t>
+        <w:t xml:space="preserve">The system shall allow the user to </w:t>
+      </w:r>
+      <w:r>
+        <w:t>search</w:t>
+      </w:r>
+      <w:r>
+        <w:t xml:space="preserve"> product types. – H</w:t>
+      </w:r>
+    </w:p>
+    <w:p>
+      <w:pPr>
+        <w:pStyle w:val="ListParagraph"/>
+        <w:numPr>
+          <w:ilvl w:val="1"/>
+          <w:numId w:val="1"/>
+        </w:numPr>
+      </w:pPr>
+      <w:r>
+        <w:t xml:space="preserve">The system shall allow the user to </w:t>
+      </w:r>
+      <w:r>
+        <w:t>search for</w:t>
+      </w:r>
+      <w:r>
+        <w:t xml:space="preserve"> a product type name. - H</w:t>
+      </w:r>
+    </w:p>
+    <w:p>
+      <w:pPr>
+        <w:pStyle w:val="ListParagraph"/>
+        <w:numPr>
+          <w:ilvl w:val="1"/>
+          <w:numId w:val="1"/>
+        </w:numPr>
+      </w:pPr>
+      <w:r>
+        <w:t xml:space="preserve">The system shall allow the user to </w:t>
+      </w:r>
+      <w:r>
+        <w:t>search</w:t>
+      </w:r>
+      <w:r>
+        <w:t xml:space="preserve"> </w:t>
+      </w:r>
+      <w:r>
+        <w:t xml:space="preserve">for </w:t>
+      </w:r>
+      <w:r>
+        <w:t xml:space="preserve">a product type </w:t>
+      </w:r>
+      <w:r>
+        <w:t>barcode</w:t>
+      </w:r>
+      <w:r>
+        <w:t>. – L</w:t>
+      </w:r>
+    </w:p>
+    <w:p>
+      <w:pPr>
+        <w:pStyle w:val="ListParagraph"/>
+        <w:numPr>
+          <w:ilvl w:val="1"/>
+          <w:numId w:val="1"/>
+        </w:numPr>
+      </w:pPr>
+      <w:r>
+        <w:t xml:space="preserve">The system shall allow the user to </w:t>
+      </w:r>
+      <w:r>
+        <w:t>search</w:t>
+      </w:r>
+      <w:r>
+        <w:t xml:space="preserve"> </w:t>
+      </w:r>
+      <w:r>
+        <w:t xml:space="preserve">for </w:t>
+      </w:r>
+      <w:r>
+        <w:t xml:space="preserve">a product type </w:t>
+      </w:r>
+      <w:r>
+        <w:t>quantity</w:t>
+      </w:r>
+      <w:r>
+        <w:t>. - H</w:t>
+      </w:r>
+    </w:p>
+    <w:p>
+      <w:pPr>
+        <w:pStyle w:val="ListParagraph"/>
+        <w:numPr>
+          <w:ilvl w:val="1"/>
+          <w:numId w:val="1"/>
+        </w:numPr>
+      </w:pPr>
+      <w:r>
+        <w:t xml:space="preserve">The system shall allow the user to </w:t>
+      </w:r>
+      <w:r>
+        <w:t>search for</w:t>
+      </w:r>
+      <w:r>
+        <w:t xml:space="preserve"> a product type cost. - H</w:t>
       </w:r>
     </w:p>
     <w:p>
@@ -1851,7 +2146,6 @@
         <w:pStyle w:val="Heading2"/>
       </w:pPr>
       <w:r>
-        <w:lastRenderedPageBreak/>
         <w:t>Database</w:t>
       </w:r>
     </w:p>
@@ -2120,6 +2414,7 @@
       <w:bookmarkStart w:id="4" w:name="_Toc433557354"/>
       <w:bookmarkEnd w:id="4"/>
       <w:r>
+        <w:lastRenderedPageBreak/>
         <w:t>Platform</w:t>
       </w:r>
     </w:p>
@@ -2195,7 +2490,6 @@
       <w:bookmarkStart w:id="5" w:name="_Toc433557355"/>
       <w:bookmarkEnd w:id="5"/>
       <w:r>
-        <w:lastRenderedPageBreak/>
         <w:t>Performance</w:t>
       </w:r>
     </w:p>
@@ -2375,7 +2669,7 @@
           <w:rPr>
             <w:noProof/>
           </w:rPr>
-          <w:t>7</w:t>
+          <w:t>8</w:t>
         </w:r>
         <w:r>
           <w:fldChar w:fldCharType="end"/>

</xml_diff>